<commit_message>
Fine tuning is ready
</commit_message>
<xml_diff>
--- a/Productdocument/Productrapport_VRI_datalogger.docx
+++ b/Productdocument/Productrapport_VRI_datalogger.docx
@@ -228,7 +228,6 @@
         </w:rPr>
         <w:t xml:space="preserve">De tekst in de </w:t>
       </w:r>
-      <w:proofErr w:type="spellStart"/>
       <w:r>
         <w:rPr>
           <w:rFonts w:ascii="Arial" w:hAnsi="Arial" w:cs="Arial"/>
@@ -239,7 +238,6 @@
         </w:rPr>
         <w:t>footer</w:t>
       </w:r>
-      <w:proofErr w:type="spellEnd"/>
       <w:r>
         <w:rPr>
           <w:rFonts w:ascii="Arial" w:hAnsi="Arial" w:cs="Arial"/>
@@ -523,7 +521,7 @@
           <w:noProof/>
         </w:rPr>
         <w:drawing>
-          <wp:inline distT="0" distB="0" distL="0" distR="0" wp14:anchorId="056FE985" wp14:editId="4AAE205D">
+          <wp:inline distT="0" distB="0" distL="0" distR="0" wp14:anchorId="056FE985" wp14:editId="3347DEB0">
             <wp:extent cx="227965" cy="269240"/>
             <wp:effectExtent l="0" t="0" r="635" b="0"/>
             <wp:docPr id="1743565054" name="Afbeelding 1" descr="Afbeelding met tekst, Rechthoek, schermopname, ontwerp&#10;&#10;Automatisch gegenereerde beschrijving"/>
@@ -863,15 +861,7 @@
           <w:i/>
           <w:iCs/>
         </w:rPr>
-        <w:t>Ontwerp en ontwikkeling van een systeem voor efficiënte validatie van tijdwaarneming in verkeersregelinstallatie</w:t>
-      </w:r>
-      <w:r>
-        <w:rPr>
-          <w:rFonts w:ascii="Arial" w:hAnsi="Arial" w:cs="Arial"/>
-          <w:i/>
-          <w:iCs/>
-        </w:rPr>
-        <w:t>s</w:t>
+        <w:t>Ontwerp en ontwikkeling van een systeem voor efficiënte validatie van tijdwaarneming in verkeersregelinstallaties</w:t>
       </w:r>
     </w:p>
     <w:p>
@@ -2095,7 +2085,6 @@
         </w:rPr>
       </w:pPr>
       <w:bookmarkStart w:id="3" w:name="_Toc193037912"/>
-      <w:proofErr w:type="spellStart"/>
       <w:r>
         <w:rPr>
           <w:rFonts w:ascii="Arial" w:hAnsi="Arial" w:cs="Arial"/>
@@ -2105,7 +2094,6 @@
         <w:t>Inhoudsopgave</w:t>
       </w:r>
       <w:bookmarkEnd w:id="3"/>
-      <w:proofErr w:type="spellEnd"/>
     </w:p>
     <w:p>
       <w:pPr>
@@ -5495,7 +5483,19 @@
         <w:rPr>
           <w:rFonts w:ascii="Arial" w:hAnsi="Arial" w:cs="Arial"/>
         </w:rPr>
-        <w:t xml:space="preserve">Een cruciaal aspect hierbij is de nauwkeurigheid van de tijdstempels. De VRI-computer registreert tijdswaarden met een resolutie van 0,1 seconde (10 Hz), wat kan leiden tot afrondingsverschillen. Deze tijdsregistratie wordt gebruikt om de snelheid van een voertuig tussen de detectielussen te berekenen. De politie gebruikt een datalogger om de tijdstempels van de VRI-computer te valideren en eventuele afrondingsverschillen vast te stellen. In een metingstabel worden de tijdwaarnemingen van de VRI en de datalogger naast elkaar gezet, inclusief het verschil tussen beide. Zelfs een afwijking van 0,1 seconde kan leiden tot een snelheidsverschil van tot wel </w:t>
+        <w:t>Een cruciaal aspect hierbij is de nauwkeurigheid van de tijdstempels. De VRI-computer registreert tijds</w:t>
+      </w:r>
+      <w:r>
+        <w:rPr>
+          <w:rFonts w:ascii="Arial" w:hAnsi="Arial" w:cs="Arial"/>
+        </w:rPr>
+        <w:t>tempels</w:t>
+      </w:r>
+      <w:r>
+        <w:rPr>
+          <w:rFonts w:ascii="Arial" w:hAnsi="Arial" w:cs="Arial"/>
+        </w:rPr>
+        <w:t xml:space="preserve"> met een resolutie van 0,1 seconde (10 Hz), wat kan leiden tot afrondingsverschillen. Deze tijdsregistratie wordt gebruikt om de snelheid van een voertuig tussen de detectielussen te berekenen. De politie gebruikt een datalogger om de tijdstempels van de VRI-computer te valideren en eventuele afrondingsverschillen vast te stellen. In een metingstabel worden de tijdwaarnemingen van de VRI en de datalogger naast elkaar gezet, inclusief het verschil tussen beide. Zelfs een afwijking van 0,1 seconde kan leiden tot een snelheidsverschil van tot wel </w:t>
       </w:r>
       <w:r>
         <w:rPr>
@@ -6364,89 +6364,59 @@
         </w:rPr>
         <w:t xml:space="preserve">. De datalogger zal </w:t>
       </w:r>
-      <w:proofErr w:type="spellStart"/>
       <w:r>
         <w:rPr>
           <w:rFonts w:ascii="Arial" w:eastAsia="Times New Roman" w:hAnsi="Arial" w:cs="Arial"/>
         </w:rPr>
-        <w:t>real-time</w:t>
-      </w:r>
-      <w:proofErr w:type="spellEnd"/>
+        <w:t>real-time informatie tonen en opslaan</w:t>
+      </w:r>
+      <w:r>
+        <w:rPr>
+          <w:rFonts w:ascii="Arial" w:hAnsi="Arial" w:cs="Arial"/>
+        </w:rPr>
+        <w:t xml:space="preserve"> en beschikt over een </w:t>
+      </w:r>
       <w:r>
         <w:rPr>
           <w:rFonts w:ascii="Arial" w:eastAsia="Times New Roman" w:hAnsi="Arial" w:cs="Arial"/>
         </w:rPr>
-        <w:t xml:space="preserve"> informatie tonen en opslaan</w:t>
-      </w:r>
-      <w:r>
-        <w:rPr>
-          <w:rFonts w:ascii="Arial" w:hAnsi="Arial" w:cs="Arial"/>
-        </w:rPr>
-        <w:t xml:space="preserve"> en beschikt over een </w:t>
-      </w:r>
-      <w:r>
+        <w:t>gebruiksvriendelijke interface voor de bediening</w:t>
+      </w:r>
+      <w:r>
+        <w:rPr>
+          <w:rFonts w:ascii="Arial" w:hAnsi="Arial" w:cs="Arial"/>
+        </w:rPr>
+        <w:t>.</w:t>
+      </w:r>
+    </w:p>
+    <w:p>
+      <w:pPr>
+        <w:pStyle w:val="Geenafstand"/>
+        <w:rPr>
+          <w:rFonts w:ascii="Arial" w:hAnsi="Arial" w:cs="Arial"/>
+        </w:rPr>
+      </w:pPr>
+    </w:p>
+    <w:p>
+      <w:pPr>
+        <w:pStyle w:val="Geenafstand"/>
         <w:rPr>
           <w:rFonts w:ascii="Arial" w:eastAsia="Times New Roman" w:hAnsi="Arial" w:cs="Arial"/>
         </w:rPr>
-        <w:t>gebruiksvriendelijke interface voor de bediening</w:t>
-      </w:r>
-      <w:r>
-        <w:rPr>
-          <w:rFonts w:ascii="Arial" w:hAnsi="Arial" w:cs="Arial"/>
-        </w:rPr>
-        <w:t>.</w:t>
-      </w:r>
-    </w:p>
-    <w:p>
-      <w:pPr>
-        <w:pStyle w:val="Geenafstand"/>
-        <w:rPr>
-          <w:rFonts w:ascii="Arial" w:hAnsi="Arial" w:cs="Arial"/>
-        </w:rPr>
-      </w:pPr>
-    </w:p>
-    <w:p>
-      <w:pPr>
-        <w:pStyle w:val="Geenafstand"/>
+      </w:pPr>
+      <w:r>
         <w:rPr>
           <w:rFonts w:ascii="Arial" w:eastAsia="Times New Roman" w:hAnsi="Arial" w:cs="Arial"/>
         </w:rPr>
-      </w:pPr>
-      <w:r>
-        <w:rPr>
-          <w:rFonts w:ascii="Arial" w:eastAsia="Times New Roman" w:hAnsi="Arial" w:cs="Arial"/>
-        </w:rPr>
-        <w:t xml:space="preserve">De functionele en technische eisen zijn opgesteld volgens de </w:t>
-      </w:r>
-      <w:proofErr w:type="spellStart"/>
-      <w:r>
-        <w:rPr>
-          <w:rFonts w:ascii="Arial" w:eastAsia="Times New Roman" w:hAnsi="Arial" w:cs="Arial"/>
-        </w:rPr>
-        <w:t>MoSCoW</w:t>
-      </w:r>
-      <w:proofErr w:type="spellEnd"/>
-      <w:r>
-        <w:rPr>
-          <w:rFonts w:ascii="Arial" w:eastAsia="Times New Roman" w:hAnsi="Arial" w:cs="Arial"/>
-        </w:rPr>
-        <w:t>-methode</w:t>
-      </w:r>
-      <w:r>
-        <w:rPr>
-          <w:rFonts w:ascii="Arial" w:hAnsi="Arial" w:cs="Arial"/>
-          <w:i/>
-          <w:iCs/>
-        </w:rPr>
-        <w:t xml:space="preserve"> </w:t>
-      </w:r>
-      <w:r>
-        <w:rPr>
-          <w:rFonts w:ascii="Arial" w:hAnsi="Arial" w:cs="Arial"/>
-          <w:i/>
-          <w:iCs/>
-        </w:rPr>
-        <w:t> </w:t>
+        <w:t>De functionele en technische eisen zijn opgesteld volgens de MoSCoW-methode</w:t>
+      </w:r>
+      <w:r>
+        <w:rPr>
+          <w:rFonts w:ascii="Arial" w:hAnsi="Arial" w:cs="Arial"/>
+          <w:i/>
+          <w:iCs/>
+        </w:rPr>
+        <w:t xml:space="preserve">  </w:t>
       </w:r>
       <w:sdt>
         <w:sdtPr>
@@ -6504,49 +6474,7 @@
         <w:rPr>
           <w:rFonts w:ascii="Arial" w:eastAsia="Times New Roman" w:hAnsi="Arial" w:cs="Arial"/>
         </w:rPr>
-        <w:t xml:space="preserve">, waarbij onderscheid wordt gemaakt tussen Must-have, </w:t>
-      </w:r>
-      <w:proofErr w:type="spellStart"/>
-      <w:r>
-        <w:rPr>
-          <w:rFonts w:ascii="Arial" w:eastAsia="Times New Roman" w:hAnsi="Arial" w:cs="Arial"/>
-        </w:rPr>
-        <w:t>Should</w:t>
-      </w:r>
-      <w:proofErr w:type="spellEnd"/>
-      <w:r>
-        <w:rPr>
-          <w:rFonts w:ascii="Arial" w:eastAsia="Times New Roman" w:hAnsi="Arial" w:cs="Arial"/>
-        </w:rPr>
-        <w:t xml:space="preserve">-have, </w:t>
-      </w:r>
-      <w:proofErr w:type="spellStart"/>
-      <w:r>
-        <w:rPr>
-          <w:rFonts w:ascii="Arial" w:eastAsia="Times New Roman" w:hAnsi="Arial" w:cs="Arial"/>
-        </w:rPr>
-        <w:t>Could</w:t>
-      </w:r>
-      <w:proofErr w:type="spellEnd"/>
-      <w:r>
-        <w:rPr>
-          <w:rFonts w:ascii="Arial" w:eastAsia="Times New Roman" w:hAnsi="Arial" w:cs="Arial"/>
-        </w:rPr>
-        <w:t xml:space="preserve">-have en </w:t>
-      </w:r>
-      <w:proofErr w:type="spellStart"/>
-      <w:r>
-        <w:rPr>
-          <w:rFonts w:ascii="Arial" w:eastAsia="Times New Roman" w:hAnsi="Arial" w:cs="Arial"/>
-        </w:rPr>
-        <w:t>Won’t</w:t>
-      </w:r>
-      <w:proofErr w:type="spellEnd"/>
-      <w:r>
-        <w:rPr>
-          <w:rFonts w:ascii="Arial" w:eastAsia="Times New Roman" w:hAnsi="Arial" w:cs="Arial"/>
-        </w:rPr>
-        <w:t>-have specificaties. Dit helpt bij het prioriteren van functies en waarborgt dat de belangrijkste functionaliteiten worden geïmplementeerd binnen de beschikbare tijd en middelen.</w:t>
+        <w:t>, waarbij onderscheid wordt gemaakt tussen Must-have, Should-have, Could-have en Won’t-have specificaties. Dit helpt bij het prioriteren van functies en waarborgt dat de belangrijkste functionaliteiten worden geïmplementeerd binnen de beschikbare tijd en middelen.</w:t>
       </w:r>
     </w:p>
     <w:p>
@@ -6574,25 +6502,7 @@
           <w:sz w:val="22"/>
           <w:szCs w:val="22"/>
         </w:rPr>
-        <w:t xml:space="preserve">Hieronder staan de functionele eisen geformuleerd volgens het </w:t>
-      </w:r>
-      <w:proofErr w:type="spellStart"/>
-      <w:r>
-        <w:rPr>
-          <w:rFonts w:ascii="Arial" w:hAnsi="Arial" w:cs="Arial"/>
-          <w:sz w:val="22"/>
-          <w:szCs w:val="22"/>
-        </w:rPr>
-        <w:t>MoSCoW</w:t>
-      </w:r>
-      <w:proofErr w:type="spellEnd"/>
-      <w:r>
-        <w:rPr>
-          <w:rFonts w:ascii="Arial" w:hAnsi="Arial" w:cs="Arial"/>
-          <w:sz w:val="22"/>
-          <w:szCs w:val="22"/>
-        </w:rPr>
-        <w:t>-principe.</w:t>
+        <w:t>Hieronder staan de functionele eisen geformuleerd volgens het MoSCoW-principe.</w:t>
       </w:r>
     </w:p>
     <w:tbl>
@@ -6617,10 +6527,10 @@
       </w:tblPr>
       <w:tblGrid>
         <w:gridCol w:w="658"/>
-        <w:gridCol w:w="1206"/>
-        <w:gridCol w:w="2023"/>
-        <w:gridCol w:w="2786"/>
-        <w:gridCol w:w="2389"/>
+        <w:gridCol w:w="1216"/>
+        <w:gridCol w:w="2040"/>
+        <w:gridCol w:w="2669"/>
+        <w:gridCol w:w="2479"/>
       </w:tblGrid>
       <w:tr>
         <w:trPr>
@@ -6673,25 +6583,7 @@
                 <w:b/>
                 <w:bCs/>
               </w:rPr>
-              <w:t>Prioriteit (</w:t>
-            </w:r>
-            <w:proofErr w:type="spellStart"/>
-            <w:r>
-              <w:rPr>
-                <w:rFonts w:ascii="Arial" w:hAnsi="Arial" w:cs="Arial"/>
-                <w:b/>
-                <w:bCs/>
-              </w:rPr>
-              <w:t>MoSCoW</w:t>
-            </w:r>
-            <w:proofErr w:type="spellEnd"/>
-            <w:r>
-              <w:rPr>
-                <w:rFonts w:ascii="Arial" w:hAnsi="Arial" w:cs="Arial"/>
-                <w:b/>
-                <w:bCs/>
-              </w:rPr>
-              <w:t>)</w:t>
+              <w:t>Prioriteit (MoSCoW)</w:t>
             </w:r>
           </w:p>
         </w:tc>
@@ -6851,7 +6743,19 @@
               <w:rPr>
                 <w:rFonts w:ascii="Arial" w:hAnsi="Arial" w:cs="Arial"/>
               </w:rPr>
-              <w:t>De hoofdfunctie van de datalogger is het registreren van de tijd van gemeten gebeurtenissen.</w:t>
+              <w:t>De hoofdfunctie van de datalogger is het registreren van de tijd</w:t>
+            </w:r>
+            <w:r>
+              <w:rPr>
+                <w:rFonts w:ascii="Arial" w:hAnsi="Arial" w:cs="Arial"/>
+              </w:rPr>
+              <w:t>stempels</w:t>
+            </w:r>
+            <w:r>
+              <w:rPr>
+                <w:rFonts w:ascii="Arial" w:hAnsi="Arial" w:cs="Arial"/>
+              </w:rPr>
+              <w:t xml:space="preserve"> van gemeten gebeurtenissen.</w:t>
             </w:r>
           </w:p>
         </w:tc>
@@ -6958,16 +6862,8 @@
               <w:rPr>
                 <w:rFonts w:ascii="Arial" w:hAnsi="Arial" w:cs="Arial"/>
               </w:rPr>
-              <w:t xml:space="preserve"> (128x64), </w:t>
-            </w:r>
-            <w:proofErr w:type="spellStart"/>
-            <w:r>
-              <w:rPr>
-                <w:rFonts w:ascii="Arial" w:hAnsi="Arial" w:cs="Arial"/>
-              </w:rPr>
-              <w:t>dimbaar</w:t>
-            </w:r>
-            <w:proofErr w:type="spellEnd"/>
+              <w:t xml:space="preserve"> (128x64)</w:t>
+            </w:r>
             <w:r>
               <w:rPr>
                 <w:rFonts w:ascii="Arial" w:hAnsi="Arial" w:cs="Arial"/>
@@ -7084,7 +6980,7 @@
               <w:rPr>
                 <w:rFonts w:ascii="Arial" w:hAnsi="Arial" w:cs="Arial"/>
               </w:rPr>
-              <w:t>e datalogger moet een meetfrequentie van 10.000 Hz ondersteunen en de gegevens binnen 5 ms na detectie verwerken en opslaan.</w:t>
+              <w:t>e datalogger moet een meetfrequentie van 1000 Hz ondersteunen en de gegevens na detectie verwerken en opslaan.</w:t>
             </w:r>
           </w:p>
         </w:tc>
@@ -7190,7 +7086,43 @@
               <w:rPr>
                 <w:rFonts w:ascii="Arial" w:hAnsi="Arial" w:cs="Arial"/>
               </w:rPr>
-              <w:t>De datalogger moet minimaal 1000 metingen kunnen opslaan in intern geheugen.</w:t>
+              <w:t xml:space="preserve">De datalogger moet minimaal </w:t>
+            </w:r>
+            <w:r>
+              <w:rPr>
+                <w:rFonts w:ascii="Arial" w:hAnsi="Arial" w:cs="Arial"/>
+              </w:rPr>
+              <w:t>20</w:t>
+            </w:r>
+            <w:r>
+              <w:rPr>
+                <w:rFonts w:ascii="Arial" w:hAnsi="Arial" w:cs="Arial"/>
+              </w:rPr>
+              <w:t xml:space="preserve"> metingen kunnen opslaan </w:t>
+            </w:r>
+            <w:r>
+              <w:rPr>
+                <w:rFonts w:ascii="Arial" w:hAnsi="Arial" w:cs="Arial"/>
+              </w:rPr>
+              <w:t>op een extern</w:t>
+            </w:r>
+            <w:r>
+              <w:rPr>
+                <w:rFonts w:ascii="Arial" w:hAnsi="Arial" w:cs="Arial"/>
+              </w:rPr>
+              <w:t xml:space="preserve"> geheugen</w:t>
+            </w:r>
+            <w:r>
+              <w:rPr>
+                <w:rFonts w:ascii="Arial" w:hAnsi="Arial" w:cs="Arial"/>
+              </w:rPr>
+              <w:t>, bij voorkeur een SD-kaart</w:t>
+            </w:r>
+            <w:r>
+              <w:rPr>
+                <w:rFonts w:ascii="Arial" w:hAnsi="Arial" w:cs="Arial"/>
+              </w:rPr>
+              <w:t>.</w:t>
             </w:r>
           </w:p>
         </w:tc>
@@ -7296,28 +7228,38 @@
               <w:rPr>
                 <w:rFonts w:ascii="Arial" w:hAnsi="Arial" w:cs="Arial"/>
               </w:rPr>
-              <w:t xml:space="preserve">De datalogger moet signalen van een </w:t>
-            </w:r>
-            <w:proofErr w:type="spellStart"/>
-            <w:r>
-              <w:rPr>
-                <w:rFonts w:ascii="Arial" w:hAnsi="Arial" w:cs="Arial"/>
-              </w:rPr>
-              <w:t>infraroodafstandsdetector</w:t>
-            </w:r>
-            <w:proofErr w:type="spellEnd"/>
-            <w:r>
-              <w:rPr>
-                <w:rFonts w:ascii="Arial" w:hAnsi="Arial" w:cs="Arial"/>
-              </w:rPr>
-              <w:t xml:space="preserve"> kunnen verwerken, met een detectiebereik tot 200 cm en binnen 10 ms een </w:t>
+              <w:t xml:space="preserve">De datalogger moet signalen van een afstandsdetector kunnen verwerken, met een detectiebereik </w:t>
+            </w:r>
+            <w:r>
+              <w:rPr>
+                <w:rFonts w:ascii="Arial" w:hAnsi="Arial" w:cs="Arial"/>
+              </w:rPr>
+              <w:t xml:space="preserve">van </w:t>
             </w:r>
             <w:r>
               <w:rPr>
                 <w:rFonts w:ascii="Arial" w:hAnsi="Arial" w:cs="Arial"/>
               </w:rPr>
               <w:lastRenderedPageBreak/>
-              <w:t>meetwaarde registreren en opslaan.</w:t>
+              <w:t>tenminste</w:t>
+            </w:r>
+            <w:r>
+              <w:rPr>
+                <w:rFonts w:ascii="Arial" w:hAnsi="Arial" w:cs="Arial"/>
+              </w:rPr>
+              <w:t xml:space="preserve"> </w:t>
+            </w:r>
+            <w:r>
+              <w:rPr>
+                <w:rFonts w:ascii="Arial" w:hAnsi="Arial" w:cs="Arial"/>
+              </w:rPr>
+              <w:t>1</w:t>
+            </w:r>
+            <w:r>
+              <w:rPr>
+                <w:rFonts w:ascii="Arial" w:hAnsi="Arial" w:cs="Arial"/>
+              </w:rPr>
+              <w:t>00 cm en binnen 1 ms een meetwaarde registreren.</w:t>
             </w:r>
           </w:p>
         </w:tc>
@@ -7337,7 +7279,20 @@
                 <w:rFonts w:ascii="Arial" w:hAnsi="Arial" w:cs="Arial"/>
               </w:rPr>
               <w:lastRenderedPageBreak/>
-              <w:t>Moet een reflector kunnen detecteren die een detectielusverandering signaleert</w:t>
+              <w:t xml:space="preserve">Moet een reflector kunnen detecteren die een </w:t>
+            </w:r>
+            <w:r>
+              <w:rPr>
+                <w:rFonts w:ascii="Arial" w:hAnsi="Arial" w:cs="Arial"/>
+              </w:rPr>
+              <w:lastRenderedPageBreak/>
+              <w:t>detectielusverandering si</w:t>
+            </w:r>
+            <w:r>
+              <w:rPr>
+                <w:rFonts w:ascii="Arial" w:hAnsi="Arial" w:cs="Arial"/>
+              </w:rPr>
+              <w:t>muleert</w:t>
             </w:r>
             <w:r>
               <w:rPr>
@@ -7428,7 +7383,19 @@
               <w:rPr>
                 <w:rFonts w:ascii="Arial" w:hAnsi="Arial" w:cs="Arial"/>
               </w:rPr>
-              <w:t>Het scherm toont het aantal opgeslagen metingen (bijvoorbeeld "Samples: 5").</w:t>
+              <w:t xml:space="preserve">Het scherm toont het aantal opgeslagen </w:t>
+            </w:r>
+            <w:r>
+              <w:rPr>
+                <w:rFonts w:ascii="Arial" w:hAnsi="Arial" w:cs="Arial"/>
+              </w:rPr>
+              <w:t>detecties</w:t>
+            </w:r>
+            <w:r>
+              <w:rPr>
+                <w:rFonts w:ascii="Arial" w:hAnsi="Arial" w:cs="Arial"/>
+              </w:rPr>
+              <w:t>.</w:t>
             </w:r>
           </w:p>
         </w:tc>
@@ -7448,7 +7415,13 @@
               <w:rPr>
                 <w:rFonts w:ascii="Arial" w:hAnsi="Arial" w:cs="Arial"/>
               </w:rPr>
-              <w:t>Helpt de gebruiker bij het beheren van metingen.</w:t>
+              <w:t>Helpt de gebruiker bij het beheren van metingen</w:t>
+            </w:r>
+            <w:r>
+              <w:rPr>
+                <w:rFonts w:ascii="Arial" w:hAnsi="Arial" w:cs="Arial"/>
+              </w:rPr>
+              <w:t xml:space="preserve"> en ontdekken van mogelijke valse detecties.</w:t>
             </w:r>
           </w:p>
         </w:tc>
@@ -7637,7 +7610,13 @@
               <w:rPr>
                 <w:rFonts w:ascii="Arial" w:hAnsi="Arial" w:cs="Arial"/>
               </w:rPr>
-              <w:t>De meetwaarden worden weergegeven op een monochroom OLED-scherm.</w:t>
+              <w:t xml:space="preserve">De </w:t>
+            </w:r>
+            <w:r>
+              <w:rPr>
+                <w:rFonts w:ascii="Arial" w:hAnsi="Arial" w:cs="Arial"/>
+              </w:rPr>
+              <w:t>tijdstempels worden in lokale tijden geregistreerd.</w:t>
             </w:r>
           </w:p>
         </w:tc>
@@ -7656,7 +7635,7 @@
               <w:rPr>
                 <w:rFonts w:ascii="Arial" w:hAnsi="Arial" w:cs="Arial"/>
               </w:rPr>
-              <w:t>Duidelijke en efficiënte weergave.</w:t>
+              <w:t>Dit maakt het makkelijker om de tijdstempels van de VRI met elkaar te vergelijken.</w:t>
             </w:r>
           </w:p>
         </w:tc>
@@ -7721,7 +7700,7 @@
               <w:rPr>
                 <w:rFonts w:ascii="Arial" w:hAnsi="Arial" w:cs="Arial"/>
               </w:rPr>
-              <w:t>Live tijdsweergave</w:t>
+              <w:t>Live weergave</w:t>
             </w:r>
           </w:p>
         </w:tc>
@@ -7741,21 +7720,25 @@
               <w:rPr>
                 <w:rFonts w:ascii="Arial" w:hAnsi="Arial" w:cs="Arial"/>
               </w:rPr>
-              <w:t>Rechtsonder wordt de actuele tijdwaarneming weergegeven in milliseconden (</w:t>
-            </w:r>
-            <w:proofErr w:type="spellStart"/>
-            <w:r>
-              <w:rPr>
-                <w:rFonts w:ascii="Arial" w:hAnsi="Arial" w:cs="Arial"/>
-              </w:rPr>
-              <w:t>HH:MM:SS.mmmm</w:t>
-            </w:r>
-            <w:proofErr w:type="spellEnd"/>
-            <w:r>
-              <w:rPr>
-                <w:rFonts w:ascii="Arial" w:hAnsi="Arial" w:cs="Arial"/>
-              </w:rPr>
-              <w:t>) en moet binnen 10 ms geactualiseerd worden.</w:t>
+              <w:t>Aan de r</w:t>
+            </w:r>
+            <w:r>
+              <w:rPr>
+                <w:rFonts w:ascii="Arial" w:hAnsi="Arial" w:cs="Arial"/>
+              </w:rPr>
+              <w:t>echt</w:t>
+            </w:r>
+            <w:r>
+              <w:rPr>
+                <w:rFonts w:ascii="Arial" w:hAnsi="Arial" w:cs="Arial"/>
+              </w:rPr>
+              <w:t>erzijde</w:t>
+            </w:r>
+            <w:r>
+              <w:rPr>
+                <w:rFonts w:ascii="Arial" w:hAnsi="Arial" w:cs="Arial"/>
+              </w:rPr>
+              <w:t xml:space="preserve"> op het OLED-scherm wordt weergegeven of de SD-kaart aanwezig is en of de sensor een detectie heeft geregistreerd.</w:t>
             </w:r>
           </w:p>
         </w:tc>
@@ -7771,19 +7754,11 @@
                 <w:rFonts w:ascii="Arial" w:hAnsi="Arial" w:cs="Arial"/>
               </w:rPr>
             </w:pPr>
-            <w:proofErr w:type="spellStart"/>
-            <w:r>
-              <w:rPr>
-                <w:rFonts w:ascii="Arial" w:hAnsi="Arial" w:cs="Arial"/>
-              </w:rPr>
-              <w:t>Real-time</w:t>
-            </w:r>
-            <w:proofErr w:type="spellEnd"/>
-            <w:r>
-              <w:rPr>
-                <w:rFonts w:ascii="Arial" w:hAnsi="Arial" w:cs="Arial"/>
-              </w:rPr>
-              <w:t xml:space="preserve"> visualisatie van metingen.</w:t>
+            <w:r>
+              <w:rPr>
+                <w:rFonts w:ascii="Arial" w:hAnsi="Arial" w:cs="Arial"/>
+              </w:rPr>
+              <w:t>Real-time visualisatie van metingen.</w:t>
             </w:r>
           </w:p>
         </w:tc>
@@ -7848,7 +7823,7 @@
               <w:rPr>
                 <w:rFonts w:ascii="Arial" w:hAnsi="Arial" w:cs="Arial"/>
               </w:rPr>
-              <w:t>Reflectiepaaltjes registratie</w:t>
+              <w:t>Aantal opgeslagen ritten</w:t>
             </w:r>
           </w:p>
         </w:tc>
@@ -7868,7 +7843,7 @@
               <w:rPr>
                 <w:rFonts w:ascii="Arial" w:hAnsi="Arial" w:cs="Arial"/>
               </w:rPr>
-              <w:t>In het midden van het display worden de nummers 1-8 weergegeven, met een vinkje achter de nummers waarvan de tijd is opgeslagen.</w:t>
+              <w:t>Aan de rechterzijde worden het aantal ritten weergegeven dat is opgeslagen,</w:t>
             </w:r>
           </w:p>
         </w:tc>
@@ -7953,7 +7928,13 @@
               <w:rPr>
                 <w:rFonts w:ascii="Arial" w:hAnsi="Arial" w:cs="Arial"/>
               </w:rPr>
-              <w:t>Bediening via knoppen</w:t>
+              <w:t xml:space="preserve">Bediening via </w:t>
+            </w:r>
+            <w:r>
+              <w:rPr>
+                <w:rFonts w:ascii="Arial" w:hAnsi="Arial" w:cs="Arial"/>
+              </w:rPr>
+              <w:t>buttons</w:t>
             </w:r>
           </w:p>
         </w:tc>
@@ -7973,7 +7954,67 @@
               <w:rPr>
                 <w:rFonts w:ascii="Arial" w:hAnsi="Arial" w:cs="Arial"/>
               </w:rPr>
-              <w:t>Onderin het scherm worden knoppen weergegeven: STOP, ERASE, NEXT, START.</w:t>
+              <w:t>Onderin het scherm</w:t>
+            </w:r>
+            <w:r>
+              <w:rPr>
+                <w:rFonts w:ascii="Arial" w:hAnsi="Arial" w:cs="Arial"/>
+              </w:rPr>
+              <w:t xml:space="preserve"> komen 4 buttons, boven de buttons worden op het scherm de betekenis van de buttons op het OLED-scherm weergegeven</w:t>
+            </w:r>
+            <w:r>
+              <w:rPr>
+                <w:rFonts w:ascii="Arial" w:hAnsi="Arial" w:cs="Arial"/>
+              </w:rPr>
+              <w:t xml:space="preserve"> </w:t>
+            </w:r>
+            <w:r>
+              <w:rPr>
+                <w:rFonts w:ascii="Arial" w:hAnsi="Arial" w:cs="Arial"/>
+              </w:rPr>
+              <w:t>START</w:t>
+            </w:r>
+            <w:r>
+              <w:rPr>
+                <w:rFonts w:ascii="Arial" w:hAnsi="Arial" w:cs="Arial"/>
+              </w:rPr>
+              <w:t xml:space="preserve">, </w:t>
+            </w:r>
+            <w:r>
+              <w:rPr>
+                <w:rFonts w:ascii="Arial" w:hAnsi="Arial" w:cs="Arial"/>
+              </w:rPr>
+              <w:t>KLOK</w:t>
+            </w:r>
+            <w:r>
+              <w:rPr>
+                <w:rFonts w:ascii="Arial" w:hAnsi="Arial" w:cs="Arial"/>
+              </w:rPr>
+              <w:t xml:space="preserve">, </w:t>
+            </w:r>
+            <w:r>
+              <w:rPr>
+                <w:rFonts w:ascii="Arial" w:hAnsi="Arial" w:cs="Arial"/>
+              </w:rPr>
+              <w:t>GPS</w:t>
+            </w:r>
+            <w:r>
+              <w:rPr>
+                <w:rFonts w:ascii="Arial" w:hAnsi="Arial" w:cs="Arial"/>
+              </w:rPr>
+              <w:t>, S</w:t>
+            </w:r>
+            <w:r>
+              <w:rPr>
+                <w:rFonts w:ascii="Arial" w:hAnsi="Arial" w:cs="Arial"/>
+              </w:rPr>
+              <w:t>TOP</w:t>
+            </w:r>
+            <w:r>
+              <w:rPr>
+                <w:rFonts w:ascii="Arial" w:hAnsi="Arial" w:cs="Arial"/>
+              </w:rPr>
+              <w:t>.</w:t>
             </w:r>
           </w:p>
         </w:tc>
@@ -8006,7 +8047,6 @@
           <w:tcPr>
             <w:tcW w:w="613" w:type="dxa"/>
             <w:vAlign w:val="center"/>
-            <w:hideMark/>
           </w:tcPr>
           <w:p>
             <w:pPr>
@@ -8026,19 +8066,18 @@
           <w:tcPr>
             <w:tcW w:w="0" w:type="auto"/>
             <w:vAlign w:val="center"/>
-            <w:hideMark/>
-          </w:tcPr>
-          <w:p>
-            <w:pPr>
-              <w:rPr>
-                <w:rFonts w:ascii="Arial" w:hAnsi="Arial" w:cs="Arial"/>
-              </w:rPr>
-            </w:pPr>
-            <w:r>
-              <w:rPr>
-                <w:rFonts w:ascii="Arial" w:hAnsi="Arial" w:cs="Arial"/>
-              </w:rPr>
-              <w:t>Must (M)</w:t>
+          </w:tcPr>
+          <w:p>
+            <w:pPr>
+              <w:rPr>
+                <w:rFonts w:ascii="Arial" w:hAnsi="Arial" w:cs="Arial"/>
+              </w:rPr>
+            </w:pPr>
+            <w:r>
+              <w:rPr>
+                <w:rFonts w:ascii="Arial" w:hAnsi="Arial" w:cs="Arial"/>
+              </w:rPr>
+              <w:t xml:space="preserve">Must (M) </w:t>
             </w:r>
           </w:p>
         </w:tc>
@@ -8046,27 +8085,18 @@
           <w:tcPr>
             <w:tcW w:w="0" w:type="auto"/>
             <w:vAlign w:val="center"/>
-            <w:hideMark/>
-          </w:tcPr>
-          <w:p>
-            <w:pPr>
-              <w:rPr>
-                <w:rFonts w:ascii="Arial" w:hAnsi="Arial" w:cs="Arial"/>
-              </w:rPr>
-            </w:pPr>
-            <w:proofErr w:type="spellStart"/>
-            <w:r>
-              <w:rPr>
-                <w:rFonts w:ascii="Arial" w:hAnsi="Arial" w:cs="Arial"/>
-              </w:rPr>
-              <w:t>Datalog</w:t>
-            </w:r>
-            <w:proofErr w:type="spellEnd"/>
-            <w:r>
-              <w:rPr>
-                <w:rFonts w:ascii="Arial" w:hAnsi="Arial" w:cs="Arial"/>
-              </w:rPr>
-              <w:t xml:space="preserve"> exporteren</w:t>
+          </w:tcPr>
+          <w:p>
+            <w:pPr>
+              <w:rPr>
+                <w:rFonts w:ascii="Arial" w:hAnsi="Arial" w:cs="Arial"/>
+              </w:rPr>
+            </w:pPr>
+            <w:r>
+              <w:rPr>
+                <w:rFonts w:ascii="Arial" w:hAnsi="Arial" w:cs="Arial"/>
+              </w:rPr>
+              <w:t>Meting starten en stoppen</w:t>
             </w:r>
           </w:p>
         </w:tc>
@@ -8074,45 +8104,97 @@
           <w:tcPr>
             <w:tcW w:w="0" w:type="auto"/>
             <w:vAlign w:val="center"/>
-            <w:hideMark/>
-          </w:tcPr>
-          <w:p>
-            <w:pPr>
-              <w:rPr>
-                <w:rFonts w:ascii="Arial" w:hAnsi="Arial" w:cs="Arial"/>
-              </w:rPr>
-            </w:pPr>
-            <w:r>
-              <w:rPr>
-                <w:rFonts w:ascii="Arial" w:hAnsi="Arial" w:cs="Arial"/>
-              </w:rPr>
-              <w:t>De meetgegevens worden opgeslagen op een SD-kaart</w:t>
-            </w:r>
-            <w:r>
-              <w:rPr>
-                <w:rFonts w:ascii="Arial" w:hAnsi="Arial" w:cs="Arial"/>
-              </w:rPr>
-              <w:t xml:space="preserve"> in </w:t>
-            </w:r>
-            <w:proofErr w:type="spellStart"/>
-            <w:r>
-              <w:rPr>
-                <w:rFonts w:ascii="Arial" w:hAnsi="Arial" w:cs="Arial"/>
-              </w:rPr>
-              <w:t>csv</w:t>
-            </w:r>
-            <w:proofErr w:type="spellEnd"/>
-            <w:r>
-              <w:rPr>
-                <w:rFonts w:ascii="Arial" w:hAnsi="Arial" w:cs="Arial"/>
-              </w:rPr>
-              <w:t>-formaat</w:t>
-            </w:r>
-            <w:r>
-              <w:rPr>
-                <w:rFonts w:ascii="Arial" w:hAnsi="Arial" w:cs="Arial"/>
-              </w:rPr>
-              <w:t>.</w:t>
+          </w:tcPr>
+          <w:p>
+            <w:pPr>
+              <w:rPr>
+                <w:rFonts w:ascii="Arial" w:hAnsi="Arial" w:cs="Arial"/>
+              </w:rPr>
+            </w:pPr>
+            <w:r>
+              <w:rPr>
+                <w:rFonts w:ascii="Arial" w:hAnsi="Arial" w:cs="Arial"/>
+              </w:rPr>
+              <w:t xml:space="preserve">Met de button </w:t>
+            </w:r>
+            <w:r>
+              <w:rPr>
+                <w:rFonts w:ascii="Arial" w:hAnsi="Arial" w:cs="Arial"/>
+              </w:rPr>
+              <w:t>“</w:t>
+            </w:r>
+            <w:r>
+              <w:rPr>
+                <w:rFonts w:ascii="Arial" w:hAnsi="Arial" w:cs="Arial"/>
+              </w:rPr>
+              <w:t>START</w:t>
+            </w:r>
+            <w:r>
+              <w:rPr>
+                <w:rFonts w:ascii="Arial" w:hAnsi="Arial" w:cs="Arial"/>
+              </w:rPr>
+              <w:t>”</w:t>
+            </w:r>
+            <w:r>
+              <w:rPr>
+                <w:rFonts w:ascii="Arial" w:hAnsi="Arial" w:cs="Arial"/>
+              </w:rPr>
+              <w:t xml:space="preserve"> wordt het frame gestart waarbij de datalogger</w:t>
+            </w:r>
+            <w:r>
+              <w:rPr>
+                <w:rFonts w:ascii="Arial" w:hAnsi="Arial" w:cs="Arial"/>
+              </w:rPr>
+              <w:t xml:space="preserve"> tijdstempels</w:t>
+            </w:r>
+            <w:r>
+              <w:rPr>
+                <w:rFonts w:ascii="Arial" w:hAnsi="Arial" w:cs="Arial"/>
+              </w:rPr>
+              <w:t xml:space="preserve"> </w:t>
+            </w:r>
+            <w:r>
+              <w:rPr>
+                <w:rFonts w:ascii="Arial" w:hAnsi="Arial" w:cs="Arial"/>
+              </w:rPr>
+              <w:t>registreert</w:t>
+            </w:r>
+            <w:r>
+              <w:rPr>
+                <w:rFonts w:ascii="Arial" w:hAnsi="Arial" w:cs="Arial"/>
+              </w:rPr>
+              <w:t xml:space="preserve"> </w:t>
+            </w:r>
+            <w:r>
+              <w:rPr>
+                <w:rFonts w:ascii="Arial" w:hAnsi="Arial" w:cs="Arial"/>
+              </w:rPr>
+              <w:t>na</w:t>
+            </w:r>
+            <w:r>
+              <w:rPr>
+                <w:rFonts w:ascii="Arial" w:hAnsi="Arial" w:cs="Arial"/>
+              </w:rPr>
+              <w:t xml:space="preserve"> detecties van de </w:t>
+            </w:r>
+            <w:r>
+              <w:rPr>
+                <w:rFonts w:ascii="Arial" w:hAnsi="Arial" w:cs="Arial"/>
+              </w:rPr>
+              <w:lastRenderedPageBreak/>
+              <w:t>afstandssensor. Met het bedienen van de STOP-button wordt</w:t>
+            </w:r>
+            <w:r>
+              <w:rPr>
+                <w:rFonts w:ascii="Arial" w:hAnsi="Arial" w:cs="Arial"/>
+              </w:rPr>
+              <w:t xml:space="preserve"> het frame gesloten en de detecties opgeslagen. Tevens wordt er één rit opgeteld. </w:t>
+            </w:r>
+            <w:r>
+              <w:rPr>
+                <w:rFonts w:ascii="Arial" w:hAnsi="Arial" w:cs="Arial"/>
+              </w:rPr>
+              <w:t xml:space="preserve">  </w:t>
             </w:r>
           </w:p>
         </w:tc>
@@ -8120,19 +8202,19 @@
           <w:tcPr>
             <w:tcW w:w="0" w:type="auto"/>
             <w:vAlign w:val="center"/>
-            <w:hideMark/>
-          </w:tcPr>
-          <w:p>
-            <w:pPr>
-              <w:rPr>
-                <w:rFonts w:ascii="Arial" w:hAnsi="Arial" w:cs="Arial"/>
-              </w:rPr>
-            </w:pPr>
-            <w:r>
-              <w:rPr>
-                <w:rFonts w:ascii="Arial" w:hAnsi="Arial" w:cs="Arial"/>
-              </w:rPr>
-              <w:t>Handig voor verdere analyse.</w:t>
+          </w:tcPr>
+          <w:p>
+            <w:pPr>
+              <w:rPr>
+                <w:rFonts w:ascii="Arial" w:hAnsi="Arial" w:cs="Arial"/>
+              </w:rPr>
+            </w:pPr>
+            <w:r>
+              <w:rPr>
+                <w:rFonts w:ascii="Arial" w:hAnsi="Arial" w:cs="Arial"/>
+              </w:rPr>
+              <w:lastRenderedPageBreak/>
+              <w:t>Zelf moment bepalen wanneer de datalogger reageert op de sensor.</w:t>
             </w:r>
           </w:p>
         </w:tc>
@@ -8145,31 +8227,18 @@
           <w:tcPr>
             <w:tcW w:w="613" w:type="dxa"/>
             <w:vAlign w:val="center"/>
-            <w:hideMark/>
-          </w:tcPr>
-          <w:p>
-            <w:pPr>
-              <w:rPr>
-                <w:rFonts w:ascii="Arial" w:hAnsi="Arial" w:cs="Arial"/>
-              </w:rPr>
-            </w:pPr>
-            <w:r>
-              <w:rPr>
-                <w:rFonts w:ascii="Arial" w:hAnsi="Arial" w:cs="Arial"/>
-              </w:rPr>
-              <w:t>F1.</w:t>
-            </w:r>
-            <w:r>
-              <w:rPr>
-                <w:rFonts w:ascii="Arial" w:hAnsi="Arial" w:cs="Arial"/>
-              </w:rPr>
-              <w:t>1</w:t>
-            </w:r>
-            <w:r>
-              <w:rPr>
-                <w:rFonts w:ascii="Arial" w:hAnsi="Arial" w:cs="Arial"/>
-              </w:rPr>
-              <w:t>3</w:t>
+          </w:tcPr>
+          <w:p>
+            <w:pPr>
+              <w:rPr>
+                <w:rFonts w:ascii="Arial" w:hAnsi="Arial" w:cs="Arial"/>
+              </w:rPr>
+            </w:pPr>
+            <w:r>
+              <w:rPr>
+                <w:rFonts w:ascii="Arial" w:hAnsi="Arial" w:cs="Arial"/>
+              </w:rPr>
+              <w:t>F1.13</w:t>
             </w:r>
           </w:p>
         </w:tc>
@@ -8177,27 +8246,18 @@
           <w:tcPr>
             <w:tcW w:w="0" w:type="auto"/>
             <w:vAlign w:val="center"/>
-            <w:hideMark/>
-          </w:tcPr>
-          <w:p>
-            <w:pPr>
-              <w:rPr>
-                <w:rFonts w:ascii="Arial" w:hAnsi="Arial" w:cs="Arial"/>
-              </w:rPr>
-            </w:pPr>
-            <w:proofErr w:type="spellStart"/>
-            <w:r>
-              <w:rPr>
-                <w:rFonts w:ascii="Arial" w:hAnsi="Arial" w:cs="Arial"/>
-              </w:rPr>
-              <w:t>Should</w:t>
-            </w:r>
-            <w:proofErr w:type="spellEnd"/>
-            <w:r>
-              <w:rPr>
-                <w:rFonts w:ascii="Arial" w:hAnsi="Arial" w:cs="Arial"/>
-              </w:rPr>
-              <w:t xml:space="preserve"> (S)</w:t>
+          </w:tcPr>
+          <w:p>
+            <w:pPr>
+              <w:rPr>
+                <w:rFonts w:ascii="Arial" w:hAnsi="Arial" w:cs="Arial"/>
+              </w:rPr>
+            </w:pPr>
+            <w:r>
+              <w:rPr>
+                <w:rFonts w:ascii="Arial" w:hAnsi="Arial" w:cs="Arial"/>
+              </w:rPr>
+              <w:t>Must (M)</w:t>
             </w:r>
           </w:p>
         </w:tc>
@@ -8205,88 +8265,39 @@
           <w:tcPr>
             <w:tcW w:w="0" w:type="auto"/>
             <w:vAlign w:val="center"/>
-            <w:hideMark/>
-          </w:tcPr>
-          <w:p>
-            <w:pPr>
-              <w:rPr>
-                <w:rFonts w:ascii="Arial" w:hAnsi="Arial" w:cs="Arial"/>
-              </w:rPr>
-            </w:pPr>
-            <w:r>
-              <w:rPr>
-                <w:rFonts w:ascii="Arial" w:hAnsi="Arial" w:cs="Arial"/>
-              </w:rPr>
-              <w:t>GPS-ondersteuning</w:t>
-            </w:r>
+          </w:tcPr>
+          <w:p>
+            <w:pPr>
+              <w:rPr>
+                <w:rFonts w:ascii="Arial" w:hAnsi="Arial" w:cs="Arial"/>
+              </w:rPr>
+            </w:pPr>
           </w:p>
         </w:tc>
         <w:tc>
           <w:tcPr>
             <w:tcW w:w="0" w:type="auto"/>
             <w:vAlign w:val="center"/>
-            <w:hideMark/>
-          </w:tcPr>
-          <w:p>
-            <w:pPr>
-              <w:rPr>
-                <w:rFonts w:ascii="Arial" w:hAnsi="Arial" w:cs="Arial"/>
-              </w:rPr>
-            </w:pPr>
-            <w:r>
-              <w:rPr>
-                <w:rFonts w:ascii="Arial" w:hAnsi="Arial" w:cs="Arial"/>
-              </w:rPr>
-              <w:t xml:space="preserve">De datalogger moet </w:t>
-            </w:r>
-            <w:proofErr w:type="spellStart"/>
-            <w:r>
-              <w:rPr>
-                <w:rFonts w:ascii="Arial" w:hAnsi="Arial" w:cs="Arial"/>
-              </w:rPr>
-              <w:t>real-time</w:t>
-            </w:r>
-            <w:proofErr w:type="spellEnd"/>
-            <w:r>
-              <w:rPr>
-                <w:rFonts w:ascii="Arial" w:hAnsi="Arial" w:cs="Arial"/>
-              </w:rPr>
-              <w:t xml:space="preserve"> GPS-coördinaten opslaan bij elke meting.</w:t>
-            </w:r>
+          </w:tcPr>
+          <w:p>
+            <w:pPr>
+              <w:rPr>
+                <w:rFonts w:ascii="Arial" w:hAnsi="Arial" w:cs="Arial"/>
+              </w:rPr>
+            </w:pPr>
           </w:p>
         </w:tc>
         <w:tc>
           <w:tcPr>
             <w:tcW w:w="0" w:type="auto"/>
             <w:vAlign w:val="center"/>
-            <w:hideMark/>
-          </w:tcPr>
-          <w:p>
-            <w:pPr>
-              <w:rPr>
-                <w:rFonts w:ascii="Arial" w:hAnsi="Arial" w:cs="Arial"/>
-              </w:rPr>
-            </w:pPr>
-            <w:r>
-              <w:rPr>
-                <w:rFonts w:ascii="Arial" w:hAnsi="Arial" w:cs="Arial"/>
-              </w:rPr>
-              <w:t xml:space="preserve">Belangrijk voor </w:t>
-            </w:r>
-            <w:proofErr w:type="spellStart"/>
-            <w:r>
-              <w:rPr>
-                <w:rFonts w:ascii="Arial" w:hAnsi="Arial" w:cs="Arial"/>
-              </w:rPr>
-              <w:t>locatiegebonden</w:t>
-            </w:r>
-            <w:proofErr w:type="spellEnd"/>
-            <w:r>
-              <w:rPr>
-                <w:rFonts w:ascii="Arial" w:hAnsi="Arial" w:cs="Arial"/>
-              </w:rPr>
-              <w:t xml:space="preserve"> data.</w:t>
-            </w:r>
+          </w:tcPr>
+          <w:p>
+            <w:pPr>
+              <w:rPr>
+                <w:rFonts w:ascii="Arial" w:hAnsi="Arial" w:cs="Arial"/>
+              </w:rPr>
+            </w:pPr>
           </w:p>
         </w:tc>
       </w:tr>
@@ -8310,8 +8321,7 @@
               <w:rPr>
                 <w:rFonts w:ascii="Arial" w:hAnsi="Arial" w:cs="Arial"/>
               </w:rPr>
-              <w:lastRenderedPageBreak/>
-              <w:t>F1.4</w:t>
+              <w:t>F1.12</w:t>
             </w:r>
           </w:p>
         </w:tc>
@@ -8327,19 +8337,11 @@
                 <w:rFonts w:ascii="Arial" w:hAnsi="Arial" w:cs="Arial"/>
               </w:rPr>
             </w:pPr>
-            <w:proofErr w:type="spellStart"/>
-            <w:r>
-              <w:rPr>
-                <w:rFonts w:ascii="Arial" w:hAnsi="Arial" w:cs="Arial"/>
-              </w:rPr>
-              <w:t>Should</w:t>
-            </w:r>
-            <w:proofErr w:type="spellEnd"/>
-            <w:r>
-              <w:rPr>
-                <w:rFonts w:ascii="Arial" w:hAnsi="Arial" w:cs="Arial"/>
-              </w:rPr>
-              <w:t xml:space="preserve"> (S)</w:t>
+            <w:r>
+              <w:rPr>
+                <w:rFonts w:ascii="Arial" w:hAnsi="Arial" w:cs="Arial"/>
+              </w:rPr>
+              <w:t>Must (M)</w:t>
             </w:r>
           </w:p>
         </w:tc>
@@ -8359,7 +8361,7 @@
               <w:rPr>
                 <w:rFonts w:ascii="Arial" w:hAnsi="Arial" w:cs="Arial"/>
               </w:rPr>
-              <w:t>Aantal Satellieten</w:t>
+              <w:t>Datalog exporteren</w:t>
             </w:r>
           </w:p>
         </w:tc>
@@ -8379,7 +8381,19 @@
               <w:rPr>
                 <w:rFonts w:ascii="Arial" w:hAnsi="Arial" w:cs="Arial"/>
               </w:rPr>
-              <w:t>Rechtsboven op het display moet het aantal verbonden satellieten worden weergegeven.</w:t>
+              <w:t>De meetgegevens worden opgeslagen op een SD-kaart</w:t>
+            </w:r>
+            <w:r>
+              <w:rPr>
+                <w:rFonts w:ascii="Arial" w:hAnsi="Arial" w:cs="Arial"/>
+              </w:rPr>
+              <w:t xml:space="preserve"> in csv-formaat</w:t>
+            </w:r>
+            <w:r>
+              <w:rPr>
+                <w:rFonts w:ascii="Arial" w:hAnsi="Arial" w:cs="Arial"/>
+              </w:rPr>
+              <w:t>.</w:t>
             </w:r>
           </w:p>
         </w:tc>
@@ -8399,7 +8413,7 @@
               <w:rPr>
                 <w:rFonts w:ascii="Arial" w:hAnsi="Arial" w:cs="Arial"/>
               </w:rPr>
-              <w:t>Biedt inzicht in signaalsterkte.</w:t>
+              <w:t>Handig voor verdere analyse.</w:t>
             </w:r>
           </w:p>
         </w:tc>
@@ -8424,7 +8438,19 @@
               <w:rPr>
                 <w:rFonts w:ascii="Arial" w:hAnsi="Arial" w:cs="Arial"/>
               </w:rPr>
-              <w:t>F1.13</w:t>
+              <w:t>F1.</w:t>
+            </w:r>
+            <w:r>
+              <w:rPr>
+                <w:rFonts w:ascii="Arial" w:hAnsi="Arial" w:cs="Arial"/>
+              </w:rPr>
+              <w:t>1</w:t>
+            </w:r>
+            <w:r>
+              <w:rPr>
+                <w:rFonts w:ascii="Arial" w:hAnsi="Arial" w:cs="Arial"/>
+              </w:rPr>
+              <w:t>3</w:t>
             </w:r>
           </w:p>
         </w:tc>
@@ -8440,19 +8466,11 @@
                 <w:rFonts w:ascii="Arial" w:hAnsi="Arial" w:cs="Arial"/>
               </w:rPr>
             </w:pPr>
-            <w:proofErr w:type="spellStart"/>
-            <w:r>
-              <w:rPr>
-                <w:rFonts w:ascii="Arial" w:hAnsi="Arial" w:cs="Arial"/>
-              </w:rPr>
-              <w:t>Could</w:t>
-            </w:r>
-            <w:proofErr w:type="spellEnd"/>
-            <w:r>
-              <w:rPr>
-                <w:rFonts w:ascii="Arial" w:hAnsi="Arial" w:cs="Arial"/>
-              </w:rPr>
-              <w:t xml:space="preserve"> (C)</w:t>
+            <w:r>
+              <w:rPr>
+                <w:rFonts w:ascii="Arial" w:hAnsi="Arial" w:cs="Arial"/>
+              </w:rPr>
+              <w:t>Should (S)</w:t>
             </w:r>
           </w:p>
         </w:tc>
@@ -8472,7 +8490,7 @@
               <w:rPr>
                 <w:rFonts w:ascii="Arial" w:hAnsi="Arial" w:cs="Arial"/>
               </w:rPr>
-              <w:t>Energiebeheer</w:t>
+              <w:t>GPS-ondersteuning</w:t>
             </w:r>
           </w:p>
         </w:tc>
@@ -8492,7 +8510,7 @@
               <w:rPr>
                 <w:rFonts w:ascii="Arial" w:hAnsi="Arial" w:cs="Arial"/>
               </w:rPr>
-              <w:t>De datalogger moet een energiezuinige modus hebben die automatisch wordt geactiveerd na X minuten inactiviteit.</w:t>
+              <w:t>De datalogger moet real-time GPS-coördinaten opslaan bij elke meting.</w:t>
             </w:r>
           </w:p>
         </w:tc>
@@ -8512,7 +8530,7 @@
               <w:rPr>
                 <w:rFonts w:ascii="Arial" w:hAnsi="Arial" w:cs="Arial"/>
               </w:rPr>
-              <w:t>Verlengt de batterijduur.</w:t>
+              <w:t>Belangrijk voor locatiegebonden data.</w:t>
             </w:r>
           </w:p>
         </w:tc>
@@ -8525,18 +8543,19 @@
           <w:tcPr>
             <w:tcW w:w="613" w:type="dxa"/>
             <w:vAlign w:val="center"/>
-          </w:tcPr>
-          <w:p>
-            <w:pPr>
-              <w:rPr>
-                <w:rFonts w:ascii="Arial" w:hAnsi="Arial" w:cs="Arial"/>
-              </w:rPr>
-            </w:pPr>
-            <w:r>
-              <w:rPr>
-                <w:rFonts w:ascii="Arial" w:hAnsi="Arial" w:cs="Arial"/>
-              </w:rPr>
-              <w:t>F1.14</w:t>
+            <w:hideMark/>
+          </w:tcPr>
+          <w:p>
+            <w:pPr>
+              <w:rPr>
+                <w:rFonts w:ascii="Arial" w:hAnsi="Arial" w:cs="Arial"/>
+              </w:rPr>
+            </w:pPr>
+            <w:r>
+              <w:rPr>
+                <w:rFonts w:ascii="Arial" w:hAnsi="Arial" w:cs="Arial"/>
+              </w:rPr>
+              <w:t>F1.4</w:t>
             </w:r>
           </w:p>
         </w:tc>
@@ -8544,26 +8563,19 @@
           <w:tcPr>
             <w:tcW w:w="0" w:type="auto"/>
             <w:vAlign w:val="center"/>
-          </w:tcPr>
-          <w:p>
-            <w:pPr>
-              <w:rPr>
-                <w:rFonts w:ascii="Arial" w:hAnsi="Arial" w:cs="Arial"/>
-              </w:rPr>
-            </w:pPr>
-            <w:proofErr w:type="spellStart"/>
-            <w:r>
-              <w:rPr>
-                <w:rFonts w:ascii="Arial" w:hAnsi="Arial" w:cs="Arial"/>
-              </w:rPr>
-              <w:t>Should</w:t>
-            </w:r>
-            <w:proofErr w:type="spellEnd"/>
-            <w:r>
-              <w:rPr>
-                <w:rFonts w:ascii="Arial" w:hAnsi="Arial" w:cs="Arial"/>
-              </w:rPr>
-              <w:t xml:space="preserve"> (S)</w:t>
+            <w:hideMark/>
+          </w:tcPr>
+          <w:p>
+            <w:pPr>
+              <w:rPr>
+                <w:rFonts w:ascii="Arial" w:hAnsi="Arial" w:cs="Arial"/>
+              </w:rPr>
+            </w:pPr>
+            <w:r>
+              <w:rPr>
+                <w:rFonts w:ascii="Arial" w:hAnsi="Arial" w:cs="Arial"/>
+              </w:rPr>
+              <w:t>Should (S)</w:t>
             </w:r>
           </w:p>
         </w:tc>
@@ -8571,18 +8583,19 @@
           <w:tcPr>
             <w:tcW w:w="0" w:type="auto"/>
             <w:vAlign w:val="center"/>
-          </w:tcPr>
-          <w:p>
-            <w:pPr>
-              <w:rPr>
-                <w:rFonts w:ascii="Arial" w:hAnsi="Arial" w:cs="Arial"/>
-              </w:rPr>
-            </w:pPr>
-            <w:r>
-              <w:rPr>
-                <w:rFonts w:ascii="Arial" w:hAnsi="Arial" w:cs="Arial"/>
-              </w:rPr>
-              <w:t>Draadloze communicatie</w:t>
+            <w:hideMark/>
+          </w:tcPr>
+          <w:p>
+            <w:pPr>
+              <w:rPr>
+                <w:rFonts w:ascii="Arial" w:hAnsi="Arial" w:cs="Arial"/>
+              </w:rPr>
+            </w:pPr>
+            <w:r>
+              <w:rPr>
+                <w:rFonts w:ascii="Arial" w:hAnsi="Arial" w:cs="Arial"/>
+              </w:rPr>
+              <w:t>Aantal Satellieten</w:t>
             </w:r>
           </w:p>
         </w:tc>
@@ -8590,32 +8603,19 @@
           <w:tcPr>
             <w:tcW w:w="0" w:type="auto"/>
             <w:vAlign w:val="center"/>
-          </w:tcPr>
-          <w:p>
-            <w:pPr>
-              <w:rPr>
-                <w:rFonts w:ascii="Arial" w:hAnsi="Arial" w:cs="Arial"/>
-              </w:rPr>
-            </w:pPr>
-            <w:r>
-              <w:rPr>
-                <w:rFonts w:ascii="Arial" w:hAnsi="Arial" w:cs="Arial"/>
-              </w:rPr>
-              <w:t xml:space="preserve">Optioneel kan Bluetooth of </w:t>
-            </w:r>
-            <w:proofErr w:type="spellStart"/>
-            <w:r>
-              <w:rPr>
-                <w:rFonts w:ascii="Arial" w:hAnsi="Arial" w:cs="Arial"/>
-              </w:rPr>
-              <w:t>WiFi</w:t>
-            </w:r>
-            <w:proofErr w:type="spellEnd"/>
-            <w:r>
-              <w:rPr>
-                <w:rFonts w:ascii="Arial" w:hAnsi="Arial" w:cs="Arial"/>
-              </w:rPr>
-              <w:t xml:space="preserve"> worden toegevoegd voor draadloze data-export.</w:t>
+            <w:hideMark/>
+          </w:tcPr>
+          <w:p>
+            <w:pPr>
+              <w:rPr>
+                <w:rFonts w:ascii="Arial" w:hAnsi="Arial" w:cs="Arial"/>
+              </w:rPr>
+            </w:pPr>
+            <w:r>
+              <w:rPr>
+                <w:rFonts w:ascii="Arial" w:hAnsi="Arial" w:cs="Arial"/>
+              </w:rPr>
+              <w:t>Rechtsboven op het display moet het aantal verbonden satellieten worden weergegeven.</w:t>
             </w:r>
           </w:p>
         </w:tc>
@@ -8623,18 +8623,19 @@
           <w:tcPr>
             <w:tcW w:w="0" w:type="auto"/>
             <w:vAlign w:val="center"/>
-          </w:tcPr>
-          <w:p>
-            <w:pPr>
-              <w:rPr>
-                <w:rFonts w:ascii="Arial" w:hAnsi="Arial" w:cs="Arial"/>
-              </w:rPr>
-            </w:pPr>
-            <w:r>
-              <w:rPr>
-                <w:rFonts w:ascii="Arial" w:hAnsi="Arial" w:cs="Arial"/>
-              </w:rPr>
-              <w:t>Handig voor realtime monitoring zonder kabels.</w:t>
+            <w:hideMark/>
+          </w:tcPr>
+          <w:p>
+            <w:pPr>
+              <w:rPr>
+                <w:rFonts w:ascii="Arial" w:hAnsi="Arial" w:cs="Arial"/>
+              </w:rPr>
+            </w:pPr>
+            <w:r>
+              <w:rPr>
+                <w:rFonts w:ascii="Arial" w:hAnsi="Arial" w:cs="Arial"/>
+              </w:rPr>
+              <w:t>Biedt inzicht in signaalsterkte.</w:t>
             </w:r>
           </w:p>
         </w:tc>
@@ -8647,18 +8648,19 @@
           <w:tcPr>
             <w:tcW w:w="613" w:type="dxa"/>
             <w:vAlign w:val="center"/>
-          </w:tcPr>
-          <w:p>
-            <w:pPr>
-              <w:rPr>
-                <w:rFonts w:ascii="Arial" w:hAnsi="Arial" w:cs="Arial"/>
-              </w:rPr>
-            </w:pPr>
-            <w:r>
-              <w:rPr>
-                <w:rFonts w:ascii="Arial" w:hAnsi="Arial" w:cs="Arial"/>
-              </w:rPr>
-              <w:t>F1.15</w:t>
+            <w:hideMark/>
+          </w:tcPr>
+          <w:p>
+            <w:pPr>
+              <w:rPr>
+                <w:rFonts w:ascii="Arial" w:hAnsi="Arial" w:cs="Arial"/>
+              </w:rPr>
+            </w:pPr>
+            <w:r>
+              <w:rPr>
+                <w:rFonts w:ascii="Arial" w:hAnsi="Arial" w:cs="Arial"/>
+              </w:rPr>
+              <w:t>F1.13</w:t>
             </w:r>
           </w:p>
         </w:tc>
@@ -8666,26 +8668,222 @@
           <w:tcPr>
             <w:tcW w:w="0" w:type="auto"/>
             <w:vAlign w:val="center"/>
-          </w:tcPr>
-          <w:p>
-            <w:pPr>
-              <w:rPr>
-                <w:rFonts w:ascii="Arial" w:hAnsi="Arial" w:cs="Arial"/>
-              </w:rPr>
-            </w:pPr>
-            <w:proofErr w:type="spellStart"/>
-            <w:r>
-              <w:rPr>
-                <w:rFonts w:ascii="Arial" w:hAnsi="Arial" w:cs="Arial"/>
-              </w:rPr>
-              <w:t>Wont’t</w:t>
-            </w:r>
-            <w:proofErr w:type="spellEnd"/>
-            <w:r>
-              <w:rPr>
-                <w:rFonts w:ascii="Arial" w:hAnsi="Arial" w:cs="Arial"/>
-              </w:rPr>
-              <w:t xml:space="preserve"> (W)</w:t>
+            <w:hideMark/>
+          </w:tcPr>
+          <w:p>
+            <w:pPr>
+              <w:rPr>
+                <w:rFonts w:ascii="Arial" w:hAnsi="Arial" w:cs="Arial"/>
+              </w:rPr>
+            </w:pPr>
+            <w:r>
+              <w:rPr>
+                <w:rFonts w:ascii="Arial" w:hAnsi="Arial" w:cs="Arial"/>
+              </w:rPr>
+              <w:t>Could (C)</w:t>
+            </w:r>
+          </w:p>
+        </w:tc>
+        <w:tc>
+          <w:tcPr>
+            <w:tcW w:w="0" w:type="auto"/>
+            <w:vAlign w:val="center"/>
+            <w:hideMark/>
+          </w:tcPr>
+          <w:p>
+            <w:pPr>
+              <w:rPr>
+                <w:rFonts w:ascii="Arial" w:hAnsi="Arial" w:cs="Arial"/>
+              </w:rPr>
+            </w:pPr>
+            <w:r>
+              <w:rPr>
+                <w:rFonts w:ascii="Arial" w:hAnsi="Arial" w:cs="Arial"/>
+              </w:rPr>
+              <w:t>Energiebeheer</w:t>
+            </w:r>
+          </w:p>
+        </w:tc>
+        <w:tc>
+          <w:tcPr>
+            <w:tcW w:w="0" w:type="auto"/>
+            <w:vAlign w:val="center"/>
+            <w:hideMark/>
+          </w:tcPr>
+          <w:p>
+            <w:pPr>
+              <w:rPr>
+                <w:rFonts w:ascii="Arial" w:hAnsi="Arial" w:cs="Arial"/>
+              </w:rPr>
+            </w:pPr>
+            <w:r>
+              <w:rPr>
+                <w:rFonts w:ascii="Arial" w:hAnsi="Arial" w:cs="Arial"/>
+              </w:rPr>
+              <w:t>De datalogger moet een energiezuinige modus hebben die automatisch wordt geactiveerd na X minuten inactiviteit.</w:t>
+            </w:r>
+          </w:p>
+        </w:tc>
+        <w:tc>
+          <w:tcPr>
+            <w:tcW w:w="0" w:type="auto"/>
+            <w:vAlign w:val="center"/>
+            <w:hideMark/>
+          </w:tcPr>
+          <w:p>
+            <w:pPr>
+              <w:rPr>
+                <w:rFonts w:ascii="Arial" w:hAnsi="Arial" w:cs="Arial"/>
+              </w:rPr>
+            </w:pPr>
+            <w:r>
+              <w:rPr>
+                <w:rFonts w:ascii="Arial" w:hAnsi="Arial" w:cs="Arial"/>
+              </w:rPr>
+              <w:t>Verlengt de batterijduur.</w:t>
+            </w:r>
+          </w:p>
+        </w:tc>
+      </w:tr>
+      <w:tr>
+        <w:trPr>
+          <w:tblCellSpacing w:w="15" w:type="dxa"/>
+        </w:trPr>
+        <w:tc>
+          <w:tcPr>
+            <w:tcW w:w="613" w:type="dxa"/>
+            <w:vAlign w:val="center"/>
+          </w:tcPr>
+          <w:p>
+            <w:pPr>
+              <w:rPr>
+                <w:rFonts w:ascii="Arial" w:hAnsi="Arial" w:cs="Arial"/>
+              </w:rPr>
+            </w:pPr>
+            <w:r>
+              <w:rPr>
+                <w:rFonts w:ascii="Arial" w:hAnsi="Arial" w:cs="Arial"/>
+              </w:rPr>
+              <w:t>F1.14</w:t>
+            </w:r>
+          </w:p>
+        </w:tc>
+        <w:tc>
+          <w:tcPr>
+            <w:tcW w:w="0" w:type="auto"/>
+            <w:vAlign w:val="center"/>
+          </w:tcPr>
+          <w:p>
+            <w:pPr>
+              <w:rPr>
+                <w:rFonts w:ascii="Arial" w:hAnsi="Arial" w:cs="Arial"/>
+              </w:rPr>
+            </w:pPr>
+            <w:r>
+              <w:rPr>
+                <w:rFonts w:ascii="Arial" w:hAnsi="Arial" w:cs="Arial"/>
+              </w:rPr>
+              <w:t>Should (S)</w:t>
+            </w:r>
+          </w:p>
+        </w:tc>
+        <w:tc>
+          <w:tcPr>
+            <w:tcW w:w="0" w:type="auto"/>
+            <w:vAlign w:val="center"/>
+          </w:tcPr>
+          <w:p>
+            <w:pPr>
+              <w:rPr>
+                <w:rFonts w:ascii="Arial" w:hAnsi="Arial" w:cs="Arial"/>
+              </w:rPr>
+            </w:pPr>
+            <w:r>
+              <w:rPr>
+                <w:rFonts w:ascii="Arial" w:hAnsi="Arial" w:cs="Arial"/>
+              </w:rPr>
+              <w:t>Draadloze communicatie</w:t>
+            </w:r>
+          </w:p>
+        </w:tc>
+        <w:tc>
+          <w:tcPr>
+            <w:tcW w:w="0" w:type="auto"/>
+            <w:vAlign w:val="center"/>
+          </w:tcPr>
+          <w:p>
+            <w:pPr>
+              <w:rPr>
+                <w:rFonts w:ascii="Arial" w:hAnsi="Arial" w:cs="Arial"/>
+              </w:rPr>
+            </w:pPr>
+            <w:r>
+              <w:rPr>
+                <w:rFonts w:ascii="Arial" w:hAnsi="Arial" w:cs="Arial"/>
+              </w:rPr>
+              <w:t>Optioneel kan Bluetooth of WiFi worden toegevoegd voor draadloze data-export.</w:t>
+            </w:r>
+          </w:p>
+        </w:tc>
+        <w:tc>
+          <w:tcPr>
+            <w:tcW w:w="0" w:type="auto"/>
+            <w:vAlign w:val="center"/>
+          </w:tcPr>
+          <w:p>
+            <w:pPr>
+              <w:rPr>
+                <w:rFonts w:ascii="Arial" w:hAnsi="Arial" w:cs="Arial"/>
+              </w:rPr>
+            </w:pPr>
+            <w:r>
+              <w:rPr>
+                <w:rFonts w:ascii="Arial" w:hAnsi="Arial" w:cs="Arial"/>
+              </w:rPr>
+              <w:t>Handig voor realtime monitoring zonder kabels.</w:t>
+            </w:r>
+          </w:p>
+        </w:tc>
+      </w:tr>
+      <w:tr>
+        <w:trPr>
+          <w:tblCellSpacing w:w="15" w:type="dxa"/>
+        </w:trPr>
+        <w:tc>
+          <w:tcPr>
+            <w:tcW w:w="613" w:type="dxa"/>
+            <w:vAlign w:val="center"/>
+          </w:tcPr>
+          <w:p>
+            <w:pPr>
+              <w:rPr>
+                <w:rFonts w:ascii="Arial" w:hAnsi="Arial" w:cs="Arial"/>
+              </w:rPr>
+            </w:pPr>
+            <w:r>
+              <w:rPr>
+                <w:rFonts w:ascii="Arial" w:hAnsi="Arial" w:cs="Arial"/>
+              </w:rPr>
+              <w:t>F1.15</w:t>
+            </w:r>
+          </w:p>
+        </w:tc>
+        <w:tc>
+          <w:tcPr>
+            <w:tcW w:w="0" w:type="auto"/>
+            <w:vAlign w:val="center"/>
+          </w:tcPr>
+          <w:p>
+            <w:pPr>
+              <w:rPr>
+                <w:rFonts w:ascii="Arial" w:hAnsi="Arial" w:cs="Arial"/>
+              </w:rPr>
+            </w:pPr>
+            <w:r>
+              <w:rPr>
+                <w:rFonts w:ascii="Arial" w:hAnsi="Arial" w:cs="Arial"/>
+              </w:rPr>
+              <w:t>Wont’t (W)</w:t>
             </w:r>
           </w:p>
         </w:tc>
@@ -8834,6 +9032,7 @@
                 <w:b/>
                 <w:bCs/>
               </w:rPr>
+              <w:lastRenderedPageBreak/>
               <w:t>#</w:t>
             </w:r>
           </w:p>
@@ -8859,25 +9058,7 @@
                 <w:b/>
                 <w:bCs/>
               </w:rPr>
-              <w:t>Prioriteit (</w:t>
-            </w:r>
-            <w:proofErr w:type="spellStart"/>
-            <w:r>
-              <w:rPr>
-                <w:rFonts w:ascii="Arial" w:hAnsi="Arial" w:cs="Arial"/>
-                <w:b/>
-                <w:bCs/>
-              </w:rPr>
-              <w:t>MoSCoW</w:t>
-            </w:r>
-            <w:proofErr w:type="spellEnd"/>
-            <w:r>
-              <w:rPr>
-                <w:rFonts w:ascii="Arial" w:hAnsi="Arial" w:cs="Arial"/>
-                <w:b/>
-                <w:bCs/>
-              </w:rPr>
-              <w:t>)</w:t>
+              <w:t>Prioriteit (MoSCoW)</w:t>
             </w:r>
           </w:p>
         </w:tc>
@@ -9044,21 +9225,7 @@
               <w:rPr>
                 <w:rFonts w:ascii="Arial" w:hAnsi="Arial" w:cs="Arial"/>
               </w:rPr>
-              <w:t>De hardware wordt ontworpen als een uitbreidingsmodule (</w:t>
-            </w:r>
-            <w:proofErr w:type="spellStart"/>
-            <w:r>
-              <w:rPr>
-                <w:rFonts w:ascii="Arial" w:hAnsi="Arial" w:cs="Arial"/>
-              </w:rPr>
-              <w:t>shield</w:t>
-            </w:r>
-            <w:proofErr w:type="spellEnd"/>
-            <w:r>
-              <w:rPr>
-                <w:rFonts w:ascii="Arial" w:hAnsi="Arial" w:cs="Arial"/>
-              </w:rPr>
-              <w:t>) voor de</w:t>
+              <w:t>De hardware wordt ontworpen als een uitbreidingsmodule (shield) voor de</w:t>
             </w:r>
             <w:r>
               <w:rPr>
@@ -9340,7 +9507,6 @@
               <w:rPr>
                 <w:rFonts w:ascii="Arial" w:hAnsi="Arial" w:cs="Arial"/>
               </w:rPr>
-              <w:lastRenderedPageBreak/>
               <w:t>T6</w:t>
             </w:r>
           </w:p>
@@ -9787,21 +9953,7 @@
                     <w:rPr>
                       <w:rFonts w:ascii="Arial" w:hAnsi="Arial" w:cs="Arial"/>
                     </w:rPr>
-                    <w:t>De microcontroller moet een RTOS (</w:t>
-                  </w:r>
-                  <w:proofErr w:type="spellStart"/>
-                  <w:r>
-                    <w:rPr>
-                      <w:rFonts w:ascii="Arial" w:hAnsi="Arial" w:cs="Arial"/>
-                    </w:rPr>
-                    <w:t>Real-Time</w:t>
-                  </w:r>
-                  <w:proofErr w:type="spellEnd"/>
-                  <w:r>
-                    <w:rPr>
-                      <w:rFonts w:ascii="Arial" w:hAnsi="Arial" w:cs="Arial"/>
-                    </w:rPr>
-                    <w:t xml:space="preserve"> Operating System) ondersteunen.</w:t>
+                    <w:t>De microcontroller moet een RTOS (Real-Time Operating System) ondersteunen.</w:t>
                   </w:r>
                 </w:p>
               </w:tc>
@@ -10426,19 +10578,11 @@
                 <w:rFonts w:ascii="Arial" w:hAnsi="Arial" w:cs="Arial"/>
               </w:rPr>
             </w:pPr>
-            <w:proofErr w:type="spellStart"/>
-            <w:r>
-              <w:rPr>
-                <w:rFonts w:ascii="Arial" w:hAnsi="Arial" w:cs="Arial"/>
-              </w:rPr>
-              <w:t>Could</w:t>
-            </w:r>
-            <w:proofErr w:type="spellEnd"/>
-            <w:r>
-              <w:rPr>
-                <w:rFonts w:ascii="Arial" w:hAnsi="Arial" w:cs="Arial"/>
-              </w:rPr>
-              <w:t xml:space="preserve"> (C)</w:t>
+            <w:r>
+              <w:rPr>
+                <w:rFonts w:ascii="Arial" w:hAnsi="Arial" w:cs="Arial"/>
+              </w:rPr>
+              <w:t>Could (C)</w:t>
             </w:r>
           </w:p>
         </w:tc>
@@ -10492,103 +10636,6 @@
     </w:p>
     <w:p>
       <w:pPr>
-        <w:rPr>
-          <w:rFonts w:ascii="Arial" w:hAnsi="Arial" w:cs="Arial"/>
-          <w:i/>
-          <w:iCs/>
-          <w:sz w:val="20"/>
-          <w:szCs w:val="20"/>
-        </w:rPr>
-      </w:pPr>
-    </w:p>
-    <w:p>
-      <w:pPr>
-        <w:rPr>
-          <w:rFonts w:ascii="Arial" w:hAnsi="Arial" w:cs="Arial"/>
-          <w:i/>
-          <w:iCs/>
-          <w:sz w:val="20"/>
-          <w:szCs w:val="20"/>
-        </w:rPr>
-      </w:pPr>
-    </w:p>
-    <w:p>
-      <w:pPr>
-        <w:rPr>
-          <w:rFonts w:ascii="Arial" w:hAnsi="Arial" w:cs="Arial"/>
-          <w:i/>
-          <w:iCs/>
-          <w:sz w:val="20"/>
-          <w:szCs w:val="20"/>
-        </w:rPr>
-      </w:pPr>
-    </w:p>
-    <w:p>
-      <w:pPr>
-        <w:rPr>
-          <w:rFonts w:ascii="Arial" w:hAnsi="Arial" w:cs="Arial"/>
-          <w:i/>
-          <w:iCs/>
-          <w:sz w:val="20"/>
-          <w:szCs w:val="20"/>
-        </w:rPr>
-      </w:pPr>
-    </w:p>
-    <w:p>
-      <w:pPr>
-        <w:rPr>
-          <w:rFonts w:ascii="Arial" w:hAnsi="Arial" w:cs="Arial"/>
-          <w:i/>
-          <w:iCs/>
-          <w:sz w:val="20"/>
-          <w:szCs w:val="20"/>
-        </w:rPr>
-      </w:pPr>
-    </w:p>
-    <w:p>
-      <w:pPr>
-        <w:rPr>
-          <w:rFonts w:ascii="Arial" w:hAnsi="Arial" w:cs="Arial"/>
-          <w:i/>
-          <w:iCs/>
-          <w:sz w:val="20"/>
-          <w:szCs w:val="20"/>
-        </w:rPr>
-      </w:pPr>
-    </w:p>
-    <w:p>
-      <w:pPr>
-        <w:rPr>
-          <w:rFonts w:ascii="Arial" w:hAnsi="Arial" w:cs="Arial"/>
-          <w:i/>
-          <w:iCs/>
-          <w:sz w:val="20"/>
-          <w:szCs w:val="20"/>
-        </w:rPr>
-      </w:pPr>
-    </w:p>
-    <w:p>
-      <w:pPr>
-        <w:rPr>
-          <w:rFonts w:ascii="Arial" w:hAnsi="Arial" w:cs="Arial"/>
-          <w:i/>
-          <w:iCs/>
-          <w:sz w:val="20"/>
-          <w:szCs w:val="20"/>
-        </w:rPr>
-      </w:pPr>
-    </w:p>
-    <w:p>
-      <w:pPr>
-        <w:rPr>
-          <w:rFonts w:ascii="Arial" w:hAnsi="Arial" w:cs="Arial"/>
-          <w:i/>
-          <w:iCs/>
-        </w:rPr>
-      </w:pPr>
-    </w:p>
-    <w:p>
-      <w:pPr>
         <w:pStyle w:val="Kop2"/>
         <w:rPr>
           <w:rFonts w:ascii="Arial" w:hAnsi="Arial" w:cs="Arial"/>
@@ -10627,21 +10674,7 @@
         <w:rPr>
           <w:rFonts w:ascii="Arial" w:eastAsiaTheme="minorHAnsi" w:hAnsi="Arial" w:cs="Arial"/>
         </w:rPr>
-        <w:t xml:space="preserve">bevindt zich in het midden een OLED-scherm (128x64 pixels) waarop </w:t>
-      </w:r>
-      <w:proofErr w:type="spellStart"/>
-      <w:r>
-        <w:rPr>
-          <w:rFonts w:ascii="Arial" w:eastAsiaTheme="minorHAnsi" w:hAnsi="Arial" w:cs="Arial"/>
-        </w:rPr>
-        <w:t>real-time</w:t>
-      </w:r>
-      <w:proofErr w:type="spellEnd"/>
-      <w:r>
-        <w:rPr>
-          <w:rFonts w:ascii="Arial" w:eastAsiaTheme="minorHAnsi" w:hAnsi="Arial" w:cs="Arial"/>
-        </w:rPr>
-        <w:t xml:space="preserve"> metingen en statusinformatie worden weergegeven.</w:t>
+        <w:t>bevindt zich in het midden een OLED-scherm (128x64 pixels) waarop real-time metingen en statusinformatie worden weergegeven.</w:t>
       </w:r>
     </w:p>
     <w:p>
@@ -10695,19 +10728,11 @@
           <w:rFonts w:ascii="Arial" w:hAnsi="Arial" w:cs="Arial"/>
         </w:rPr>
       </w:pPr>
-      <w:proofErr w:type="spellStart"/>
-      <w:r>
-        <w:rPr>
-          <w:rFonts w:ascii="Arial" w:hAnsi="Arial" w:cs="Arial"/>
-        </w:rPr>
-        <w:t>Erase</w:t>
-      </w:r>
-      <w:proofErr w:type="spellEnd"/>
-      <w:r>
-        <w:rPr>
-          <w:rFonts w:ascii="Arial" w:hAnsi="Arial" w:cs="Arial"/>
-        </w:rPr>
-        <w:t xml:space="preserve"> – Wis de laatst opgeslagen meting.</w:t>
+      <w:r>
+        <w:rPr>
+          <w:rFonts w:ascii="Arial" w:hAnsi="Arial" w:cs="Arial"/>
+        </w:rPr>
+        <w:t>Erase – Wis de laatst opgeslagen meting.</w:t>
       </w:r>
     </w:p>
     <w:p>
@@ -10813,19 +10838,11 @@
           <w:rFonts w:ascii="Arial" w:hAnsi="Arial" w:cs="Arial"/>
         </w:rPr>
       </w:pPr>
-      <w:proofErr w:type="spellStart"/>
-      <w:r>
-        <w:rPr>
-          <w:rFonts w:ascii="Arial" w:hAnsi="Arial" w:cs="Arial"/>
-        </w:rPr>
-        <w:t>Inputs</w:t>
-      </w:r>
-      <w:proofErr w:type="spellEnd"/>
-      <w:r>
-        <w:rPr>
-          <w:rFonts w:ascii="Arial" w:hAnsi="Arial" w:cs="Arial"/>
-        </w:rPr>
-        <w:t>:</w:t>
+      <w:r>
+        <w:rPr>
+          <w:rFonts w:ascii="Arial" w:hAnsi="Arial" w:cs="Arial"/>
+        </w:rPr>
+        <w:t>Inputs:</w:t>
       </w:r>
     </w:p>
     <w:p>
@@ -10897,37 +10914,11 @@
           <w:rFonts w:ascii="Arial" w:hAnsi="Arial" w:cs="Arial"/>
         </w:rPr>
       </w:pPr>
-      <w:proofErr w:type="spellStart"/>
-      <w:r>
-        <w:rPr>
-          <w:rFonts w:ascii="Arial" w:hAnsi="Arial" w:cs="Arial"/>
-        </w:rPr>
-        <w:t>Outputs</w:t>
-      </w:r>
-      <w:proofErr w:type="spellEnd"/>
-      <w:r>
-        <w:rPr>
-          <w:rFonts w:ascii="Arial" w:hAnsi="Arial" w:cs="Arial"/>
-        </w:rPr>
-        <w:t xml:space="preserve"> op het </w:t>
-      </w:r>
-      <w:r>
-        <w:rPr>
-          <w:rFonts w:ascii="Arial" w:hAnsi="Arial" w:cs="Arial"/>
-        </w:rPr>
-        <w:t>OLED-sche</w:t>
-      </w:r>
-      <w:r>
-        <w:rPr>
-          <w:rFonts w:ascii="Arial" w:hAnsi="Arial" w:cs="Arial"/>
-        </w:rPr>
-        <w:t>rm</w:t>
-      </w:r>
-      <w:r>
-        <w:rPr>
-          <w:rFonts w:ascii="Arial" w:hAnsi="Arial" w:cs="Arial"/>
-        </w:rPr>
-        <w:t xml:space="preserve"> toont: </w:t>
+      <w:r>
+        <w:rPr>
+          <w:rFonts w:ascii="Arial" w:hAnsi="Arial" w:cs="Arial"/>
+        </w:rPr>
+        <w:t xml:space="preserve">Outputs op het OLED-scherm toont: </w:t>
       </w:r>
     </w:p>
     <w:p>
@@ -11130,25 +11121,7 @@
           <w:b/>
           <w:bCs/>
         </w:rPr>
-        <w:t>Wanneer de gebruiker op "</w:t>
-      </w:r>
-      <w:proofErr w:type="spellStart"/>
-      <w:r>
-        <w:rPr>
-          <w:rFonts w:ascii="Arial" w:hAnsi="Arial" w:cs="Arial"/>
-          <w:b/>
-          <w:bCs/>
-        </w:rPr>
-        <w:t>Erase</w:t>
-      </w:r>
-      <w:proofErr w:type="spellEnd"/>
-      <w:r>
-        <w:rPr>
-          <w:rFonts w:ascii="Arial" w:hAnsi="Arial" w:cs="Arial"/>
-          <w:b/>
-          <w:bCs/>
-        </w:rPr>
-        <w:t>" drukt:</w:t>
+        <w:t>Wanneer de gebruiker op "Erase" drukt:</w:t>
       </w:r>
     </w:p>
     <w:p>
@@ -11319,6 +11292,7 @@
           <w:rFonts w:ascii="Arial" w:hAnsi="Arial" w:cs="Arial"/>
           <w:i/>
           <w:iCs/>
+          <w:noProof/>
         </w:rPr>
         <w:lastRenderedPageBreak/>
         <w:drawing>
@@ -11372,24 +11346,14 @@
       <w:r>
         <w:t xml:space="preserve">Figuur </w:t>
       </w:r>
-      <w:r>
-        <w:fldChar w:fldCharType="begin"/>
-      </w:r>
-      <w:r>
-        <w:instrText xml:space="preserve"> SEQ Figuur \* ARABIC </w:instrText>
-      </w:r>
-      <w:r>
-        <w:fldChar w:fldCharType="separate"/>
-      </w:r>
-      <w:r>
-        <w:rPr>
-          <w:noProof/>
-        </w:rPr>
-        <w:t>1</w:t>
-      </w:r>
-      <w:r>
-        <w:fldChar w:fldCharType="end"/>
-      </w:r>
+      <w:fldSimple w:instr=" SEQ Figuur \* ARABIC ">
+        <w:r>
+          <w:rPr>
+            <w:noProof/>
+          </w:rPr>
+          <w:t>1</w:t>
+        </w:r>
+      </w:fldSimple>
       <w:r>
         <w:t xml:space="preserve"> User interface schets</w:t>
       </w:r>
@@ -11767,21 +11731,7 @@
         <w:rPr>
           <w:rFonts w:ascii="Arial" w:hAnsi="Arial" w:cs="Arial"/>
         </w:rPr>
-        <w:t xml:space="preserve">Deze systemen zijn respectievelijk bedoeld voor validatie van verkeersregelinstallaties en </w:t>
-      </w:r>
-      <w:proofErr w:type="spellStart"/>
-      <w:r>
-        <w:rPr>
-          <w:rFonts w:ascii="Arial" w:hAnsi="Arial" w:cs="Arial"/>
-        </w:rPr>
-        <w:t>remvertragingmetingen</w:t>
-      </w:r>
-      <w:proofErr w:type="spellEnd"/>
-      <w:r>
-        <w:rPr>
-          <w:rFonts w:ascii="Arial" w:hAnsi="Arial" w:cs="Arial"/>
-        </w:rPr>
-        <w:t xml:space="preserve"> met GPS.</w:t>
+        <w:t>Deze systemen zijn respectievelijk bedoeld voor validatie van verkeersregelinstallaties en remvertragingmetingen met GPS.</w:t>
       </w:r>
     </w:p>
     <w:p>
@@ -11976,21 +11926,7 @@
         <w:rPr>
           <w:rFonts w:ascii="Arial" w:hAnsi="Arial" w:cs="Arial"/>
         </w:rPr>
-        <w:t xml:space="preserve">Ondersteuning voor RTOS en </w:t>
-      </w:r>
-      <w:proofErr w:type="spellStart"/>
-      <w:r>
-        <w:rPr>
-          <w:rFonts w:ascii="Arial" w:hAnsi="Arial" w:cs="Arial"/>
-        </w:rPr>
-        <w:t>real-time</w:t>
-      </w:r>
-      <w:proofErr w:type="spellEnd"/>
-      <w:r>
-        <w:rPr>
-          <w:rFonts w:ascii="Arial" w:hAnsi="Arial" w:cs="Arial"/>
-        </w:rPr>
-        <w:t xml:space="preserve"> verwerking.</w:t>
+        <w:t>Ondersteuning voor RTOS en real-time verwerking.</w:t>
       </w:r>
     </w:p>
     <w:p>
@@ -12357,25 +12293,7 @@
                 <w:i/>
                 <w:iCs/>
               </w:rPr>
-              <w:t xml:space="preserve"> vanwege Arduino-ecosysteem en </w:t>
-            </w:r>
-            <w:proofErr w:type="spellStart"/>
-            <w:r>
-              <w:rPr>
-                <w:rFonts w:ascii="Arial" w:hAnsi="Arial" w:cs="Arial"/>
-                <w:i/>
-                <w:iCs/>
-              </w:rPr>
-              <w:t>dual-core</w:t>
-            </w:r>
-            <w:proofErr w:type="spellEnd"/>
-            <w:r>
-              <w:rPr>
-                <w:rFonts w:ascii="Arial" w:hAnsi="Arial" w:cs="Arial"/>
-                <w:i/>
-                <w:iCs/>
-              </w:rPr>
-              <w:t>.</w:t>
+              <w:t xml:space="preserve"> vanwege Arduino-ecosysteem en dual-core.</w:t>
             </w:r>
           </w:p>
         </w:tc>
@@ -12796,24 +12714,14 @@
       <w:r>
         <w:t xml:space="preserve">Tabel </w:t>
       </w:r>
-      <w:r>
-        <w:fldChar w:fldCharType="begin"/>
-      </w:r>
-      <w:r>
-        <w:instrText xml:space="preserve"> SEQ Tabel \* ARABIC </w:instrText>
-      </w:r>
-      <w:r>
-        <w:fldChar w:fldCharType="separate"/>
-      </w:r>
-      <w:r>
-        <w:rPr>
-          <w:noProof/>
-        </w:rPr>
-        <w:t>1</w:t>
-      </w:r>
-      <w:r>
-        <w:fldChar w:fldCharType="end"/>
-      </w:r>
+      <w:fldSimple w:instr=" SEQ Tabel \* ARABIC ">
+        <w:r>
+          <w:rPr>
+            <w:noProof/>
+          </w:rPr>
+          <w:t>1</w:t>
+        </w:r>
+      </w:fldSimple>
       <w:r>
         <w:t xml:space="preserve"> Vergelijking van de microcontrollers.</w:t>
       </w:r>
@@ -13391,9 +13299,8 @@
                 <w:i/>
                 <w:iCs/>
               </w:rPr>
-              <w:t xml:space="preserve">Gekozen vanwege </w:t>
-            </w:r>
-            <w:proofErr w:type="spellStart"/>
+              <w:t>Gekozen vanwege betrouw</w:t>
+            </w:r>
             <w:r>
               <w:rPr>
                 <w:rFonts w:ascii="Arial" w:hAnsi="Arial" w:cs="Arial"/>
@@ -13402,7 +13309,7 @@
                 <w:i/>
                 <w:iCs/>
               </w:rPr>
-              <w:t>betrouw</w:t>
+              <w:t>-</w:t>
             </w:r>
             <w:r>
               <w:rPr>
@@ -13412,28 +13319,7 @@
                 <w:i/>
                 <w:iCs/>
               </w:rPr>
-              <w:t>-</w:t>
-            </w:r>
-            <w:r>
-              <w:rPr>
-                <w:rFonts w:ascii="Arial" w:hAnsi="Arial" w:cs="Arial"/>
-                <w:b/>
-                <w:bCs/>
-                <w:i/>
-                <w:iCs/>
-              </w:rPr>
-              <w:t>baarheid</w:t>
-            </w:r>
-            <w:proofErr w:type="spellEnd"/>
-            <w:r>
-              <w:rPr>
-                <w:rFonts w:ascii="Arial" w:hAnsi="Arial" w:cs="Arial"/>
-                <w:b/>
-                <w:bCs/>
-                <w:i/>
-                <w:iCs/>
-              </w:rPr>
-              <w:t xml:space="preserve"> en compatibiliteit.</w:t>
+              <w:t>baarheid en compatibiliteit.</w:t>
             </w:r>
           </w:p>
         </w:tc>
@@ -13592,23 +13478,13 @@
                 <w:iCs/>
               </w:rPr>
             </w:pPr>
-            <w:proofErr w:type="spellStart"/>
             <w:r>
               <w:rPr>
                 <w:rFonts w:ascii="Arial" w:hAnsi="Arial" w:cs="Arial"/>
                 <w:i/>
                 <w:iCs/>
               </w:rPr>
-              <w:t>ifm</w:t>
-            </w:r>
-            <w:proofErr w:type="spellEnd"/>
-            <w:r>
-              <w:rPr>
-                <w:rFonts w:ascii="Arial" w:hAnsi="Arial" w:cs="Arial"/>
-                <w:i/>
-                <w:iCs/>
-              </w:rPr>
-              <w:t xml:space="preserve"> O5D150</w:t>
+              <w:t>ifm O5D150</w:t>
             </w:r>
           </w:p>
         </w:tc>
@@ -13726,24 +13602,14 @@
       <w:r>
         <w:t xml:space="preserve">Tabel </w:t>
       </w:r>
-      <w:r>
-        <w:fldChar w:fldCharType="begin"/>
-      </w:r>
-      <w:r>
-        <w:instrText xml:space="preserve"> SEQ Tabel \* ARABIC </w:instrText>
-      </w:r>
-      <w:r>
-        <w:fldChar w:fldCharType="separate"/>
-      </w:r>
-      <w:r>
-        <w:rPr>
-          <w:noProof/>
-        </w:rPr>
-        <w:t>2</w:t>
-      </w:r>
-      <w:r>
-        <w:fldChar w:fldCharType="end"/>
-      </w:r>
+      <w:fldSimple w:instr=" SEQ Tabel \* ARABIC ">
+        <w:r>
+          <w:rPr>
+            <w:noProof/>
+          </w:rPr>
+          <w:t>2</w:t>
+        </w:r>
+      </w:fldSimple>
       <w:r>
         <w:t>: Vergelijking van de afstandssensoren.</w:t>
       </w:r>
@@ -14319,24 +14185,14 @@
       <w:r>
         <w:t xml:space="preserve">Tabel </w:t>
       </w:r>
-      <w:r>
-        <w:fldChar w:fldCharType="begin"/>
-      </w:r>
-      <w:r>
-        <w:instrText xml:space="preserve"> SEQ Tabel \* ARABIC </w:instrText>
-      </w:r>
-      <w:r>
-        <w:fldChar w:fldCharType="separate"/>
-      </w:r>
-      <w:r>
-        <w:rPr>
-          <w:noProof/>
-        </w:rPr>
-        <w:t>3</w:t>
-      </w:r>
-      <w:r>
-        <w:fldChar w:fldCharType="end"/>
-      </w:r>
+      <w:fldSimple w:instr=" SEQ Tabel \* ARABIC ">
+        <w:r>
+          <w:rPr>
+            <w:noProof/>
+          </w:rPr>
+          <w:t>3</w:t>
+        </w:r>
+      </w:fldSimple>
       <w:r>
         <w:t>: Vergelijking van opslagmediums.</w:t>
       </w:r>
@@ -14453,21 +14309,7 @@
         <w:rPr>
           <w:rFonts w:ascii="Arial" w:hAnsi="Arial" w:cs="Arial"/>
         </w:rPr>
-        <w:t xml:space="preserve">Sensorinterface – Verwerking van inkomende data via </w:t>
-      </w:r>
-      <w:proofErr w:type="spellStart"/>
-      <w:r>
-        <w:rPr>
-          <w:rFonts w:ascii="Arial" w:hAnsi="Arial" w:cs="Arial"/>
-        </w:rPr>
-        <w:t>interrupts</w:t>
-      </w:r>
-      <w:proofErr w:type="spellEnd"/>
-      <w:r>
-        <w:rPr>
-          <w:rFonts w:ascii="Arial" w:hAnsi="Arial" w:cs="Arial"/>
-        </w:rPr>
-        <w:t>.</w:t>
+        <w:t>Sensorinterface – Verwerking van inkomende data via interrupts.</w:t>
       </w:r>
     </w:p>
     <w:p>
@@ -14593,19 +14435,11 @@
           <w:rFonts w:ascii="Arial" w:hAnsi="Arial" w:cs="Arial"/>
         </w:rPr>
       </w:pPr>
-      <w:proofErr w:type="spellStart"/>
-      <w:r>
-        <w:rPr>
-          <w:rFonts w:ascii="Arial" w:hAnsi="Arial" w:cs="Arial"/>
-        </w:rPr>
-        <w:t>Interrupt</w:t>
-      </w:r>
-      <w:proofErr w:type="spellEnd"/>
-      <w:r>
-        <w:rPr>
-          <w:rFonts w:ascii="Arial" w:hAnsi="Arial" w:cs="Arial"/>
-        </w:rPr>
-        <w:t>-gebaseerde verwerking zorgt voor minimale CPU-belasting.</w:t>
+      <w:r>
+        <w:rPr>
+          <w:rFonts w:ascii="Arial" w:hAnsi="Arial" w:cs="Arial"/>
+        </w:rPr>
+        <w:t>Interrupt-gebaseerde verwerking zorgt voor minimale CPU-belasting.</w:t>
       </w:r>
     </w:p>
     <w:p>
@@ -14794,23 +14628,13 @@
                 <w:iCs/>
               </w:rPr>
             </w:pPr>
-            <w:proofErr w:type="spellStart"/>
             <w:r>
               <w:rPr>
                 <w:rFonts w:ascii="Arial" w:hAnsi="Arial" w:cs="Arial"/>
                 <w:i/>
                 <w:iCs/>
               </w:rPr>
-              <w:t>Interrupt</w:t>
-            </w:r>
-            <w:proofErr w:type="spellEnd"/>
-            <w:r>
-              <w:rPr>
-                <w:rFonts w:ascii="Arial" w:hAnsi="Arial" w:cs="Arial"/>
-                <w:i/>
-                <w:iCs/>
-              </w:rPr>
-              <w:t xml:space="preserve"> detectie</w:t>
+              <w:t>Interrupt detectie</w:t>
             </w:r>
           </w:p>
         </w:tc>
@@ -14860,25 +14684,7 @@
                 <w:i/>
                 <w:iCs/>
               </w:rPr>
-              <w:t xml:space="preserve">Hardware </w:t>
-            </w:r>
-            <w:proofErr w:type="spellStart"/>
-            <w:r>
-              <w:rPr>
-                <w:rFonts w:ascii="Arial" w:hAnsi="Arial" w:cs="Arial"/>
-                <w:i/>
-                <w:iCs/>
-              </w:rPr>
-              <w:t>interrupts</w:t>
-            </w:r>
-            <w:proofErr w:type="spellEnd"/>
-            <w:r>
-              <w:rPr>
-                <w:rFonts w:ascii="Arial" w:hAnsi="Arial" w:cs="Arial"/>
-                <w:i/>
-                <w:iCs/>
-              </w:rPr>
-              <w:t>.</w:t>
+              <w:t>Hardware interrupts.</w:t>
             </w:r>
           </w:p>
         </w:tc>
@@ -14958,25 +14764,7 @@
                 <w:i/>
                 <w:iCs/>
               </w:rPr>
-              <w:t xml:space="preserve">Gebruik van </w:t>
-            </w:r>
-            <w:proofErr w:type="spellStart"/>
-            <w:r>
-              <w:rPr>
-                <w:rFonts w:ascii="Arial" w:hAnsi="Arial" w:cs="Arial"/>
-                <w:i/>
-                <w:iCs/>
-              </w:rPr>
-              <w:t>micros</w:t>
-            </w:r>
-            <w:proofErr w:type="spellEnd"/>
-            <w:r>
-              <w:rPr>
-                <w:rFonts w:ascii="Arial" w:hAnsi="Arial" w:cs="Arial"/>
-                <w:i/>
-                <w:iCs/>
-              </w:rPr>
-              <w:t>() of RTC.</w:t>
+              <w:t>Gebruik van micros() of RTC.</w:t>
             </w:r>
           </w:p>
         </w:tc>
@@ -15056,43 +14844,7 @@
                 <w:i/>
                 <w:iCs/>
               </w:rPr>
-              <w:t>Integer-</w:t>
-            </w:r>
-            <w:proofErr w:type="spellStart"/>
-            <w:r>
-              <w:rPr>
-                <w:rFonts w:ascii="Arial" w:hAnsi="Arial" w:cs="Arial"/>
-                <w:i/>
-                <w:iCs/>
-              </w:rPr>
-              <w:t>math</w:t>
-            </w:r>
-            <w:proofErr w:type="spellEnd"/>
-            <w:r>
-              <w:rPr>
-                <w:rFonts w:ascii="Arial" w:hAnsi="Arial" w:cs="Arial"/>
-                <w:i/>
-                <w:iCs/>
-              </w:rPr>
-              <w:t xml:space="preserve"> in plaats van </w:t>
-            </w:r>
-            <w:proofErr w:type="spellStart"/>
-            <w:r>
-              <w:rPr>
-                <w:rFonts w:ascii="Arial" w:hAnsi="Arial" w:cs="Arial"/>
-                <w:i/>
-                <w:iCs/>
-              </w:rPr>
-              <w:t>floating</w:t>
-            </w:r>
-            <w:proofErr w:type="spellEnd"/>
-            <w:r>
-              <w:rPr>
-                <w:rFonts w:ascii="Arial" w:hAnsi="Arial" w:cs="Arial"/>
-                <w:i/>
-                <w:iCs/>
-              </w:rPr>
-              <w:t xml:space="preserve"> point.</w:t>
+              <w:t>Integer-math in plaats van floating point.</w:t>
             </w:r>
           </w:p>
         </w:tc>
@@ -15189,24 +14941,14 @@
       <w:r>
         <w:t xml:space="preserve">Tabel </w:t>
       </w:r>
-      <w:r>
-        <w:fldChar w:fldCharType="begin"/>
-      </w:r>
-      <w:r>
-        <w:instrText xml:space="preserve"> SEQ Tabel \* ARABIC </w:instrText>
-      </w:r>
-      <w:r>
-        <w:fldChar w:fldCharType="separate"/>
-      </w:r>
-      <w:r>
-        <w:rPr>
-          <w:noProof/>
-        </w:rPr>
-        <w:t>4</w:t>
-      </w:r>
-      <w:r>
-        <w:fldChar w:fldCharType="end"/>
-      </w:r>
+      <w:fldSimple w:instr=" SEQ Tabel \* ARABIC ">
+        <w:r>
+          <w:rPr>
+            <w:noProof/>
+          </w:rPr>
+          <w:t>4</w:t>
+        </w:r>
+      </w:fldSimple>
       <w:r>
         <w:t xml:space="preserve"> </w:t>
       </w:r>
@@ -15272,19 +15014,11 @@
           <w:rFonts w:ascii="Arial" w:hAnsi="Arial" w:cs="Arial"/>
         </w:rPr>
       </w:pPr>
-      <w:proofErr w:type="spellStart"/>
-      <w:r>
-        <w:rPr>
-          <w:rFonts w:ascii="Arial" w:hAnsi="Arial" w:cs="Arial"/>
-        </w:rPr>
-        <w:t>Real-time</w:t>
-      </w:r>
-      <w:proofErr w:type="spellEnd"/>
-      <w:r>
-        <w:rPr>
-          <w:rFonts w:ascii="Arial" w:hAnsi="Arial" w:cs="Arial"/>
-        </w:rPr>
-        <w:t xml:space="preserve"> verwerking van inkomende signalen zonder vertraging.</w:t>
+      <w:r>
+        <w:rPr>
+          <w:rFonts w:ascii="Arial" w:hAnsi="Arial" w:cs="Arial"/>
+        </w:rPr>
+        <w:t>Real-time verwerking van inkomende signalen zonder vertraging.</w:t>
       </w:r>
     </w:p>
     <w:p>
@@ -15362,35 +15096,7 @@
         <w:rPr>
           <w:rFonts w:ascii="Arial" w:hAnsi="Arial" w:cs="Arial"/>
         </w:rPr>
-        <w:t xml:space="preserve">Voor de software-implementatie is een afweging gemaakt tussen bare-metal </w:t>
-      </w:r>
-      <w:proofErr w:type="spellStart"/>
-      <w:r>
-        <w:rPr>
-          <w:rFonts w:ascii="Arial" w:hAnsi="Arial" w:cs="Arial"/>
-        </w:rPr>
-        <w:t>programming</w:t>
-      </w:r>
-      <w:proofErr w:type="spellEnd"/>
-      <w:r>
-        <w:rPr>
-          <w:rFonts w:ascii="Arial" w:hAnsi="Arial" w:cs="Arial"/>
-        </w:rPr>
-        <w:t xml:space="preserve"> en een RTOS (</w:t>
-      </w:r>
-      <w:proofErr w:type="spellStart"/>
-      <w:r>
-        <w:rPr>
-          <w:rFonts w:ascii="Arial" w:hAnsi="Arial" w:cs="Arial"/>
-        </w:rPr>
-        <w:t>Real-Time</w:t>
-      </w:r>
-      <w:proofErr w:type="spellEnd"/>
-      <w:r>
-        <w:rPr>
-          <w:rFonts w:ascii="Arial" w:hAnsi="Arial" w:cs="Arial"/>
-        </w:rPr>
-        <w:t xml:space="preserve"> Operating System).</w:t>
+        <w:t>Voor de software-implementatie is een afweging gemaakt tussen bare-metal programming en een RTOS (Real-Time Operating System).</w:t>
       </w:r>
     </w:p>
     <w:p>
@@ -15537,25 +15243,7 @@
                 <w:b/>
                 <w:bCs/>
               </w:rPr>
-              <w:t xml:space="preserve">Bare-metal (Arduino </w:t>
-            </w:r>
-            <w:proofErr w:type="spellStart"/>
-            <w:r>
-              <w:rPr>
-                <w:rFonts w:ascii="Arial" w:hAnsi="Arial" w:cs="Arial"/>
-                <w:b/>
-                <w:bCs/>
-              </w:rPr>
-              <w:t>Core</w:t>
-            </w:r>
-            <w:proofErr w:type="spellEnd"/>
-            <w:r>
-              <w:rPr>
-                <w:rFonts w:ascii="Arial" w:hAnsi="Arial" w:cs="Arial"/>
-                <w:b/>
-                <w:bCs/>
-              </w:rPr>
-              <w:t>)</w:t>
+              <w:t>Bare-metal (Arduino Core)</w:t>
             </w:r>
           </w:p>
         </w:tc>
@@ -15577,21 +15265,7 @@
               <w:rPr>
                 <w:rFonts w:ascii="Arial" w:hAnsi="Arial" w:cs="Arial"/>
               </w:rPr>
-              <w:t xml:space="preserve">Directe </w:t>
-            </w:r>
-            <w:proofErr w:type="spellStart"/>
-            <w:r>
-              <w:rPr>
-                <w:rFonts w:ascii="Arial" w:hAnsi="Arial" w:cs="Arial"/>
-              </w:rPr>
-              <w:t>hardwarecontrole</w:t>
-            </w:r>
-            <w:proofErr w:type="spellEnd"/>
-            <w:r>
-              <w:rPr>
-                <w:rFonts w:ascii="Arial" w:hAnsi="Arial" w:cs="Arial"/>
-              </w:rPr>
-              <w:t>, minder overhead</w:t>
+              <w:t>Directe hardwarecontrole, minder overhead</w:t>
             </w:r>
           </w:p>
         </w:tc>
@@ -15637,23 +15311,13 @@
                 <w:rFonts w:ascii="Arial" w:hAnsi="Arial" w:cs="Arial"/>
               </w:rPr>
             </w:pPr>
-            <w:proofErr w:type="spellStart"/>
             <w:r>
               <w:rPr>
                 <w:rFonts w:ascii="Arial" w:hAnsi="Arial" w:cs="Arial"/>
                 <w:b/>
                 <w:bCs/>
               </w:rPr>
-              <w:t>FreeRTOS</w:t>
-            </w:r>
-            <w:proofErr w:type="spellEnd"/>
-            <w:r>
-              <w:rPr>
-                <w:rFonts w:ascii="Arial" w:hAnsi="Arial" w:cs="Arial"/>
-                <w:b/>
-                <w:bCs/>
-              </w:rPr>
-              <w:t xml:space="preserve"> (ESP-IDF)</w:t>
+              <w:t>FreeRTOS (ESP-IDF)</w:t>
             </w:r>
           </w:p>
         </w:tc>
@@ -15722,23 +15386,13 @@
                 <w:rFonts w:ascii="Arial" w:hAnsi="Arial" w:cs="Arial"/>
               </w:rPr>
             </w:pPr>
-            <w:proofErr w:type="spellStart"/>
             <w:r>
               <w:rPr>
                 <w:rFonts w:ascii="Arial" w:hAnsi="Arial" w:cs="Arial"/>
                 <w:b/>
                 <w:bCs/>
               </w:rPr>
-              <w:t>Zephyr</w:t>
-            </w:r>
-            <w:proofErr w:type="spellEnd"/>
-            <w:r>
-              <w:rPr>
-                <w:rFonts w:ascii="Arial" w:hAnsi="Arial" w:cs="Arial"/>
-                <w:b/>
-                <w:bCs/>
-              </w:rPr>
-              <w:t xml:space="preserve"> RTOS</w:t>
+              <w:t>Zephyr RTOS</w:t>
             </w:r>
           </w:p>
         </w:tc>
@@ -15760,16 +15414,8 @@
               <w:rPr>
                 <w:rFonts w:ascii="Arial" w:hAnsi="Arial" w:cs="Arial"/>
               </w:rPr>
-              <w:t xml:space="preserve">Extreem flexibel, krachtige </w:t>
-            </w:r>
-            <w:proofErr w:type="spellStart"/>
-            <w:r>
-              <w:rPr>
-                <w:rFonts w:ascii="Arial" w:hAnsi="Arial" w:cs="Arial"/>
-              </w:rPr>
-              <w:t>scheduling</w:t>
-            </w:r>
-            <w:proofErr w:type="spellEnd"/>
+              <w:t>Extreem flexibel, krachtige scheduling</w:t>
+            </w:r>
           </w:p>
         </w:tc>
         <w:tc>
@@ -15807,24 +15453,14 @@
       <w:r>
         <w:t xml:space="preserve">Tabel </w:t>
       </w:r>
-      <w:r>
-        <w:fldChar w:fldCharType="begin"/>
-      </w:r>
-      <w:r>
-        <w:instrText xml:space="preserve"> SEQ Tabel \* ARABIC </w:instrText>
-      </w:r>
-      <w:r>
-        <w:fldChar w:fldCharType="separate"/>
-      </w:r>
-      <w:r>
-        <w:rPr>
-          <w:noProof/>
-        </w:rPr>
-        <w:t>5</w:t>
-      </w:r>
-      <w:r>
-        <w:fldChar w:fldCharType="end"/>
-      </w:r>
+      <w:fldSimple w:instr=" SEQ Tabel \* ARABIC ">
+        <w:r>
+          <w:rPr>
+            <w:noProof/>
+          </w:rPr>
+          <w:t>5</w:t>
+        </w:r>
+      </w:fldSimple>
       <w:r>
         <w:t xml:space="preserve"> Vergelijking software omgeving.</w:t>
       </w:r>
@@ -15850,49 +15486,7 @@
           <w:rFonts w:ascii="Arial" w:hAnsi="Arial" w:cs="Arial"/>
         </w:rPr>
         <w:br/>
-        <w:t xml:space="preserve">Omdat </w:t>
-      </w:r>
-      <w:proofErr w:type="spellStart"/>
-      <w:r>
-        <w:rPr>
-          <w:rFonts w:ascii="Arial" w:hAnsi="Arial" w:cs="Arial"/>
-        </w:rPr>
-        <w:t>real-time</w:t>
-      </w:r>
-      <w:proofErr w:type="spellEnd"/>
-      <w:r>
-        <w:rPr>
-          <w:rFonts w:ascii="Arial" w:hAnsi="Arial" w:cs="Arial"/>
-        </w:rPr>
-        <w:t xml:space="preserve"> verwerking en betrouwbare multitasking nodig zijn, is gekozen voor </w:t>
-      </w:r>
-      <w:proofErr w:type="spellStart"/>
-      <w:r>
-        <w:rPr>
-          <w:rFonts w:ascii="Arial" w:hAnsi="Arial" w:cs="Arial"/>
-        </w:rPr>
-        <w:t>FreeRTOS</w:t>
-      </w:r>
-      <w:proofErr w:type="spellEnd"/>
-      <w:r>
-        <w:rPr>
-          <w:rFonts w:ascii="Arial" w:hAnsi="Arial" w:cs="Arial"/>
-        </w:rPr>
-        <w:t xml:space="preserve"> binnen het ESP-IDF-</w:t>
-      </w:r>
-      <w:proofErr w:type="spellStart"/>
-      <w:r>
-        <w:rPr>
-          <w:rFonts w:ascii="Arial" w:hAnsi="Arial" w:cs="Arial"/>
-        </w:rPr>
-        <w:t>framework</w:t>
-      </w:r>
-      <w:proofErr w:type="spellEnd"/>
-      <w:r>
-        <w:rPr>
-          <w:rFonts w:ascii="Arial" w:hAnsi="Arial" w:cs="Arial"/>
-        </w:rPr>
-        <w:t>. Dit zorgt ervoor dat:</w:t>
+        <w:t>Omdat real-time verwerking en betrouwbare multitasking nodig zijn, is gekozen voor FreeRTOS binnen het ESP-IDF-framework. Dit zorgt ervoor dat:</w:t>
       </w:r>
     </w:p>
     <w:p>
@@ -15928,21 +15522,7 @@
         <w:rPr>
           <w:rFonts w:ascii="Arial" w:hAnsi="Arial" w:cs="Arial"/>
         </w:rPr>
-        <w:t xml:space="preserve">Tijdsregistratie via </w:t>
-      </w:r>
-      <w:proofErr w:type="spellStart"/>
-      <w:r>
-        <w:rPr>
-          <w:rFonts w:ascii="Arial" w:hAnsi="Arial" w:cs="Arial"/>
-        </w:rPr>
-        <w:t>interrupts</w:t>
-      </w:r>
-      <w:proofErr w:type="spellEnd"/>
-      <w:r>
-        <w:rPr>
-          <w:rFonts w:ascii="Arial" w:hAnsi="Arial" w:cs="Arial"/>
-        </w:rPr>
-        <w:t xml:space="preserve"> verwerkt wordt zonder vertraging.</w:t>
+        <w:t>Tijdsregistratie via interrupts verwerkt wordt zonder vertraging.</w:t>
       </w:r>
     </w:p>
     <w:p>
@@ -16082,21 +15662,7 @@
         <w:rPr>
           <w:rFonts w:ascii="Arial" w:hAnsi="Arial" w:cs="Arial"/>
         </w:rPr>
-        <w:t xml:space="preserve">Een snelle TTFF (Time </w:t>
-      </w:r>
-      <w:proofErr w:type="spellStart"/>
-      <w:r>
-        <w:rPr>
-          <w:rFonts w:ascii="Arial" w:hAnsi="Arial" w:cs="Arial"/>
-        </w:rPr>
-        <w:t>To</w:t>
-      </w:r>
-      <w:proofErr w:type="spellEnd"/>
-      <w:r>
-        <w:rPr>
-          <w:rFonts w:ascii="Arial" w:hAnsi="Arial" w:cs="Arial"/>
-        </w:rPr>
-        <w:t xml:space="preserve"> First Fix) hebben voor snelle initialisatie.</w:t>
+        <w:t>Een snelle TTFF (Time To First Fix) hebben voor snelle initialisatie.</w:t>
       </w:r>
     </w:p>
     <w:p>
@@ -16301,25 +15867,7 @@
                 <w:b/>
                 <w:bCs/>
               </w:rPr>
-              <w:t>u-</w:t>
-            </w:r>
-            <w:proofErr w:type="spellStart"/>
-            <w:r>
-              <w:rPr>
-                <w:rFonts w:ascii="Arial" w:hAnsi="Arial" w:cs="Arial"/>
-                <w:b/>
-                <w:bCs/>
-              </w:rPr>
-              <w:t>blox</w:t>
-            </w:r>
-            <w:proofErr w:type="spellEnd"/>
-            <w:r>
-              <w:rPr>
-                <w:rFonts w:ascii="Arial" w:hAnsi="Arial" w:cs="Arial"/>
-                <w:b/>
-                <w:bCs/>
-              </w:rPr>
-              <w:t xml:space="preserve"> NEO-M8N</w:t>
+              <w:t>u-blox NEO-M8N</w:t>
             </w:r>
           </w:p>
         </w:tc>
@@ -16437,21 +15985,7 @@
               <w:rPr>
                 <w:rFonts w:ascii="Arial" w:hAnsi="Arial" w:cs="Arial"/>
               </w:rPr>
-              <w:t>u-</w:t>
-            </w:r>
-            <w:proofErr w:type="spellStart"/>
-            <w:r>
-              <w:rPr>
-                <w:rFonts w:ascii="Arial" w:hAnsi="Arial" w:cs="Arial"/>
-              </w:rPr>
-              <w:t>blox</w:t>
-            </w:r>
-            <w:proofErr w:type="spellEnd"/>
-            <w:r>
-              <w:rPr>
-                <w:rFonts w:ascii="Arial" w:hAnsi="Arial" w:cs="Arial"/>
-              </w:rPr>
-              <w:t xml:space="preserve"> NEO-6M</w:t>
+              <w:t>u-blox NEO-6M</w:t>
             </w:r>
           </w:p>
         </w:tc>
@@ -16566,19 +16100,11 @@
                 <w:rFonts w:ascii="Arial" w:hAnsi="Arial" w:cs="Arial"/>
               </w:rPr>
             </w:pPr>
-            <w:proofErr w:type="spellStart"/>
-            <w:r>
-              <w:rPr>
-                <w:rFonts w:ascii="Arial" w:hAnsi="Arial" w:cs="Arial"/>
-              </w:rPr>
-              <w:t>Quectel</w:t>
-            </w:r>
-            <w:proofErr w:type="spellEnd"/>
-            <w:r>
-              <w:rPr>
-                <w:rFonts w:ascii="Arial" w:hAnsi="Arial" w:cs="Arial"/>
-              </w:rPr>
-              <w:t xml:space="preserve"> L86</w:t>
+            <w:r>
+              <w:rPr>
+                <w:rFonts w:ascii="Arial" w:hAnsi="Arial" w:cs="Arial"/>
+              </w:rPr>
+              <w:t>Quectel L86</w:t>
             </w:r>
           </w:p>
         </w:tc>
@@ -16683,24 +16209,14 @@
       <w:r>
         <w:t xml:space="preserve">Tabel </w:t>
       </w:r>
-      <w:r>
-        <w:fldChar w:fldCharType="begin"/>
-      </w:r>
-      <w:r>
-        <w:instrText xml:space="preserve"> SEQ Tabel \* ARABIC </w:instrText>
-      </w:r>
-      <w:r>
-        <w:fldChar w:fldCharType="separate"/>
-      </w:r>
-      <w:r>
-        <w:rPr>
-          <w:noProof/>
-        </w:rPr>
-        <w:t>6</w:t>
-      </w:r>
-      <w:r>
-        <w:fldChar w:fldCharType="end"/>
-      </w:r>
+      <w:fldSimple w:instr=" SEQ Tabel \* ARABIC ">
+        <w:r>
+          <w:rPr>
+            <w:noProof/>
+          </w:rPr>
+          <w:t>6</w:t>
+        </w:r>
+      </w:fldSimple>
       <w:r>
         <w:t xml:space="preserve"> </w:t>
       </w:r>
@@ -16739,21 +16255,7 @@
           <w:rFonts w:ascii="Arial" w:hAnsi="Arial" w:cs="Arial"/>
         </w:rPr>
         <w:br/>
-        <w:t>De u-</w:t>
-      </w:r>
-      <w:proofErr w:type="spellStart"/>
-      <w:r>
-        <w:rPr>
-          <w:rFonts w:ascii="Arial" w:hAnsi="Arial" w:cs="Arial"/>
-        </w:rPr>
-        <w:t>blox</w:t>
-      </w:r>
-      <w:proofErr w:type="spellEnd"/>
-      <w:r>
-        <w:rPr>
-          <w:rFonts w:ascii="Arial" w:hAnsi="Arial" w:cs="Arial"/>
-        </w:rPr>
-        <w:t xml:space="preserve"> NEO-M8N is gekozen vanwege:</w:t>
+        <w:t>De u-blox NEO-M8N is gekozen vanwege:</w:t>
       </w:r>
     </w:p>
     <w:p>
@@ -17505,23 +17007,13 @@
                 <w:iCs/>
               </w:rPr>
             </w:pPr>
-            <w:proofErr w:type="spellStart"/>
             <w:r>
               <w:rPr>
                 <w:rFonts w:ascii="Arial" w:hAnsi="Arial" w:cs="Arial"/>
                 <w:i/>
                 <w:iCs/>
               </w:rPr>
-              <w:t>FreeRTOS</w:t>
-            </w:r>
-            <w:proofErr w:type="spellEnd"/>
-            <w:r>
-              <w:rPr>
-                <w:rFonts w:ascii="Arial" w:hAnsi="Arial" w:cs="Arial"/>
-                <w:i/>
-                <w:iCs/>
-              </w:rPr>
-              <w:t xml:space="preserve"> (ESP-IDF)</w:t>
+              <w:t>FreeRTOS (ESP-IDF)</w:t>
             </w:r>
           </w:p>
         </w:tc>
@@ -17540,23 +17032,13 @@
                 <w:iCs/>
               </w:rPr>
             </w:pPr>
-            <w:proofErr w:type="spellStart"/>
             <w:r>
               <w:rPr>
                 <w:rFonts w:ascii="Arial" w:hAnsi="Arial" w:cs="Arial"/>
                 <w:i/>
                 <w:iCs/>
               </w:rPr>
-              <w:t>Real-time</w:t>
-            </w:r>
-            <w:proofErr w:type="spellEnd"/>
-            <w:r>
-              <w:rPr>
-                <w:rFonts w:ascii="Arial" w:hAnsi="Arial" w:cs="Arial"/>
-                <w:i/>
-                <w:iCs/>
-              </w:rPr>
-              <w:t xml:space="preserve"> verwerking, efficiënte multitasking</w:t>
+              <w:t>Real-time verwerking, efficiënte multitasking</w:t>
             </w:r>
           </w:p>
         </w:tc>
@@ -17611,25 +17093,7 @@
                 <w:i/>
                 <w:iCs/>
               </w:rPr>
-              <w:t>u-</w:t>
-            </w:r>
-            <w:proofErr w:type="spellStart"/>
-            <w:r>
-              <w:rPr>
-                <w:rFonts w:ascii="Arial" w:hAnsi="Arial" w:cs="Arial"/>
-                <w:i/>
-                <w:iCs/>
-              </w:rPr>
-              <w:t>blox</w:t>
-            </w:r>
-            <w:proofErr w:type="spellEnd"/>
-            <w:r>
-              <w:rPr>
-                <w:rFonts w:ascii="Arial" w:hAnsi="Arial" w:cs="Arial"/>
-                <w:i/>
-                <w:iCs/>
-              </w:rPr>
-              <w:t xml:space="preserve"> NEO-M8N</w:t>
+              <w:t>u-blox NEO-M8N</w:t>
             </w:r>
           </w:p>
         </w:tc>
@@ -17672,99 +17136,242 @@
       <w:r>
         <w:t xml:space="preserve">Tabel </w:t>
       </w:r>
-      <w:r>
+      <w:fldSimple w:instr=" SEQ Tabel \* ARABIC ">
+        <w:r>
+          <w:rPr>
+            <w:noProof/>
+          </w:rPr>
+          <w:t>7</w:t>
+        </w:r>
+      </w:fldSimple>
+      <w:r>
+        <w:t xml:space="preserve"> Overzicht gekozen hard- en software.</w:t>
+      </w:r>
+    </w:p>
+    <w:p>
+      <w:pPr>
+        <w:pStyle w:val="Kop2"/>
+        <w:rPr>
+          <w:rFonts w:ascii="Arial" w:hAnsi="Arial" w:cs="Arial"/>
+        </w:rPr>
+      </w:pPr>
+      <w:bookmarkStart w:id="31" w:name="_Toc193037931"/>
+      <w:r>
+        <w:rPr>
+          <w:rFonts w:ascii="Arial" w:hAnsi="Arial" w:cs="Arial"/>
+        </w:rPr>
+        <w:t>Architectuur</w:t>
+      </w:r>
+      <w:bookmarkEnd w:id="31"/>
+    </w:p>
+    <w:p>
+      <w:pPr>
+        <w:rPr>
+          <w:rFonts w:ascii="Arial" w:hAnsi="Arial" w:cs="Arial"/>
+          <w:i/>
+          <w:iCs/>
+        </w:rPr>
+      </w:pPr>
+      <w:r>
+        <w:rPr>
+          <w:rFonts w:ascii="Arial" w:hAnsi="Arial" w:cs="Arial"/>
+          <w:i/>
+          <w:iCs/>
+        </w:rPr>
+        <w:t xml:space="preserve">Het systeem wordt eerst onderverdeeld in deelsystemen. Elk deelsysteem heeft een sterke interne samenhang en relatief weinig interactie met de overige deelsystemen. </w:t>
+      </w:r>
+      <w:r>
+        <w:rPr>
+          <w:rFonts w:ascii="Arial" w:hAnsi="Arial" w:cs="Arial"/>
+          <w:i/>
+          <w:iCs/>
+        </w:rPr>
+        <w:t>De samenhang tussen de deelsystemen wordt weergegeven in een architectuurschema.</w:t>
+      </w:r>
+      <w:r>
+        <w:rPr>
+          <w:rFonts w:ascii="Arial" w:hAnsi="Arial" w:cs="Arial"/>
+          <w:i/>
+          <w:iCs/>
+        </w:rPr>
+        <w:t xml:space="preserve"> Er wordt een onderbouwde keuze gemaakt voor de interface tussen de deelsystemen</w:t>
+      </w:r>
+      <w:r>
+        <w:rPr>
+          <w:rFonts w:ascii="Arial" w:hAnsi="Arial" w:cs="Arial"/>
+          <w:i/>
+          <w:iCs/>
+        </w:rPr>
+        <w:t xml:space="preserve"> op basis van de functionele </w:t>
+      </w:r>
+      <w:r>
+        <w:rPr>
+          <w:rFonts w:ascii="Arial" w:hAnsi="Arial" w:cs="Arial"/>
+          <w:i/>
+          <w:iCs/>
+        </w:rPr>
+        <w:t xml:space="preserve">en/of technische </w:t>
+      </w:r>
+      <w:r>
+        <w:rPr>
+          <w:rFonts w:ascii="Arial" w:hAnsi="Arial" w:cs="Arial"/>
+          <w:i/>
+          <w:iCs/>
+        </w:rPr>
+        <w:t>specificaties</w:t>
+      </w:r>
+      <w:r>
+        <w:rPr>
+          <w:rFonts w:ascii="Arial" w:hAnsi="Arial" w:cs="Arial"/>
+          <w:i/>
+          <w:iCs/>
+        </w:rPr>
+        <w:t>.</w:t>
+      </w:r>
+    </w:p>
+    <w:p>
+      <w:pPr>
+        <w:rPr>
+          <w:rFonts w:ascii="Arial" w:hAnsi="Arial" w:cs="Arial"/>
+          <w:i/>
+          <w:iCs/>
+        </w:rPr>
+      </w:pPr>
+      <w:r>
+        <w:rPr>
+          <w:rFonts w:ascii="Arial" w:hAnsi="Arial" w:cs="Arial"/>
+          <w:i/>
+          <w:iCs/>
+        </w:rPr>
+        <w:t>In</w:t>
+      </w:r>
+      <w:r>
+        <w:rPr>
+          <w:rFonts w:ascii="Arial" w:hAnsi="Arial" w:cs="Arial"/>
+          <w:i/>
+          <w:iCs/>
+        </w:rPr>
+        <w:t xml:space="preserve"> </w:t>
+      </w:r>
+      <w:r>
+        <w:rPr>
+          <w:rFonts w:ascii="Arial" w:hAnsi="Arial" w:cs="Arial"/>
+          <w:i/>
+          <w:iCs/>
+        </w:rPr>
         <w:fldChar w:fldCharType="begin"/>
       </w:r>
       <w:r>
-        <w:instrText xml:space="preserve"> SEQ Tabel \* ARABIC </w:instrText>
-      </w:r>
-      <w:r>
+        <w:rPr>
+          <w:rFonts w:ascii="Arial" w:hAnsi="Arial" w:cs="Arial"/>
+          <w:i/>
+          <w:iCs/>
+        </w:rPr>
+        <w:instrText xml:space="preserve"> REF _Ref100907121 \h  \* MERGEFORMAT </w:instrText>
+      </w:r>
+      <w:r>
+        <w:rPr>
+          <w:rFonts w:ascii="Arial" w:hAnsi="Arial" w:cs="Arial"/>
+          <w:i/>
+          <w:iCs/>
+        </w:rPr>
+      </w:r>
+      <w:r>
+        <w:rPr>
+          <w:rFonts w:ascii="Arial" w:hAnsi="Arial" w:cs="Arial"/>
+          <w:i/>
+          <w:iCs/>
+        </w:rPr>
         <w:fldChar w:fldCharType="separate"/>
       </w:r>
       <w:r>
         <w:rPr>
+          <w:rFonts w:ascii="Arial" w:hAnsi="Arial" w:cs="Arial"/>
+          <w:i/>
+          <w:iCs/>
+        </w:rPr>
+        <w:t xml:space="preserve">Figuur </w:t>
+      </w:r>
+      <w:r>
+        <w:rPr>
+          <w:rFonts w:ascii="Arial" w:hAnsi="Arial" w:cs="Arial"/>
+          <w:i/>
+          <w:iCs/>
           <w:noProof/>
         </w:rPr>
-        <w:t>7</w:t>
-      </w:r>
-      <w:r>
+        <w:t>5</w:t>
+      </w:r>
+      <w:r>
+        <w:rPr>
+          <w:rFonts w:ascii="Arial" w:hAnsi="Arial" w:cs="Arial"/>
+          <w:i/>
+          <w:iCs/>
+        </w:rPr>
         <w:fldChar w:fldCharType="end"/>
       </w:r>
       <w:r>
-        <w:t xml:space="preserve"> Overzicht gekozen hard- en software.</w:t>
-      </w:r>
-    </w:p>
-    <w:p>
-      <w:pPr>
-        <w:pStyle w:val="Kop2"/>
-        <w:rPr>
-          <w:rFonts w:ascii="Arial" w:hAnsi="Arial" w:cs="Arial"/>
-        </w:rPr>
-      </w:pPr>
-      <w:bookmarkStart w:id="31" w:name="_Toc193037931"/>
-      <w:r>
-        <w:rPr>
-          <w:rFonts w:ascii="Arial" w:hAnsi="Arial" w:cs="Arial"/>
-        </w:rPr>
-        <w:t>Architectuur</w:t>
-      </w:r>
-      <w:bookmarkEnd w:id="31"/>
-    </w:p>
-    <w:p>
-      <w:pPr>
-        <w:rPr>
-          <w:rFonts w:ascii="Arial" w:hAnsi="Arial" w:cs="Arial"/>
-          <w:i/>
-          <w:iCs/>
-        </w:rPr>
-      </w:pPr>
-      <w:r>
-        <w:rPr>
-          <w:rFonts w:ascii="Arial" w:hAnsi="Arial" w:cs="Arial"/>
-          <w:i/>
-          <w:iCs/>
-        </w:rPr>
-        <w:t xml:space="preserve">Het systeem wordt eerst onderverdeeld in deelsystemen. Elk deelsysteem heeft een sterke interne samenhang en relatief weinig interactie met de overige deelsystemen. </w:t>
-      </w:r>
-      <w:r>
-        <w:rPr>
-          <w:rFonts w:ascii="Arial" w:hAnsi="Arial" w:cs="Arial"/>
-          <w:i/>
-          <w:iCs/>
-        </w:rPr>
-        <w:t>De samenhang tussen de deelsystemen wordt weergegeven in een architectuurschema.</w:t>
-      </w:r>
-      <w:r>
-        <w:rPr>
-          <w:rFonts w:ascii="Arial" w:hAnsi="Arial" w:cs="Arial"/>
-          <w:i/>
-          <w:iCs/>
-        </w:rPr>
-        <w:t xml:space="preserve"> Er wordt een onderbouwde keuze gemaakt voor de interface tussen de deelsystemen</w:t>
-      </w:r>
-      <w:r>
-        <w:rPr>
-          <w:rFonts w:ascii="Arial" w:hAnsi="Arial" w:cs="Arial"/>
-          <w:i/>
-          <w:iCs/>
-        </w:rPr>
-        <w:t xml:space="preserve"> op basis van de functionele </w:t>
-      </w:r>
-      <w:r>
-        <w:rPr>
-          <w:rFonts w:ascii="Arial" w:hAnsi="Arial" w:cs="Arial"/>
-          <w:i/>
-          <w:iCs/>
-        </w:rPr>
-        <w:t xml:space="preserve">en/of technische </w:t>
-      </w:r>
-      <w:r>
-        <w:rPr>
-          <w:rFonts w:ascii="Arial" w:hAnsi="Arial" w:cs="Arial"/>
-          <w:i/>
-          <w:iCs/>
-        </w:rPr>
-        <w:t>specificaties</w:t>
+        <w:rPr>
+          <w:rFonts w:ascii="Arial" w:hAnsi="Arial" w:cs="Arial"/>
+          <w:i/>
+          <w:iCs/>
+        </w:rPr>
+        <w:t xml:space="preserve"> </w:t>
+      </w:r>
+      <w:r>
+        <w:rPr>
+          <w:rFonts w:ascii="Arial" w:hAnsi="Arial" w:cs="Arial"/>
+          <w:i/>
+          <w:iCs/>
+        </w:rPr>
+        <w:t xml:space="preserve">wordt </w:t>
+      </w:r>
+      <w:r>
+        <w:rPr>
+          <w:rFonts w:ascii="Arial" w:hAnsi="Arial" w:cs="Arial"/>
+          <w:i/>
+          <w:iCs/>
+        </w:rPr>
+        <w:t>een architectuur getoond d</w:t>
+      </w:r>
+      <w:r>
+        <w:rPr>
+          <w:rFonts w:ascii="Arial" w:hAnsi="Arial" w:cs="Arial"/>
+          <w:i/>
+          <w:iCs/>
+        </w:rPr>
+        <w:t>ie</w:t>
+      </w:r>
+      <w:r>
+        <w:rPr>
+          <w:rFonts w:ascii="Arial" w:hAnsi="Arial" w:cs="Arial"/>
+          <w:i/>
+          <w:iCs/>
+        </w:rPr>
+        <w:t xml:space="preserve"> algemeen toepasbaar is voor embedded systemen. Het hart is de micr</w:t>
+      </w:r>
+      <w:r>
+        <w:rPr>
+          <w:rFonts w:ascii="Arial" w:hAnsi="Arial" w:cs="Arial"/>
+          <w:i/>
+          <w:iCs/>
+        </w:rPr>
+        <w:t>oc</w:t>
+      </w:r>
+      <w:r>
+        <w:rPr>
+          <w:rFonts w:ascii="Arial" w:hAnsi="Arial" w:cs="Arial"/>
+          <w:i/>
+          <w:iCs/>
+        </w:rPr>
+        <w:t>ontroller</w:t>
+      </w:r>
+      <w:r>
+        <w:rPr>
+          <w:rFonts w:ascii="Arial" w:hAnsi="Arial" w:cs="Arial"/>
+          <w:i/>
+          <w:iCs/>
+        </w:rPr>
+        <w:t xml:space="preserve"> die communiceert via verschillende interfaces met de deelsystemen</w:t>
       </w:r>
       <w:r>
         <w:rPr>
@@ -17774,22 +17381,13 @@
         </w:rPr>
         <w:t>.</w:t>
       </w:r>
-    </w:p>
-    <w:p>
-      <w:pPr>
-        <w:rPr>
-          <w:rFonts w:ascii="Arial" w:hAnsi="Arial" w:cs="Arial"/>
-          <w:i/>
-          <w:iCs/>
-        </w:rPr>
-      </w:pPr>
-      <w:r>
-        <w:rPr>
-          <w:rFonts w:ascii="Arial" w:hAnsi="Arial" w:cs="Arial"/>
-          <w:i/>
-          <w:iCs/>
-        </w:rPr>
-        <w:t>In</w:t>
+      <w:r>
+        <w:rPr>
+          <w:rFonts w:ascii="Arial" w:hAnsi="Arial" w:cs="Arial"/>
+          <w:i/>
+          <w:iCs/>
+        </w:rPr>
+        <w:t xml:space="preserve"> Deze interfaces moeten ondubbelzinnig worden vastgelegd in deze fase van het project.</w:t>
       </w:r>
       <w:r>
         <w:rPr>
@@ -17799,61 +17397,119 @@
         </w:rPr>
         <w:t xml:space="preserve"> </w:t>
       </w:r>
-      <w:r>
-        <w:rPr>
-          <w:rFonts w:ascii="Arial" w:hAnsi="Arial" w:cs="Arial"/>
-          <w:i/>
-          <w:iCs/>
-        </w:rPr>
-        <w:fldChar w:fldCharType="begin"/>
-      </w:r>
-      <w:r>
-        <w:rPr>
-          <w:rFonts w:ascii="Arial" w:hAnsi="Arial" w:cs="Arial"/>
-          <w:i/>
-          <w:iCs/>
-        </w:rPr>
-        <w:instrText xml:space="preserve"> REF _Ref100907121 \h  \* MERGEFORMAT </w:instrText>
-      </w:r>
-      <w:r>
-        <w:rPr>
-          <w:rFonts w:ascii="Arial" w:hAnsi="Arial" w:cs="Arial"/>
-          <w:i/>
-          <w:iCs/>
-        </w:rPr>
-      </w:r>
-      <w:r>
-        <w:rPr>
-          <w:rFonts w:ascii="Arial" w:hAnsi="Arial" w:cs="Arial"/>
-          <w:i/>
-          <w:iCs/>
-        </w:rPr>
-        <w:fldChar w:fldCharType="separate"/>
-      </w:r>
-      <w:r>
-        <w:rPr>
-          <w:rFonts w:ascii="Arial" w:hAnsi="Arial" w:cs="Arial"/>
-          <w:i/>
-          <w:iCs/>
-        </w:rPr>
-        <w:t xml:space="preserve">Figuur </w:t>
-      </w:r>
-      <w:r>
-        <w:rPr>
-          <w:rFonts w:ascii="Arial" w:hAnsi="Arial" w:cs="Arial"/>
-          <w:i/>
-          <w:iCs/>
-          <w:noProof/>
-        </w:rPr>
-        <w:t>5</w:t>
-      </w:r>
-      <w:r>
-        <w:rPr>
-          <w:rFonts w:ascii="Arial" w:hAnsi="Arial" w:cs="Arial"/>
-          <w:i/>
-          <w:iCs/>
-        </w:rPr>
-        <w:fldChar w:fldCharType="end"/>
+    </w:p>
+    <w:p>
+      <w:pPr>
+        <w:rPr>
+          <w:rFonts w:ascii="Arial" w:hAnsi="Arial" w:cs="Arial"/>
+          <w:i/>
+          <w:iCs/>
+        </w:rPr>
+      </w:pPr>
+      <w:r>
+        <w:rPr>
+          <w:rFonts w:ascii="Arial" w:hAnsi="Arial" w:cs="Arial"/>
+          <w:i/>
+          <w:iCs/>
+        </w:rPr>
+        <w:t>Sensoren hebben een pijl richting de microcontroller, bijvoorbeeld bij een analoge meting, maar kunnen ook een dubbele pijl hebben, bijvoorbeeld bij een seriële bus zoals I2C.</w:t>
+      </w:r>
+      <w:r>
+        <w:rPr>
+          <w:rFonts w:ascii="Arial" w:hAnsi="Arial" w:cs="Arial"/>
+          <w:i/>
+          <w:iCs/>
+        </w:rPr>
+        <w:t xml:space="preserve"> Dit laatste geldt ook voor </w:t>
+      </w:r>
+      <w:r>
+        <w:rPr>
+          <w:rFonts w:ascii="Arial" w:hAnsi="Arial" w:cs="Arial"/>
+          <w:i/>
+          <w:iCs/>
+        </w:rPr>
+        <w:t>actuatoren</w:t>
+      </w:r>
+      <w:r>
+        <w:rPr>
+          <w:rFonts w:ascii="Arial" w:hAnsi="Arial" w:cs="Arial"/>
+          <w:i/>
+          <w:iCs/>
+        </w:rPr>
+        <w:t xml:space="preserve">, maar actuatoren kunnen ook gerealiseerd worden met een enkele pijl richting de actuator. </w:t>
+      </w:r>
+      <w:r>
+        <w:rPr>
+          <w:rFonts w:ascii="Arial" w:hAnsi="Arial" w:cs="Arial"/>
+          <w:i/>
+          <w:iCs/>
+        </w:rPr>
+        <w:t>Denk b</w:t>
+      </w:r>
+      <w:r>
+        <w:rPr>
+          <w:rFonts w:ascii="Arial" w:hAnsi="Arial" w:cs="Arial"/>
+          <w:i/>
+          <w:iCs/>
+        </w:rPr>
+        <w:t xml:space="preserve">ijvoorbeeld </w:t>
+      </w:r>
+      <w:r>
+        <w:rPr>
+          <w:rFonts w:ascii="Arial" w:hAnsi="Arial" w:cs="Arial"/>
+          <w:i/>
+          <w:iCs/>
+        </w:rPr>
+        <w:t xml:space="preserve">aan </w:t>
+      </w:r>
+      <w:r>
+        <w:rPr>
+          <w:rFonts w:ascii="Arial" w:hAnsi="Arial" w:cs="Arial"/>
+          <w:i/>
+          <w:iCs/>
+        </w:rPr>
+        <w:t>een PWM signaal</w:t>
+      </w:r>
+      <w:r>
+        <w:rPr>
+          <w:rFonts w:ascii="Arial" w:hAnsi="Arial" w:cs="Arial"/>
+          <w:i/>
+          <w:iCs/>
+        </w:rPr>
+        <w:t>.</w:t>
+      </w:r>
+    </w:p>
+    <w:p>
+      <w:pPr>
+        <w:rPr>
+          <w:rFonts w:ascii="Arial" w:hAnsi="Arial" w:cs="Arial"/>
+          <w:i/>
+          <w:iCs/>
+        </w:rPr>
+      </w:pPr>
+      <w:r>
+        <w:rPr>
+          <w:rFonts w:ascii="Arial" w:hAnsi="Arial" w:cs="Arial"/>
+          <w:i/>
+          <w:iCs/>
+        </w:rPr>
+        <w:t xml:space="preserve">Een veel </w:t>
+      </w:r>
+      <w:r>
+        <w:rPr>
+          <w:rFonts w:ascii="Arial" w:hAnsi="Arial" w:cs="Arial"/>
+          <w:i/>
+          <w:iCs/>
+        </w:rPr>
+        <w:t>toegepast subsysteem is communicatie</w:t>
+      </w:r>
+      <w:r>
+        <w:rPr>
+          <w:rFonts w:ascii="Arial" w:hAnsi="Arial" w:cs="Arial"/>
+          <w:i/>
+          <w:iCs/>
+        </w:rPr>
+        <w:t xml:space="preserve"> met een ander apparaat, zoals een laptop,</w:t>
       </w:r>
       <w:r>
         <w:rPr>
@@ -17869,208 +17525,6 @@
           <w:i/>
           <w:iCs/>
         </w:rPr>
-        <w:t xml:space="preserve">wordt </w:t>
-      </w:r>
-      <w:r>
-        <w:rPr>
-          <w:rFonts w:ascii="Arial" w:hAnsi="Arial" w:cs="Arial"/>
-          <w:i/>
-          <w:iCs/>
-        </w:rPr>
-        <w:t>een architectuur getoond d</w:t>
-      </w:r>
-      <w:r>
-        <w:rPr>
-          <w:rFonts w:ascii="Arial" w:hAnsi="Arial" w:cs="Arial"/>
-          <w:i/>
-          <w:iCs/>
-        </w:rPr>
-        <w:t>ie</w:t>
-      </w:r>
-      <w:r>
-        <w:rPr>
-          <w:rFonts w:ascii="Arial" w:hAnsi="Arial" w:cs="Arial"/>
-          <w:i/>
-          <w:iCs/>
-        </w:rPr>
-        <w:t xml:space="preserve"> algemeen toepasbaar is voor embedded systemen. Het hart is de micr</w:t>
-      </w:r>
-      <w:r>
-        <w:rPr>
-          <w:rFonts w:ascii="Arial" w:hAnsi="Arial" w:cs="Arial"/>
-          <w:i/>
-          <w:iCs/>
-        </w:rPr>
-        <w:t>oc</w:t>
-      </w:r>
-      <w:r>
-        <w:rPr>
-          <w:rFonts w:ascii="Arial" w:hAnsi="Arial" w:cs="Arial"/>
-          <w:i/>
-          <w:iCs/>
-        </w:rPr>
-        <w:t>ontroller</w:t>
-      </w:r>
-      <w:r>
-        <w:rPr>
-          <w:rFonts w:ascii="Arial" w:hAnsi="Arial" w:cs="Arial"/>
-          <w:i/>
-          <w:iCs/>
-        </w:rPr>
-        <w:t xml:space="preserve"> die communiceert via verschillende interfaces met de deelsystemen</w:t>
-      </w:r>
-      <w:r>
-        <w:rPr>
-          <w:rFonts w:ascii="Arial" w:hAnsi="Arial" w:cs="Arial"/>
-          <w:i/>
-          <w:iCs/>
-        </w:rPr>
-        <w:t>.</w:t>
-      </w:r>
-      <w:r>
-        <w:rPr>
-          <w:rFonts w:ascii="Arial" w:hAnsi="Arial" w:cs="Arial"/>
-          <w:i/>
-          <w:iCs/>
-        </w:rPr>
-        <w:t xml:space="preserve"> Deze interfaces moeten ondubbelzinnig worden vastgelegd in deze fase van het project.</w:t>
-      </w:r>
-      <w:r>
-        <w:rPr>
-          <w:rFonts w:ascii="Arial" w:hAnsi="Arial" w:cs="Arial"/>
-          <w:i/>
-          <w:iCs/>
-        </w:rPr>
-        <w:t xml:space="preserve"> </w:t>
-      </w:r>
-    </w:p>
-    <w:p>
-      <w:pPr>
-        <w:rPr>
-          <w:rFonts w:ascii="Arial" w:hAnsi="Arial" w:cs="Arial"/>
-          <w:i/>
-          <w:iCs/>
-        </w:rPr>
-      </w:pPr>
-      <w:r>
-        <w:rPr>
-          <w:rFonts w:ascii="Arial" w:hAnsi="Arial" w:cs="Arial"/>
-          <w:i/>
-          <w:iCs/>
-        </w:rPr>
-        <w:t>Sensoren hebben een pijl richting de microcontroller, bijvoorbeeld bij een analoge meting, maar kunnen ook een dubbele pijl hebben, bijvoorbeeld bij een seriële bus zoals I2C.</w:t>
-      </w:r>
-      <w:r>
-        <w:rPr>
-          <w:rFonts w:ascii="Arial" w:hAnsi="Arial" w:cs="Arial"/>
-          <w:i/>
-          <w:iCs/>
-        </w:rPr>
-        <w:t xml:space="preserve"> Dit laatste geldt ook voor </w:t>
-      </w:r>
-      <w:r>
-        <w:rPr>
-          <w:rFonts w:ascii="Arial" w:hAnsi="Arial" w:cs="Arial"/>
-          <w:i/>
-          <w:iCs/>
-        </w:rPr>
-        <w:t>actuatoren</w:t>
-      </w:r>
-      <w:r>
-        <w:rPr>
-          <w:rFonts w:ascii="Arial" w:hAnsi="Arial" w:cs="Arial"/>
-          <w:i/>
-          <w:iCs/>
-        </w:rPr>
-        <w:t xml:space="preserve">, maar actuatoren kunnen ook gerealiseerd worden met een enkele pijl richting de actuator. </w:t>
-      </w:r>
-      <w:r>
-        <w:rPr>
-          <w:rFonts w:ascii="Arial" w:hAnsi="Arial" w:cs="Arial"/>
-          <w:i/>
-          <w:iCs/>
-        </w:rPr>
-        <w:t>Denk b</w:t>
-      </w:r>
-      <w:r>
-        <w:rPr>
-          <w:rFonts w:ascii="Arial" w:hAnsi="Arial" w:cs="Arial"/>
-          <w:i/>
-          <w:iCs/>
-        </w:rPr>
-        <w:t xml:space="preserve">ijvoorbeeld </w:t>
-      </w:r>
-      <w:r>
-        <w:rPr>
-          <w:rFonts w:ascii="Arial" w:hAnsi="Arial" w:cs="Arial"/>
-          <w:i/>
-          <w:iCs/>
-        </w:rPr>
-        <w:t xml:space="preserve">aan </w:t>
-      </w:r>
-      <w:r>
-        <w:rPr>
-          <w:rFonts w:ascii="Arial" w:hAnsi="Arial" w:cs="Arial"/>
-          <w:i/>
-          <w:iCs/>
-        </w:rPr>
-        <w:t>een PWM signaal</w:t>
-      </w:r>
-      <w:r>
-        <w:rPr>
-          <w:rFonts w:ascii="Arial" w:hAnsi="Arial" w:cs="Arial"/>
-          <w:i/>
-          <w:iCs/>
-        </w:rPr>
-        <w:t>.</w:t>
-      </w:r>
-    </w:p>
-    <w:p>
-      <w:pPr>
-        <w:rPr>
-          <w:rFonts w:ascii="Arial" w:hAnsi="Arial" w:cs="Arial"/>
-          <w:i/>
-          <w:iCs/>
-        </w:rPr>
-      </w:pPr>
-      <w:r>
-        <w:rPr>
-          <w:rFonts w:ascii="Arial" w:hAnsi="Arial" w:cs="Arial"/>
-          <w:i/>
-          <w:iCs/>
-        </w:rPr>
-        <w:t xml:space="preserve">Een veel </w:t>
-      </w:r>
-      <w:r>
-        <w:rPr>
-          <w:rFonts w:ascii="Arial" w:hAnsi="Arial" w:cs="Arial"/>
-          <w:i/>
-          <w:iCs/>
-        </w:rPr>
-        <w:t>toegepast subsysteem is communicatie</w:t>
-      </w:r>
-      <w:r>
-        <w:rPr>
-          <w:rFonts w:ascii="Arial" w:hAnsi="Arial" w:cs="Arial"/>
-          <w:i/>
-          <w:iCs/>
-        </w:rPr>
-        <w:t xml:space="preserve"> met een ander apparaat, zoals een laptop,</w:t>
-      </w:r>
-      <w:r>
-        <w:rPr>
-          <w:rFonts w:ascii="Arial" w:hAnsi="Arial" w:cs="Arial"/>
-          <w:i/>
-          <w:iCs/>
-        </w:rPr>
-        <w:t xml:space="preserve"> </w:t>
-      </w:r>
-      <w:r>
-        <w:rPr>
-          <w:rFonts w:ascii="Arial" w:hAnsi="Arial" w:cs="Arial"/>
-          <w:i/>
-          <w:iCs/>
-        </w:rPr>
         <w:t xml:space="preserve">smartphone, etc. Die interface </w:t>
       </w:r>
       <w:r>
@@ -18120,18 +17574,8 @@
           <w:i/>
           <w:iCs/>
         </w:rPr>
-        <w:t xml:space="preserve">een programmeer en/of </w:t>
-      </w:r>
-      <w:proofErr w:type="spellStart"/>
-      <w:r>
-        <w:rPr>
-          <w:rFonts w:ascii="Arial" w:hAnsi="Arial" w:cs="Arial"/>
-          <w:i/>
-          <w:iCs/>
-        </w:rPr>
-        <w:t>debugging</w:t>
-      </w:r>
-      <w:proofErr w:type="spellEnd"/>
+        <w:t>een programmeer en/of debugging</w:t>
+      </w:r>
       <w:r>
         <w:rPr>
           <w:rFonts w:ascii="Arial" w:hAnsi="Arial" w:cs="Arial"/>
@@ -18204,51 +17648,15 @@
           <w:i/>
           <w:iCs/>
         </w:rPr>
-        <w:t xml:space="preserve"> gebruikt om de voedingspanning (</w:t>
-      </w:r>
-      <w:proofErr w:type="spellStart"/>
-      <w:r>
-        <w:rPr>
-          <w:rFonts w:ascii="Arial" w:hAnsi="Arial" w:cs="Arial"/>
-          <w:i/>
-          <w:iCs/>
-        </w:rPr>
-        <w:t>Vdd</w:t>
-      </w:r>
-      <w:proofErr w:type="spellEnd"/>
-      <w:r>
-        <w:rPr>
-          <w:rFonts w:ascii="Arial" w:hAnsi="Arial" w:cs="Arial"/>
-          <w:i/>
-          <w:iCs/>
-        </w:rPr>
-        <w:t xml:space="preserve">) voor het embedded systeem te realiseren. </w:t>
-      </w:r>
-      <w:r>
-        <w:rPr>
-          <w:rFonts w:ascii="Arial" w:hAnsi="Arial" w:cs="Arial"/>
-          <w:i/>
-          <w:iCs/>
-        </w:rPr>
-        <w:t xml:space="preserve">Om het schema overzichtelijk te houden wordt </w:t>
-      </w:r>
-      <w:proofErr w:type="spellStart"/>
-      <w:r>
-        <w:rPr>
-          <w:rFonts w:ascii="Arial" w:hAnsi="Arial" w:cs="Arial"/>
-          <w:i/>
-          <w:iCs/>
-        </w:rPr>
-        <w:t>Vdd</w:t>
-      </w:r>
-      <w:proofErr w:type="spellEnd"/>
-      <w:r>
-        <w:rPr>
-          <w:rFonts w:ascii="Arial" w:hAnsi="Arial" w:cs="Arial"/>
-          <w:i/>
-          <w:iCs/>
-        </w:rPr>
-        <w:t xml:space="preserve"> niet naar alle subsystemen </w:t>
+        <w:t xml:space="preserve"> gebruikt om de voedingspanning (Vdd) voor het embedded systeem te realiseren. </w:t>
+      </w:r>
+      <w:r>
+        <w:rPr>
+          <w:rFonts w:ascii="Arial" w:hAnsi="Arial" w:cs="Arial"/>
+          <w:i/>
+          <w:iCs/>
+        </w:rPr>
+        <w:t xml:space="preserve">Om het schema overzichtelijk te houden wordt Vdd niet naar alle subsystemen </w:t>
       </w:r>
       <w:r>
         <w:rPr>
@@ -18554,25 +17962,7 @@
           <w:i/>
           <w:iCs/>
         </w:rPr>
-        <w:t xml:space="preserve">middels een UML </w:t>
-      </w:r>
-      <w:proofErr w:type="spellStart"/>
-      <w:r>
-        <w:rPr>
-          <w:rFonts w:ascii="Arial" w:hAnsi="Arial" w:cs="Arial"/>
-          <w:i/>
-          <w:iCs/>
-        </w:rPr>
-        <w:t>sequencediagram</w:t>
-      </w:r>
-      <w:proofErr w:type="spellEnd"/>
-      <w:r>
-        <w:rPr>
-          <w:rFonts w:ascii="Arial" w:hAnsi="Arial" w:cs="Arial"/>
-          <w:i/>
-          <w:iCs/>
-        </w:rPr>
-        <w:t xml:space="preserve"> een </w:t>
+        <w:t xml:space="preserve">middels een UML sequencediagram een </w:t>
       </w:r>
       <w:r>
         <w:rPr>
@@ -19994,25 +19384,7 @@
           <w:i/>
           <w:iCs/>
         </w:rPr>
-        <w:t xml:space="preserve">protocolinstellingen – zoals </w:t>
-      </w:r>
-      <w:proofErr w:type="spellStart"/>
-      <w:r>
-        <w:rPr>
-          <w:rFonts w:ascii="Arial" w:hAnsi="Arial" w:cs="Arial"/>
-          <w:i/>
-          <w:iCs/>
-        </w:rPr>
-        <w:t>bitrate</w:t>
-      </w:r>
-      <w:proofErr w:type="spellEnd"/>
-      <w:r>
-        <w:rPr>
-          <w:rFonts w:ascii="Arial" w:hAnsi="Arial" w:cs="Arial"/>
-          <w:i/>
-          <w:iCs/>
-        </w:rPr>
-        <w:t>, etc.</w:t>
+        <w:t>protocolinstellingen – zoals bitrate, etc.</w:t>
       </w:r>
     </w:p>
     <w:p>
@@ -20063,23 +19435,13 @@
         </w:rPr>
         <w:t xml:space="preserve">microcontroller </w:t>
       </w:r>
-      <w:proofErr w:type="spellStart"/>
-      <w:r>
-        <w:rPr>
-          <w:rFonts w:ascii="Arial" w:hAnsi="Arial" w:cs="Arial"/>
-          <w:i/>
-          <w:iCs/>
-        </w:rPr>
-        <w:t>main</w:t>
-      </w:r>
-      <w:proofErr w:type="spellEnd"/>
-      <w:r>
-        <w:rPr>
-          <w:rFonts w:ascii="Arial" w:hAnsi="Arial" w:cs="Arial"/>
-          <w:i/>
-          <w:iCs/>
-        </w:rPr>
-        <w:t xml:space="preserve"> </w:t>
+      <w:r>
+        <w:rPr>
+          <w:rFonts w:ascii="Arial" w:hAnsi="Arial" w:cs="Arial"/>
+          <w:i/>
+          <w:iCs/>
+        </w:rPr>
+        <w:t xml:space="preserve">main </w:t>
       </w:r>
       <w:r>
         <w:rPr>
@@ -20497,25 +19859,7 @@
           <w:i/>
           <w:iCs/>
         </w:rPr>
-        <w:t xml:space="preserve"> van de software getoond en beschreven. Er zijn verschillende methoden om zo’n ontwerpen te beschrijven, zoals een flowchart, toestandsdiagram, </w:t>
-      </w:r>
-      <w:proofErr w:type="spellStart"/>
-      <w:r>
-        <w:rPr>
-          <w:rFonts w:ascii="Arial" w:hAnsi="Arial" w:cs="Arial"/>
-          <w:i/>
-          <w:iCs/>
-        </w:rPr>
-        <w:t>sequencediagram</w:t>
-      </w:r>
-      <w:proofErr w:type="spellEnd"/>
-      <w:r>
-        <w:rPr>
-          <w:rFonts w:ascii="Arial" w:hAnsi="Arial" w:cs="Arial"/>
-          <w:i/>
-          <w:iCs/>
-        </w:rPr>
-        <w:t xml:space="preserve">, </w:t>
+        <w:t xml:space="preserve"> van de software getoond en beschreven. Er zijn verschillende methoden om zo’n ontwerpen te beschrijven, zoals een flowchart, toestandsdiagram, sequencediagram, </w:t>
       </w:r>
       <w:r>
         <w:rPr>
@@ -20581,41 +19925,13 @@
         </w:rPr>
         <w:t xml:space="preserve"> </w:t>
       </w:r>
-      <w:proofErr w:type="spellStart"/>
-      <w:r>
-        <w:rPr>
-          <w:rFonts w:ascii="Arial" w:hAnsi="Arial" w:cs="Arial"/>
-          <w:i/>
-          <w:iCs/>
-        </w:rPr>
-        <w:t>driven</w:t>
-      </w:r>
-      <w:proofErr w:type="spellEnd"/>
-      <w:r>
-        <w:rPr>
-          <w:rFonts w:ascii="Arial" w:hAnsi="Arial" w:cs="Arial"/>
-          <w:i/>
-          <w:iCs/>
-        </w:rPr>
-        <w:t xml:space="preserve">, cyclic executive met </w:t>
-      </w:r>
-      <w:proofErr w:type="spellStart"/>
-      <w:r>
-        <w:rPr>
-          <w:rFonts w:ascii="Arial" w:hAnsi="Arial" w:cs="Arial"/>
-          <w:i/>
-          <w:iCs/>
-        </w:rPr>
-        <w:t>interrupts</w:t>
-      </w:r>
-      <w:proofErr w:type="spellEnd"/>
-      <w:r>
-        <w:rPr>
-          <w:rFonts w:ascii="Arial" w:hAnsi="Arial" w:cs="Arial"/>
-          <w:i/>
-          <w:iCs/>
-        </w:rPr>
-        <w:t xml:space="preserve">, een RTOS, </w:t>
+      <w:r>
+        <w:rPr>
+          <w:rFonts w:ascii="Arial" w:hAnsi="Arial" w:cs="Arial"/>
+          <w:i/>
+          <w:iCs/>
+        </w:rPr>
+        <w:t xml:space="preserve">driven, cyclic executive met interrupts, een RTOS, </w:t>
       </w:r>
       <w:r>
         <w:rPr>
@@ -20778,25 +20094,7 @@
           <w:i/>
           <w:iCs/>
         </w:rPr>
-        <w:t xml:space="preserve">etailschema’s van de hardware en </w:t>
-      </w:r>
-      <w:proofErr w:type="spellStart"/>
-      <w:r>
-        <w:rPr>
-          <w:rFonts w:ascii="Arial" w:hAnsi="Arial" w:cs="Arial"/>
-          <w:i/>
-          <w:iCs/>
-        </w:rPr>
-        <w:t>listings</w:t>
-      </w:r>
-      <w:proofErr w:type="spellEnd"/>
-      <w:r>
-        <w:rPr>
-          <w:rFonts w:ascii="Arial" w:hAnsi="Arial" w:cs="Arial"/>
-          <w:i/>
-          <w:iCs/>
-        </w:rPr>
-        <w:t xml:space="preserve"> van de software worden in de bijlagen opgenomen</w:t>
+        <w:t>etailschema’s van de hardware en listings van de software worden in de bijlagen opgenomen</w:t>
       </w:r>
       <w:r>
         <w:rPr>
@@ -21030,25 +20328,7 @@
           <w:i/>
           <w:iCs/>
         </w:rPr>
-        <w:t xml:space="preserve">. Zorg ervoor dat de code goed leesbaar is middels syntax </w:t>
-      </w:r>
-      <w:proofErr w:type="spellStart"/>
-      <w:r>
-        <w:rPr>
-          <w:rFonts w:ascii="Arial" w:hAnsi="Arial" w:cs="Arial"/>
-          <w:i/>
-          <w:iCs/>
-        </w:rPr>
-        <w:t>highlighting</w:t>
-      </w:r>
-      <w:proofErr w:type="spellEnd"/>
-      <w:r>
-        <w:rPr>
-          <w:rFonts w:ascii="Arial" w:hAnsi="Arial" w:cs="Arial"/>
-          <w:i/>
-          <w:iCs/>
-        </w:rPr>
-        <w:t xml:space="preserve">. Gebruik </w:t>
+        <w:t xml:space="preserve">. Zorg ervoor dat de code goed leesbaar is middels syntax highlighting. Gebruik </w:t>
       </w:r>
       <w:r>
         <w:rPr>
@@ -21419,43 +20699,7 @@
           <w:i/>
           <w:iCs/>
         </w:rPr>
-        <w:t xml:space="preserve"> eventuele '</w:t>
-      </w:r>
-      <w:proofErr w:type="spellStart"/>
-      <w:r>
-        <w:rPr>
-          <w:rFonts w:ascii="Arial" w:hAnsi="Arial" w:cs="Arial"/>
-          <w:i/>
-          <w:iCs/>
-        </w:rPr>
-        <w:t>work</w:t>
-      </w:r>
-      <w:proofErr w:type="spellEnd"/>
-      <w:r>
-        <w:rPr>
-          <w:rFonts w:ascii="Arial" w:hAnsi="Arial" w:cs="Arial"/>
-          <w:i/>
-          <w:iCs/>
-        </w:rPr>
-        <w:t xml:space="preserve"> </w:t>
-      </w:r>
-      <w:proofErr w:type="spellStart"/>
-      <w:r>
-        <w:rPr>
-          <w:rFonts w:ascii="Arial" w:hAnsi="Arial" w:cs="Arial"/>
-          <w:i/>
-          <w:iCs/>
-        </w:rPr>
-        <w:t>arounds</w:t>
-      </w:r>
-      <w:proofErr w:type="spellEnd"/>
-      <w:r>
-        <w:rPr>
-          <w:rFonts w:ascii="Arial" w:hAnsi="Arial" w:cs="Arial"/>
-          <w:i/>
-          <w:iCs/>
-        </w:rPr>
-        <w:t>'</w:t>
+        <w:t xml:space="preserve"> eventuele 'work arounds'</w:t>
       </w:r>
       <w:r>
         <w:rPr>
@@ -22447,37 +21691,7 @@
               <w:sz w:val="18"/>
               <w:szCs w:val="18"/>
             </w:rPr>
-            <w:t xml:space="preserve"> - </w:t>
-          </w:r>
-          <w:r>
-            <w:rPr>
-              <w:rFonts w:ascii="Arial" w:hAnsi="Arial" w:cs="Arial"/>
-              <w:i/>
-              <w:iCs/>
-              <w:sz w:val="18"/>
-              <w:szCs w:val="18"/>
-            </w:rPr>
-            <w:t xml:space="preserve">Embedded </w:t>
-          </w:r>
-          <w:r>
-            <w:rPr>
-              <w:rFonts w:ascii="Arial" w:hAnsi="Arial" w:cs="Arial"/>
-              <w:i/>
-              <w:iCs/>
-              <w:sz w:val="18"/>
-              <w:szCs w:val="18"/>
-            </w:rPr>
-            <w:t>d</w:t>
-          </w:r>
-          <w:r>
-            <w:rPr>
-              <w:rFonts w:ascii="Arial" w:hAnsi="Arial" w:cs="Arial"/>
-              <w:i/>
-              <w:iCs/>
-              <w:sz w:val="18"/>
-              <w:szCs w:val="18"/>
-            </w:rPr>
-            <w:t>atalogger voor verkeersregelinstallaties</w:t>
+            <w:t xml:space="preserve"> - Embedded datalogger voor verkeersregelinstallaties</w:t>
           </w:r>
         </w:p>
         <w:p>
@@ -22915,7 +22129,7 @@
     <mc:AlternateContent>
       <mc:Choice Requires="v">
         <w:pict>
-          <v:shapetype w14:anchorId="20444008" id="_x0000_t75" coordsize="21600,21600" o:spt="75" o:preferrelative="t" path="m@4@5l@4@11@9@11@9@5xe" filled="f" stroked="f">
+          <v:shapetype w14:anchorId="29355588" id="_x0000_t75" coordsize="21600,21600" o:spt="75" o:preferrelative="t" path="m@4@5l@4@11@9@11@9@5xe" filled="f" stroked="f">
             <v:stroke joinstyle="miter"/>
             <v:formulas>
               <v:f eqn="if lineDrawn pixelLineWidth 0"/>
@@ -22934,17 +22148,17 @@
             <v:path o:extrusionok="f" gradientshapeok="t" o:connecttype="rect"/>
             <o:lock v:ext="edit" aspectratio="t"/>
           </v:shapetype>
-          <v:shape id="Afbeelding 1545836652" o:spid="_x0000_i1025" type="#_x0000_t75" alt="Harvey Balls 65% met effen opvulling" style="width:14.25pt;height:14.25pt;visibility:visible;mso-wrap-style:square">
+          <v:shape id="Afbeelding 1215117893" o:spid="_x0000_i1025" type="#_x0000_t75" alt="Harvey Balls 65% met effen opvulling" style="width:14.25pt;height:14.25pt;visibility:visible;mso-wrap-style:square">
             <v:imagedata r:id="rId1" o:title="Harvey Balls 65% met effen opvulling" cropbottom="-1179f" cropright="-1179f"/>
           </v:shape>
         </w:pict>
       </mc:Choice>
       <mc:Fallback>
         <w:drawing>
-          <wp:inline distT="0" distB="0" distL="0" distR="0" wp14:anchorId="2192754C" wp14:editId="0AAAB22A">
+          <wp:inline distT="0" distB="0" distL="0" distR="0" wp14:anchorId="369E9FDD" wp14:editId="7E67B13B">
             <wp:extent cx="180975" cy="180975"/>
             <wp:effectExtent l="0" t="0" r="0" b="0"/>
-            <wp:docPr id="1545836652" name="Afbeelding 1545836652" descr="Harvey Balls 65% met effen opvulling"/>
+            <wp:docPr id="1215117893" name="Afbeelding 1215117893" descr="Harvey Balls 65% met effen opvulling"/>
             <wp:cNvGraphicFramePr>
               <a:graphicFrameLocks xmlns:a="http://schemas.openxmlformats.org/drawingml/2006/main" noChangeAspect="1"/>
             </wp:cNvGraphicFramePr>
@@ -31529,6 +30743,7 @@
   <w:style w:type="character" w:default="1" w:styleId="Standaardalinea-lettertype">
     <w:name w:val="Default Paragraph Font"/>
     <w:uiPriority w:val="1"/>
+    <w:semiHidden/>
     <w:unhideWhenUsed/>
   </w:style>
   <w:style w:type="table" w:default="1" w:styleId="Standaardtabel">
@@ -32388,272 +31603,6 @@
 </file>
 
 <file path=customXml/item2.xml><?xml version="1.0" encoding="utf-8"?>
-<ct:contentTypeSchema xmlns:ct="http://schemas.microsoft.com/office/2006/metadata/contentType" xmlns:ma="http://schemas.microsoft.com/office/2006/metadata/properties/metaAttributes" ct:_="" ma:_="" ma:contentTypeName="Document" ma:contentTypeID="0x010100B02A6B3D35554E4183D73EAA351C227C" ma:contentTypeVersion="20" ma:contentTypeDescription="Een nieuw document maken." ma:contentTypeScope="" ma:versionID="ee9211c9269865d236eda3f79052a340">
-  <xsd:schema xmlns:xsd="http://www.w3.org/2001/XMLSchema" xmlns:xs="http://www.w3.org/2001/XMLSchema" xmlns:p="http://schemas.microsoft.com/office/2006/metadata/properties" xmlns:ns2="af46d46b-170b-4366-bfd9-b1713c953e72" xmlns:ns3="dd764657-8d89-4c4e-bd1a-7546aa14145d" targetNamespace="http://schemas.microsoft.com/office/2006/metadata/properties" ma:root="true" ma:fieldsID="818552adc5dd8464446163f706597c0e" ns2:_="" ns3:_="">
-    <xsd:import namespace="af46d46b-170b-4366-bfd9-b1713c953e72"/>
-    <xsd:import namespace="dd764657-8d89-4c4e-bd1a-7546aa14145d"/>
-    <xsd:element name="properties">
-      <xsd:complexType>
-        <xsd:sequence>
-          <xsd:element name="documentManagement">
-            <xsd:complexType>
-              <xsd:all>
-                <xsd:element ref="ns2:MediaServiceMetadata" minOccurs="0"/>
-                <xsd:element ref="ns2:MediaServiceFastMetadata" minOccurs="0"/>
-                <xsd:element ref="ns2:MediaServiceAutoKeyPoints" minOccurs="0"/>
-                <xsd:element ref="ns2:MediaServiceKeyPoints" minOccurs="0"/>
-                <xsd:element ref="ns2:MediaServiceDateTaken" minOccurs="0"/>
-                <xsd:element ref="ns2:MediaLengthInSeconds" minOccurs="0"/>
-                <xsd:element ref="ns2:MediaServiceAutoTags" minOccurs="0"/>
-                <xsd:element ref="ns2:MediaServiceLocation" minOccurs="0"/>
-                <xsd:element ref="ns2:MediaServiceGenerationTime" minOccurs="0"/>
-                <xsd:element ref="ns2:MediaServiceEventHashCode" minOccurs="0"/>
-                <xsd:element ref="ns2:MediaServiceOCR" minOccurs="0"/>
-                <xsd:element ref="ns3:TaxCatchAll" minOccurs="0"/>
-                <xsd:element ref="ns2:lcf76f155ced4ddcb4097134ff3c332f" minOccurs="0"/>
-                <xsd:element ref="ns3:SharedWithUsers" minOccurs="0"/>
-                <xsd:element ref="ns3:SharedWithDetails" minOccurs="0"/>
-                <xsd:element ref="ns2:MediaServiceObjectDetectorVersions" minOccurs="0"/>
-                <xsd:element ref="ns2:MediaServiceSearchProperties" minOccurs="0"/>
-              </xsd:all>
-            </xsd:complexType>
-          </xsd:element>
-        </xsd:sequence>
-      </xsd:complexType>
-    </xsd:element>
-  </xsd:schema>
-  <xsd:schema xmlns:xsd="http://www.w3.org/2001/XMLSchema" xmlns:xs="http://www.w3.org/2001/XMLSchema" xmlns:dms="http://schemas.microsoft.com/office/2006/documentManagement/types" xmlns:pc="http://schemas.microsoft.com/office/infopath/2007/PartnerControls" targetNamespace="af46d46b-170b-4366-bfd9-b1713c953e72" elementFormDefault="qualified">
-    <xsd:import namespace="http://schemas.microsoft.com/office/2006/documentManagement/types"/>
-    <xsd:import namespace="http://schemas.microsoft.com/office/infopath/2007/PartnerControls"/>
-    <xsd:element name="MediaServiceMetadata" ma:index="8" nillable="true" ma:displayName="MediaServiceMetadata" ma:hidden="true" ma:internalName="MediaServiceMetadata" ma:readOnly="true">
-      <xsd:simpleType>
-        <xsd:restriction base="dms:Note"/>
-      </xsd:simpleType>
-    </xsd:element>
-    <xsd:element name="MediaServiceFastMetadata" ma:index="9" nillable="true" ma:displayName="MediaServiceFastMetadata" ma:hidden="true" ma:internalName="MediaServiceFastMetadata" ma:readOnly="true">
-      <xsd:simpleType>
-        <xsd:restriction base="dms:Note"/>
-      </xsd:simpleType>
-    </xsd:element>
-    <xsd:element name="MediaServiceAutoKeyPoints" ma:index="10" nillable="true" ma:displayName="MediaServiceAutoKeyPoints" ma:hidden="true" ma:internalName="MediaServiceAutoKeyPoints" ma:readOnly="true">
-      <xsd:simpleType>
-        <xsd:restriction base="dms:Note"/>
-      </xsd:simpleType>
-    </xsd:element>
-    <xsd:element name="MediaServiceKeyPoints" ma:index="11" nillable="true" ma:displayName="KeyPoints" ma:internalName="MediaServiceKeyPoints" ma:readOnly="true">
-      <xsd:simpleType>
-        <xsd:restriction base="dms:Note">
-          <xsd:maxLength value="255"/>
-        </xsd:restriction>
-      </xsd:simpleType>
-    </xsd:element>
-    <xsd:element name="MediaServiceDateTaken" ma:index="12" nillable="true" ma:displayName="MediaServiceDateTaken" ma:hidden="true" ma:internalName="MediaServiceDateTaken" ma:readOnly="true">
-      <xsd:simpleType>
-        <xsd:restriction base="dms:Text"/>
-      </xsd:simpleType>
-    </xsd:element>
-    <xsd:element name="MediaLengthInSeconds" ma:index="13" nillable="true" ma:displayName="MediaLengthInSeconds" ma:hidden="true" ma:internalName="MediaLengthInSeconds" ma:readOnly="true">
-      <xsd:simpleType>
-        <xsd:restriction base="dms:Unknown"/>
-      </xsd:simpleType>
-    </xsd:element>
-    <xsd:element name="MediaServiceAutoTags" ma:index="14" nillable="true" ma:displayName="Tags" ma:internalName="MediaServiceAutoTags" ma:readOnly="true">
-      <xsd:simpleType>
-        <xsd:restriction base="dms:Text"/>
-      </xsd:simpleType>
-    </xsd:element>
-    <xsd:element name="MediaServiceLocation" ma:index="15" nillable="true" ma:displayName="Location" ma:internalName="MediaServiceLocation" ma:readOnly="true">
-      <xsd:simpleType>
-        <xsd:restriction base="dms:Text"/>
-      </xsd:simpleType>
-    </xsd:element>
-    <xsd:element name="MediaServiceGenerationTime" ma:index="16" nillable="true" ma:displayName="MediaServiceGenerationTime" ma:hidden="true" ma:internalName="MediaServiceGenerationTime" ma:readOnly="true">
-      <xsd:simpleType>
-        <xsd:restriction base="dms:Text"/>
-      </xsd:simpleType>
-    </xsd:element>
-    <xsd:element name="MediaServiceEventHashCode" ma:index="17" nillable="true" ma:displayName="MediaServiceEventHashCode" ma:hidden="true" ma:internalName="MediaServiceEventHashCode" ma:readOnly="true">
-      <xsd:simpleType>
-        <xsd:restriction base="dms:Text"/>
-      </xsd:simpleType>
-    </xsd:element>
-    <xsd:element name="MediaServiceOCR" ma:index="18" nillable="true" ma:displayName="Extracted Text" ma:internalName="MediaServiceOCR" ma:readOnly="true">
-      <xsd:simpleType>
-        <xsd:restriction base="dms:Note">
-          <xsd:maxLength value="255"/>
-        </xsd:restriction>
-      </xsd:simpleType>
-    </xsd:element>
-    <xsd:element name="lcf76f155ced4ddcb4097134ff3c332f" ma:index="21" nillable="true" ma:taxonomy="true" ma:internalName="lcf76f155ced4ddcb4097134ff3c332f" ma:taxonomyFieldName="MediaServiceImageTags" ma:displayName="Afbeeldingtags" ma:readOnly="false" ma:fieldId="{5cf76f15-5ced-4ddc-b409-7134ff3c332f}" ma:taxonomyMulti="true" ma:sspId="f6aa0a0a-ab1b-4084-9454-0fab04725976" ma:termSetId="09814cd3-568e-fe90-9814-8d621ff8fb84" ma:anchorId="fba54fb3-c3e1-fe81-a776-ca4b69148c4d" ma:open="true" ma:isKeyword="false">
-      <xsd:complexType>
-        <xsd:sequence>
-          <xsd:element ref="pc:Terms" minOccurs="0" maxOccurs="1"/>
-        </xsd:sequence>
-      </xsd:complexType>
-    </xsd:element>
-    <xsd:element name="MediaServiceObjectDetectorVersions" ma:index="24" nillable="true" ma:displayName="MediaServiceObjectDetectorVersions" ma:hidden="true" ma:indexed="true" ma:internalName="MediaServiceObjectDetectorVersions" ma:readOnly="true">
-      <xsd:simpleType>
-        <xsd:restriction base="dms:Text"/>
-      </xsd:simpleType>
-    </xsd:element>
-    <xsd:element name="MediaServiceSearchProperties" ma:index="25" nillable="true" ma:displayName="MediaServiceSearchProperties" ma:hidden="true" ma:internalName="MediaServiceSearchProperties" ma:readOnly="true">
-      <xsd:simpleType>
-        <xsd:restriction base="dms:Note"/>
-      </xsd:simpleType>
-    </xsd:element>
-  </xsd:schema>
-  <xsd:schema xmlns:xsd="http://www.w3.org/2001/XMLSchema" xmlns:xs="http://www.w3.org/2001/XMLSchema" xmlns:dms="http://schemas.microsoft.com/office/2006/documentManagement/types" xmlns:pc="http://schemas.microsoft.com/office/infopath/2007/PartnerControls" targetNamespace="dd764657-8d89-4c4e-bd1a-7546aa14145d" elementFormDefault="qualified">
-    <xsd:import namespace="http://schemas.microsoft.com/office/2006/documentManagement/types"/>
-    <xsd:import namespace="http://schemas.microsoft.com/office/infopath/2007/PartnerControls"/>
-    <xsd:element name="TaxCatchAll" ma:index="19" nillable="true" ma:displayName="Taxonomy Catch All Column" ma:hidden="true" ma:list="{b7bfc500-dcd5-4645-ab27-cde6b0cea8e8}" ma:internalName="TaxCatchAll" ma:showField="CatchAllData" ma:web="dd764657-8d89-4c4e-bd1a-7546aa14145d">
-      <xsd:complexType>
-        <xsd:complexContent>
-          <xsd:extension base="dms:MultiChoiceLookup">
-            <xsd:sequence>
-              <xsd:element name="Value" type="dms:Lookup" maxOccurs="unbounded" minOccurs="0" nillable="true"/>
-            </xsd:sequence>
-          </xsd:extension>
-        </xsd:complexContent>
-      </xsd:complexType>
-    </xsd:element>
-    <xsd:element name="SharedWithUsers" ma:index="22" nillable="true" ma:displayName="Gedeeld met" ma:internalName="SharedWithUsers" ma:readOnly="true">
-      <xsd:complexType>
-        <xsd:complexContent>
-          <xsd:extension base="dms:UserMulti">
-            <xsd:sequence>
-              <xsd:element name="UserInfo" minOccurs="0" maxOccurs="unbounded">
-                <xsd:complexType>
-                  <xsd:sequence>
-                    <xsd:element name="DisplayName" type="xsd:string" minOccurs="0"/>
-                    <xsd:element name="AccountId" type="dms:UserId" minOccurs="0" nillable="true"/>
-                    <xsd:element name="AccountType" type="xsd:string" minOccurs="0"/>
-                  </xsd:sequence>
-                </xsd:complexType>
-              </xsd:element>
-            </xsd:sequence>
-          </xsd:extension>
-        </xsd:complexContent>
-      </xsd:complexType>
-    </xsd:element>
-    <xsd:element name="SharedWithDetails" ma:index="23" nillable="true" ma:displayName="Gedeeld met details" ma:internalName="SharedWithDetails" ma:readOnly="true">
-      <xsd:simpleType>
-        <xsd:restriction base="dms:Note">
-          <xsd:maxLength value="255"/>
-        </xsd:restriction>
-      </xsd:simpleType>
-    </xsd:element>
-  </xsd:schema>
-  <xsd:schema xmlns="http://schemas.openxmlformats.org/package/2006/metadata/core-properties" xmlns:xsd="http://www.w3.org/2001/XMLSchema" xmlns:xsi="http://www.w3.org/2001/XMLSchema-instance" xmlns:dc="http://purl.org/dc/elements/1.1/" xmlns:dcterms="http://purl.org/dc/terms/" xmlns:odoc="http://schemas.microsoft.com/internal/obd" targetNamespace="http://schemas.openxmlformats.org/package/2006/metadata/core-properties" elementFormDefault="qualified" attributeFormDefault="unqualified" blockDefault="#all">
-    <xsd:import namespace="http://purl.org/dc/elements/1.1/" schemaLocation="http://dublincore.org/schemas/xmls/qdc/2003/04/02/dc.xsd"/>
-    <xsd:import namespace="http://purl.org/dc/terms/" schemaLocation="http://dublincore.org/schemas/xmls/qdc/2003/04/02/dcterms.xsd"/>
-    <xsd:element name="coreProperties" type="CT_coreProperties"/>
-    <xsd:complexType name="CT_coreProperties">
-      <xsd:all>
-        <xsd:element ref="dc:creator" minOccurs="0" maxOccurs="1"/>
-        <xsd:element ref="dcterms:created" minOccurs="0" maxOccurs="1"/>
-        <xsd:element ref="dc:identifier" minOccurs="0" maxOccurs="1"/>
-        <xsd:element name="contentType" minOccurs="0" maxOccurs="1" type="xsd:string" ma:index="0" ma:displayName="Inhoudstype"/>
-        <xsd:element ref="dc:title" minOccurs="0" maxOccurs="1" ma:index="4" ma:displayName="Titel"/>
-        <xsd:element ref="dc:subject" minOccurs="0" maxOccurs="1"/>
-        <xsd:element ref="dc:description" minOccurs="0" maxOccurs="1"/>
-        <xsd:element name="keywords" minOccurs="0" maxOccurs="1" type="xsd:string"/>
-        <xsd:element ref="dc:language" minOccurs="0" maxOccurs="1"/>
-        <xsd:element name="category" minOccurs="0" maxOccurs="1" type="xsd:string"/>
-        <xsd:element name="version" minOccurs="0" maxOccurs="1" type="xsd:string"/>
-        <xsd:element name="revision" minOccurs="0" maxOccurs="1" type="xsd:string">
-          <xsd:annotation>
-            <xsd:documentation>
-                        This value indicates the number of saves or revisions. The application is responsible for updating this value after each revision.
-                    </xsd:documentation>
-          </xsd:annotation>
-        </xsd:element>
-        <xsd:element name="lastModifiedBy" minOccurs="0" maxOccurs="1" type="xsd:string"/>
-        <xsd:element ref="dcterms:modified" minOccurs="0" maxOccurs="1"/>
-        <xsd:element name="contentStatus" minOccurs="0" maxOccurs="1" type="xsd:string"/>
-      </xsd:all>
-    </xsd:complexType>
-  </xsd:schema>
-  <xs:schema xmlns:pc="http://schemas.microsoft.com/office/infopath/2007/PartnerControls" xmlns:xs="http://www.w3.org/2001/XMLSchema" targetNamespace="http://schemas.microsoft.com/office/infopath/2007/PartnerControls" elementFormDefault="qualified" attributeFormDefault="unqualified">
-    <xs:element name="Person">
-      <xs:complexType>
-        <xs:sequence>
-          <xs:element ref="pc:DisplayName" minOccurs="0"/>
-          <xs:element ref="pc:AccountId" minOccurs="0"/>
-          <xs:element ref="pc:AccountType" minOccurs="0"/>
-        </xs:sequence>
-      </xs:complexType>
-    </xs:element>
-    <xs:element name="DisplayName" type="xs:string"/>
-    <xs:element name="AccountId" type="xs:string"/>
-    <xs:element name="AccountType" type="xs:string"/>
-    <xs:element name="BDCAssociatedEntity">
-      <xs:complexType>
-        <xs:sequence>
-          <xs:element ref="pc:BDCEntity" minOccurs="0" maxOccurs="unbounded"/>
-        </xs:sequence>
-        <xs:attribute ref="pc:EntityNamespace"/>
-        <xs:attribute ref="pc:EntityName"/>
-        <xs:attribute ref="pc:SystemInstanceName"/>
-        <xs:attribute ref="pc:AssociationName"/>
-      </xs:complexType>
-    </xs:element>
-    <xs:attribute name="EntityNamespace" type="xs:string"/>
-    <xs:attribute name="EntityName" type="xs:string"/>
-    <xs:attribute name="SystemInstanceName" type="xs:string"/>
-    <xs:attribute name="AssociationName" type="xs:string"/>
-    <xs:element name="BDCEntity">
-      <xs:complexType>
-        <xs:sequence>
-          <xs:element ref="pc:EntityDisplayName" minOccurs="0"/>
-          <xs:element ref="pc:EntityInstanceReference" minOccurs="0"/>
-          <xs:element ref="pc:EntityId1" minOccurs="0"/>
-          <xs:element ref="pc:EntityId2" minOccurs="0"/>
-          <xs:element ref="pc:EntityId3" minOccurs="0"/>
-          <xs:element ref="pc:EntityId4" minOccurs="0"/>
-          <xs:element ref="pc:EntityId5" minOccurs="0"/>
-        </xs:sequence>
-      </xs:complexType>
-    </xs:element>
-    <xs:element name="EntityDisplayName" type="xs:string"/>
-    <xs:element name="EntityInstanceReference" type="xs:string"/>
-    <xs:element name="EntityId1" type="xs:string"/>
-    <xs:element name="EntityId2" type="xs:string"/>
-    <xs:element name="EntityId3" type="xs:string"/>
-    <xs:element name="EntityId4" type="xs:string"/>
-    <xs:element name="EntityId5" type="xs:string"/>
-    <xs:element name="Terms">
-      <xs:complexType>
-        <xs:sequence>
-          <xs:element ref="pc:TermInfo" minOccurs="0" maxOccurs="unbounded"/>
-        </xs:sequence>
-      </xs:complexType>
-    </xs:element>
-    <xs:element name="TermInfo">
-      <xs:complexType>
-        <xs:sequence>
-          <xs:element ref="pc:TermName" minOccurs="0"/>
-          <xs:element ref="pc:TermId" minOccurs="0"/>
-        </xs:sequence>
-      </xs:complexType>
-    </xs:element>
-    <xs:element name="TermName" type="xs:string"/>
-    <xs:element name="TermId" type="xs:string"/>
-  </xs:schema>
-</ct:contentTypeSchema>
-</file>
-
-<file path=customXml/item3.xml><?xml version="1.0" encoding="utf-8"?>
-<p:properties xmlns:p="http://schemas.microsoft.com/office/2006/metadata/properties" xmlns:xsi="http://www.w3.org/2001/XMLSchema-instance" xmlns:pc="http://schemas.microsoft.com/office/infopath/2007/PartnerControls">
-  <documentManagement>
-    <TaxCatchAll xmlns="dd764657-8d89-4c4e-bd1a-7546aa14145d" xsi:nil="true"/>
-    <lcf76f155ced4ddcb4097134ff3c332f xmlns="af46d46b-170b-4366-bfd9-b1713c953e72">
-      <Terms xmlns="http://schemas.microsoft.com/office/infopath/2007/PartnerControls"/>
-    </lcf76f155ced4ddcb4097134ff3c332f>
-  </documentManagement>
-</p:properties>
-</file>
-
-<file path=customXml/item4.xml><?xml version="1.0" encoding="utf-8"?>
 <b:Sources xmlns:b="http://schemas.openxmlformats.org/officeDocument/2006/bibliography" xmlns="http://schemas.openxmlformats.org/officeDocument/2006/bibliography" SelectedStyle="\APASixthEditionOfficeOnline.xsl" StyleName="APA" Version="6">
   <b:Source>
     <b:Tag>Sol08</b:Tag>
@@ -32941,6 +31890,272 @@
 </b:Sources>
 </file>
 
+<file path=customXml/item3.xml><?xml version="1.0" encoding="utf-8"?>
+<p:properties xmlns:p="http://schemas.microsoft.com/office/2006/metadata/properties" xmlns:xsi="http://www.w3.org/2001/XMLSchema-instance" xmlns:pc="http://schemas.microsoft.com/office/infopath/2007/PartnerControls">
+  <documentManagement>
+    <TaxCatchAll xmlns="dd764657-8d89-4c4e-bd1a-7546aa14145d" xsi:nil="true"/>
+    <lcf76f155ced4ddcb4097134ff3c332f xmlns="af46d46b-170b-4366-bfd9-b1713c953e72">
+      <Terms xmlns="http://schemas.microsoft.com/office/infopath/2007/PartnerControls"/>
+    </lcf76f155ced4ddcb4097134ff3c332f>
+  </documentManagement>
+</p:properties>
+</file>
+
+<file path=customXml/item4.xml><?xml version="1.0" encoding="utf-8"?>
+<ct:contentTypeSchema xmlns:ct="http://schemas.microsoft.com/office/2006/metadata/contentType" xmlns:ma="http://schemas.microsoft.com/office/2006/metadata/properties/metaAttributes" ct:_="" ma:_="" ma:contentTypeName="Document" ma:contentTypeID="0x010100B02A6B3D35554E4183D73EAA351C227C" ma:contentTypeVersion="20" ma:contentTypeDescription="Een nieuw document maken." ma:contentTypeScope="" ma:versionID="ee9211c9269865d236eda3f79052a340">
+  <xsd:schema xmlns:xsd="http://www.w3.org/2001/XMLSchema" xmlns:xs="http://www.w3.org/2001/XMLSchema" xmlns:p="http://schemas.microsoft.com/office/2006/metadata/properties" xmlns:ns2="af46d46b-170b-4366-bfd9-b1713c953e72" xmlns:ns3="dd764657-8d89-4c4e-bd1a-7546aa14145d" targetNamespace="http://schemas.microsoft.com/office/2006/metadata/properties" ma:root="true" ma:fieldsID="818552adc5dd8464446163f706597c0e" ns2:_="" ns3:_="">
+    <xsd:import namespace="af46d46b-170b-4366-bfd9-b1713c953e72"/>
+    <xsd:import namespace="dd764657-8d89-4c4e-bd1a-7546aa14145d"/>
+    <xsd:element name="properties">
+      <xsd:complexType>
+        <xsd:sequence>
+          <xsd:element name="documentManagement">
+            <xsd:complexType>
+              <xsd:all>
+                <xsd:element ref="ns2:MediaServiceMetadata" minOccurs="0"/>
+                <xsd:element ref="ns2:MediaServiceFastMetadata" minOccurs="0"/>
+                <xsd:element ref="ns2:MediaServiceAutoKeyPoints" minOccurs="0"/>
+                <xsd:element ref="ns2:MediaServiceKeyPoints" minOccurs="0"/>
+                <xsd:element ref="ns2:MediaServiceDateTaken" minOccurs="0"/>
+                <xsd:element ref="ns2:MediaLengthInSeconds" minOccurs="0"/>
+                <xsd:element ref="ns2:MediaServiceAutoTags" minOccurs="0"/>
+                <xsd:element ref="ns2:MediaServiceLocation" minOccurs="0"/>
+                <xsd:element ref="ns2:MediaServiceGenerationTime" minOccurs="0"/>
+                <xsd:element ref="ns2:MediaServiceEventHashCode" minOccurs="0"/>
+                <xsd:element ref="ns2:MediaServiceOCR" minOccurs="0"/>
+                <xsd:element ref="ns3:TaxCatchAll" minOccurs="0"/>
+                <xsd:element ref="ns2:lcf76f155ced4ddcb4097134ff3c332f" minOccurs="0"/>
+                <xsd:element ref="ns3:SharedWithUsers" minOccurs="0"/>
+                <xsd:element ref="ns3:SharedWithDetails" minOccurs="0"/>
+                <xsd:element ref="ns2:MediaServiceObjectDetectorVersions" minOccurs="0"/>
+                <xsd:element ref="ns2:MediaServiceSearchProperties" minOccurs="0"/>
+              </xsd:all>
+            </xsd:complexType>
+          </xsd:element>
+        </xsd:sequence>
+      </xsd:complexType>
+    </xsd:element>
+  </xsd:schema>
+  <xsd:schema xmlns:xsd="http://www.w3.org/2001/XMLSchema" xmlns:xs="http://www.w3.org/2001/XMLSchema" xmlns:dms="http://schemas.microsoft.com/office/2006/documentManagement/types" xmlns:pc="http://schemas.microsoft.com/office/infopath/2007/PartnerControls" targetNamespace="af46d46b-170b-4366-bfd9-b1713c953e72" elementFormDefault="qualified">
+    <xsd:import namespace="http://schemas.microsoft.com/office/2006/documentManagement/types"/>
+    <xsd:import namespace="http://schemas.microsoft.com/office/infopath/2007/PartnerControls"/>
+    <xsd:element name="MediaServiceMetadata" ma:index="8" nillable="true" ma:displayName="MediaServiceMetadata" ma:hidden="true" ma:internalName="MediaServiceMetadata" ma:readOnly="true">
+      <xsd:simpleType>
+        <xsd:restriction base="dms:Note"/>
+      </xsd:simpleType>
+    </xsd:element>
+    <xsd:element name="MediaServiceFastMetadata" ma:index="9" nillable="true" ma:displayName="MediaServiceFastMetadata" ma:hidden="true" ma:internalName="MediaServiceFastMetadata" ma:readOnly="true">
+      <xsd:simpleType>
+        <xsd:restriction base="dms:Note"/>
+      </xsd:simpleType>
+    </xsd:element>
+    <xsd:element name="MediaServiceAutoKeyPoints" ma:index="10" nillable="true" ma:displayName="MediaServiceAutoKeyPoints" ma:hidden="true" ma:internalName="MediaServiceAutoKeyPoints" ma:readOnly="true">
+      <xsd:simpleType>
+        <xsd:restriction base="dms:Note"/>
+      </xsd:simpleType>
+    </xsd:element>
+    <xsd:element name="MediaServiceKeyPoints" ma:index="11" nillable="true" ma:displayName="KeyPoints" ma:internalName="MediaServiceKeyPoints" ma:readOnly="true">
+      <xsd:simpleType>
+        <xsd:restriction base="dms:Note">
+          <xsd:maxLength value="255"/>
+        </xsd:restriction>
+      </xsd:simpleType>
+    </xsd:element>
+    <xsd:element name="MediaServiceDateTaken" ma:index="12" nillable="true" ma:displayName="MediaServiceDateTaken" ma:hidden="true" ma:internalName="MediaServiceDateTaken" ma:readOnly="true">
+      <xsd:simpleType>
+        <xsd:restriction base="dms:Text"/>
+      </xsd:simpleType>
+    </xsd:element>
+    <xsd:element name="MediaLengthInSeconds" ma:index="13" nillable="true" ma:displayName="MediaLengthInSeconds" ma:hidden="true" ma:internalName="MediaLengthInSeconds" ma:readOnly="true">
+      <xsd:simpleType>
+        <xsd:restriction base="dms:Unknown"/>
+      </xsd:simpleType>
+    </xsd:element>
+    <xsd:element name="MediaServiceAutoTags" ma:index="14" nillable="true" ma:displayName="Tags" ma:internalName="MediaServiceAutoTags" ma:readOnly="true">
+      <xsd:simpleType>
+        <xsd:restriction base="dms:Text"/>
+      </xsd:simpleType>
+    </xsd:element>
+    <xsd:element name="MediaServiceLocation" ma:index="15" nillable="true" ma:displayName="Location" ma:internalName="MediaServiceLocation" ma:readOnly="true">
+      <xsd:simpleType>
+        <xsd:restriction base="dms:Text"/>
+      </xsd:simpleType>
+    </xsd:element>
+    <xsd:element name="MediaServiceGenerationTime" ma:index="16" nillable="true" ma:displayName="MediaServiceGenerationTime" ma:hidden="true" ma:internalName="MediaServiceGenerationTime" ma:readOnly="true">
+      <xsd:simpleType>
+        <xsd:restriction base="dms:Text"/>
+      </xsd:simpleType>
+    </xsd:element>
+    <xsd:element name="MediaServiceEventHashCode" ma:index="17" nillable="true" ma:displayName="MediaServiceEventHashCode" ma:hidden="true" ma:internalName="MediaServiceEventHashCode" ma:readOnly="true">
+      <xsd:simpleType>
+        <xsd:restriction base="dms:Text"/>
+      </xsd:simpleType>
+    </xsd:element>
+    <xsd:element name="MediaServiceOCR" ma:index="18" nillable="true" ma:displayName="Extracted Text" ma:internalName="MediaServiceOCR" ma:readOnly="true">
+      <xsd:simpleType>
+        <xsd:restriction base="dms:Note">
+          <xsd:maxLength value="255"/>
+        </xsd:restriction>
+      </xsd:simpleType>
+    </xsd:element>
+    <xsd:element name="lcf76f155ced4ddcb4097134ff3c332f" ma:index="21" nillable="true" ma:taxonomy="true" ma:internalName="lcf76f155ced4ddcb4097134ff3c332f" ma:taxonomyFieldName="MediaServiceImageTags" ma:displayName="Afbeeldingtags" ma:readOnly="false" ma:fieldId="{5cf76f15-5ced-4ddc-b409-7134ff3c332f}" ma:taxonomyMulti="true" ma:sspId="f6aa0a0a-ab1b-4084-9454-0fab04725976" ma:termSetId="09814cd3-568e-fe90-9814-8d621ff8fb84" ma:anchorId="fba54fb3-c3e1-fe81-a776-ca4b69148c4d" ma:open="true" ma:isKeyword="false">
+      <xsd:complexType>
+        <xsd:sequence>
+          <xsd:element ref="pc:Terms" minOccurs="0" maxOccurs="1"/>
+        </xsd:sequence>
+      </xsd:complexType>
+    </xsd:element>
+    <xsd:element name="MediaServiceObjectDetectorVersions" ma:index="24" nillable="true" ma:displayName="MediaServiceObjectDetectorVersions" ma:hidden="true" ma:indexed="true" ma:internalName="MediaServiceObjectDetectorVersions" ma:readOnly="true">
+      <xsd:simpleType>
+        <xsd:restriction base="dms:Text"/>
+      </xsd:simpleType>
+    </xsd:element>
+    <xsd:element name="MediaServiceSearchProperties" ma:index="25" nillable="true" ma:displayName="MediaServiceSearchProperties" ma:hidden="true" ma:internalName="MediaServiceSearchProperties" ma:readOnly="true">
+      <xsd:simpleType>
+        <xsd:restriction base="dms:Note"/>
+      </xsd:simpleType>
+    </xsd:element>
+  </xsd:schema>
+  <xsd:schema xmlns:xsd="http://www.w3.org/2001/XMLSchema" xmlns:xs="http://www.w3.org/2001/XMLSchema" xmlns:dms="http://schemas.microsoft.com/office/2006/documentManagement/types" xmlns:pc="http://schemas.microsoft.com/office/infopath/2007/PartnerControls" targetNamespace="dd764657-8d89-4c4e-bd1a-7546aa14145d" elementFormDefault="qualified">
+    <xsd:import namespace="http://schemas.microsoft.com/office/2006/documentManagement/types"/>
+    <xsd:import namespace="http://schemas.microsoft.com/office/infopath/2007/PartnerControls"/>
+    <xsd:element name="TaxCatchAll" ma:index="19" nillable="true" ma:displayName="Taxonomy Catch All Column" ma:hidden="true" ma:list="{b7bfc500-dcd5-4645-ab27-cde6b0cea8e8}" ma:internalName="TaxCatchAll" ma:showField="CatchAllData" ma:web="dd764657-8d89-4c4e-bd1a-7546aa14145d">
+      <xsd:complexType>
+        <xsd:complexContent>
+          <xsd:extension base="dms:MultiChoiceLookup">
+            <xsd:sequence>
+              <xsd:element name="Value" type="dms:Lookup" maxOccurs="unbounded" minOccurs="0" nillable="true"/>
+            </xsd:sequence>
+          </xsd:extension>
+        </xsd:complexContent>
+      </xsd:complexType>
+    </xsd:element>
+    <xsd:element name="SharedWithUsers" ma:index="22" nillable="true" ma:displayName="Gedeeld met" ma:internalName="SharedWithUsers" ma:readOnly="true">
+      <xsd:complexType>
+        <xsd:complexContent>
+          <xsd:extension base="dms:UserMulti">
+            <xsd:sequence>
+              <xsd:element name="UserInfo" minOccurs="0" maxOccurs="unbounded">
+                <xsd:complexType>
+                  <xsd:sequence>
+                    <xsd:element name="DisplayName" type="xsd:string" minOccurs="0"/>
+                    <xsd:element name="AccountId" type="dms:UserId" minOccurs="0" nillable="true"/>
+                    <xsd:element name="AccountType" type="xsd:string" minOccurs="0"/>
+                  </xsd:sequence>
+                </xsd:complexType>
+              </xsd:element>
+            </xsd:sequence>
+          </xsd:extension>
+        </xsd:complexContent>
+      </xsd:complexType>
+    </xsd:element>
+    <xsd:element name="SharedWithDetails" ma:index="23" nillable="true" ma:displayName="Gedeeld met details" ma:internalName="SharedWithDetails" ma:readOnly="true">
+      <xsd:simpleType>
+        <xsd:restriction base="dms:Note">
+          <xsd:maxLength value="255"/>
+        </xsd:restriction>
+      </xsd:simpleType>
+    </xsd:element>
+  </xsd:schema>
+  <xsd:schema xmlns="http://schemas.openxmlformats.org/package/2006/metadata/core-properties" xmlns:xsd="http://www.w3.org/2001/XMLSchema" xmlns:xsi="http://www.w3.org/2001/XMLSchema-instance" xmlns:dc="http://purl.org/dc/elements/1.1/" xmlns:dcterms="http://purl.org/dc/terms/" xmlns:odoc="http://schemas.microsoft.com/internal/obd" targetNamespace="http://schemas.openxmlformats.org/package/2006/metadata/core-properties" elementFormDefault="qualified" attributeFormDefault="unqualified" blockDefault="#all">
+    <xsd:import namespace="http://purl.org/dc/elements/1.1/" schemaLocation="http://dublincore.org/schemas/xmls/qdc/2003/04/02/dc.xsd"/>
+    <xsd:import namespace="http://purl.org/dc/terms/" schemaLocation="http://dublincore.org/schemas/xmls/qdc/2003/04/02/dcterms.xsd"/>
+    <xsd:element name="coreProperties" type="CT_coreProperties"/>
+    <xsd:complexType name="CT_coreProperties">
+      <xsd:all>
+        <xsd:element ref="dc:creator" minOccurs="0" maxOccurs="1"/>
+        <xsd:element ref="dcterms:created" minOccurs="0" maxOccurs="1"/>
+        <xsd:element ref="dc:identifier" minOccurs="0" maxOccurs="1"/>
+        <xsd:element name="contentType" minOccurs="0" maxOccurs="1" type="xsd:string" ma:index="0" ma:displayName="Inhoudstype"/>
+        <xsd:element ref="dc:title" minOccurs="0" maxOccurs="1" ma:index="4" ma:displayName="Titel"/>
+        <xsd:element ref="dc:subject" minOccurs="0" maxOccurs="1"/>
+        <xsd:element ref="dc:description" minOccurs="0" maxOccurs="1"/>
+        <xsd:element name="keywords" minOccurs="0" maxOccurs="1" type="xsd:string"/>
+        <xsd:element ref="dc:language" minOccurs="0" maxOccurs="1"/>
+        <xsd:element name="category" minOccurs="0" maxOccurs="1" type="xsd:string"/>
+        <xsd:element name="version" minOccurs="0" maxOccurs="1" type="xsd:string"/>
+        <xsd:element name="revision" minOccurs="0" maxOccurs="1" type="xsd:string">
+          <xsd:annotation>
+            <xsd:documentation>
+                        This value indicates the number of saves or revisions. The application is responsible for updating this value after each revision.
+                    </xsd:documentation>
+          </xsd:annotation>
+        </xsd:element>
+        <xsd:element name="lastModifiedBy" minOccurs="0" maxOccurs="1" type="xsd:string"/>
+        <xsd:element ref="dcterms:modified" minOccurs="0" maxOccurs="1"/>
+        <xsd:element name="contentStatus" minOccurs="0" maxOccurs="1" type="xsd:string"/>
+      </xsd:all>
+    </xsd:complexType>
+  </xsd:schema>
+  <xs:schema xmlns:pc="http://schemas.microsoft.com/office/infopath/2007/PartnerControls" xmlns:xs="http://www.w3.org/2001/XMLSchema" targetNamespace="http://schemas.microsoft.com/office/infopath/2007/PartnerControls" elementFormDefault="qualified" attributeFormDefault="unqualified">
+    <xs:element name="Person">
+      <xs:complexType>
+        <xs:sequence>
+          <xs:element ref="pc:DisplayName" minOccurs="0"/>
+          <xs:element ref="pc:AccountId" minOccurs="0"/>
+          <xs:element ref="pc:AccountType" minOccurs="0"/>
+        </xs:sequence>
+      </xs:complexType>
+    </xs:element>
+    <xs:element name="DisplayName" type="xs:string"/>
+    <xs:element name="AccountId" type="xs:string"/>
+    <xs:element name="AccountType" type="xs:string"/>
+    <xs:element name="BDCAssociatedEntity">
+      <xs:complexType>
+        <xs:sequence>
+          <xs:element ref="pc:BDCEntity" minOccurs="0" maxOccurs="unbounded"/>
+        </xs:sequence>
+        <xs:attribute ref="pc:EntityNamespace"/>
+        <xs:attribute ref="pc:EntityName"/>
+        <xs:attribute ref="pc:SystemInstanceName"/>
+        <xs:attribute ref="pc:AssociationName"/>
+      </xs:complexType>
+    </xs:element>
+    <xs:attribute name="EntityNamespace" type="xs:string"/>
+    <xs:attribute name="EntityName" type="xs:string"/>
+    <xs:attribute name="SystemInstanceName" type="xs:string"/>
+    <xs:attribute name="AssociationName" type="xs:string"/>
+    <xs:element name="BDCEntity">
+      <xs:complexType>
+        <xs:sequence>
+          <xs:element ref="pc:EntityDisplayName" minOccurs="0"/>
+          <xs:element ref="pc:EntityInstanceReference" minOccurs="0"/>
+          <xs:element ref="pc:EntityId1" minOccurs="0"/>
+          <xs:element ref="pc:EntityId2" minOccurs="0"/>
+          <xs:element ref="pc:EntityId3" minOccurs="0"/>
+          <xs:element ref="pc:EntityId4" minOccurs="0"/>
+          <xs:element ref="pc:EntityId5" minOccurs="0"/>
+        </xs:sequence>
+      </xs:complexType>
+    </xs:element>
+    <xs:element name="EntityDisplayName" type="xs:string"/>
+    <xs:element name="EntityInstanceReference" type="xs:string"/>
+    <xs:element name="EntityId1" type="xs:string"/>
+    <xs:element name="EntityId2" type="xs:string"/>
+    <xs:element name="EntityId3" type="xs:string"/>
+    <xs:element name="EntityId4" type="xs:string"/>
+    <xs:element name="EntityId5" type="xs:string"/>
+    <xs:element name="Terms">
+      <xs:complexType>
+        <xs:sequence>
+          <xs:element ref="pc:TermInfo" minOccurs="0" maxOccurs="unbounded"/>
+        </xs:sequence>
+      </xs:complexType>
+    </xs:element>
+    <xs:element name="TermInfo">
+      <xs:complexType>
+        <xs:sequence>
+          <xs:element ref="pc:TermName" minOccurs="0"/>
+          <xs:element ref="pc:TermId" minOccurs="0"/>
+        </xs:sequence>
+      </xs:complexType>
+    </xs:element>
+    <xs:element name="TermName" type="xs:string"/>
+    <xs:element name="TermId" type="xs:string"/>
+  </xs:schema>
+</ct:contentTypeSchema>
+</file>
+
 <file path=customXml/itemProps1.xml><?xml version="1.0" encoding="utf-8"?>
 <ds:datastoreItem xmlns:ds="http://schemas.openxmlformats.org/officeDocument/2006/customXml" ds:itemID="{4EDA3510-2DCA-4103-B757-B94094E48227}">
   <ds:schemaRefs>
@@ -32950,6 +32165,25 @@
 </file>
 
 <file path=customXml/itemProps2.xml><?xml version="1.0" encoding="utf-8"?>
+<ds:datastoreItem xmlns:ds="http://schemas.openxmlformats.org/officeDocument/2006/customXml" ds:itemID="{2C840B75-6B6F-480E-B812-DB3AEFF49B9F}">
+  <ds:schemaRefs>
+    <ds:schemaRef ds:uri="http://schemas.openxmlformats.org/officeDocument/2006/bibliography"/>
+  </ds:schemaRefs>
+</ds:datastoreItem>
+</file>
+
+<file path=customXml/itemProps3.xml><?xml version="1.0" encoding="utf-8"?>
+<ds:datastoreItem xmlns:ds="http://schemas.openxmlformats.org/officeDocument/2006/customXml" ds:itemID="{B46BA03C-6052-4191-A002-3B7A9D215612}">
+  <ds:schemaRefs>
+    <ds:schemaRef ds:uri="http://schemas.microsoft.com/office/2006/metadata/properties"/>
+    <ds:schemaRef ds:uri="http://schemas.microsoft.com/office/infopath/2007/PartnerControls"/>
+    <ds:schemaRef ds:uri="dd764657-8d89-4c4e-bd1a-7546aa14145d"/>
+    <ds:schemaRef ds:uri="af46d46b-170b-4366-bfd9-b1713c953e72"/>
+  </ds:schemaRefs>
+</ds:datastoreItem>
+</file>
+
+<file path=customXml/itemProps4.xml><?xml version="1.0" encoding="utf-8"?>
 <ds:datastoreItem xmlns:ds="http://schemas.openxmlformats.org/officeDocument/2006/customXml" ds:itemID="{5CE1FD53-B3B0-4B2E-85ED-29A53E59B054}">
   <ds:schemaRefs>
     <ds:schemaRef ds:uri="http://schemas.microsoft.com/office/2006/metadata/contentType"/>
@@ -32966,23 +32200,4 @@
     <ds:schemaRef ds:uri="http://schemas.microsoft.com/internal/obd"/>
   </ds:schemaRefs>
 </ds:datastoreItem>
-</file>
-
-<file path=customXml/itemProps3.xml><?xml version="1.0" encoding="utf-8"?>
-<ds:datastoreItem xmlns:ds="http://schemas.openxmlformats.org/officeDocument/2006/customXml" ds:itemID="{B46BA03C-6052-4191-A002-3B7A9D215612}">
-  <ds:schemaRefs>
-    <ds:schemaRef ds:uri="http://schemas.microsoft.com/office/2006/metadata/properties"/>
-    <ds:schemaRef ds:uri="http://schemas.microsoft.com/office/infopath/2007/PartnerControls"/>
-    <ds:schemaRef ds:uri="dd764657-8d89-4c4e-bd1a-7546aa14145d"/>
-    <ds:schemaRef ds:uri="af46d46b-170b-4366-bfd9-b1713c953e72"/>
-  </ds:schemaRefs>
-</ds:datastoreItem>
-</file>
-
-<file path=customXml/itemProps4.xml><?xml version="1.0" encoding="utf-8"?>
-<ds:datastoreItem xmlns:ds="http://schemas.openxmlformats.org/officeDocument/2006/customXml" ds:itemID="{2C840B75-6B6F-480E-B812-DB3AEFF49B9F}">
-  <ds:schemaRefs>
-    <ds:schemaRef ds:uri="http://schemas.openxmlformats.org/officeDocument/2006/bibliography"/>
-  </ds:schemaRefs>
-</ds:datastoreItem>
 </file>
</xml_diff>